<commit_message>
eerste aanzet tot coastline environment
</commit_message>
<xml_diff>
--- a/Final Project/Conceptual_design.docx
+++ b/Final Project/Conceptual_design.docx
@@ -1,6 +1,6 @@
 
 <file path=word/document.xml><?xml version="1.0" encoding="utf-8"?>
-<w:document xmlns:wpc="http://schemas.microsoft.com/office/word/2010/wordprocessingCanvas" xmlns:mo="http://schemas.microsoft.com/office/mac/office/2008/main" xmlns:mc="http://schemas.openxmlformats.org/markup-compatibility/2006" xmlns:mv="urn:schemas-microsoft-com:mac:vml" xmlns:o="urn:schemas-microsoft-com:office:office" xmlns:r="http://schemas.openxmlformats.org/officeDocument/2006/relationships" xmlns:m="http://schemas.openxmlformats.org/officeDocument/2006/math" xmlns:v="urn:schemas-microsoft-com:vml" xmlns:wp14="http://schemas.microsoft.com/office/word/2010/wordprocessingDrawing" xmlns:wp="http://schemas.openxmlformats.org/drawingml/2006/wordprocessingDrawing" xmlns:w10="urn:schemas-microsoft-com:office:word" xmlns:w="http://schemas.openxmlformats.org/wordprocessingml/2006/main" xmlns:w14="http://schemas.microsoft.com/office/word/2010/wordml" xmlns:w15="http://schemas.microsoft.com/office/word/2012/wordml" xmlns:wpg="http://schemas.microsoft.com/office/word/2010/wordprocessingGroup" xmlns:wpi="http://schemas.microsoft.com/office/word/2010/wordprocessingInk" xmlns:wne="http://schemas.microsoft.com/office/word/2006/wordml" xmlns:wps="http://schemas.microsoft.com/office/word/2010/wordprocessingShape" mc:Ignorable="w14 w15 wp14">
+<w:document xmlns:ve="http://schemas.openxmlformats.org/markup-compatibility/2006" xmlns:o="urn:schemas-microsoft-com:office:office" xmlns:r="http://schemas.openxmlformats.org/officeDocument/2006/relationships" xmlns:m="http://schemas.openxmlformats.org/officeDocument/2006/math" xmlns:v="urn:schemas-microsoft-com:vml" xmlns:wp="http://schemas.openxmlformats.org/drawingml/2006/wordprocessingDrawing" xmlns:w10="urn:schemas-microsoft-com:office:word" xmlns:w="http://schemas.openxmlformats.org/wordprocessingml/2006/main" xmlns:wne="http://schemas.microsoft.com/office/word/2006/wordml">
   <w:body>
     <w:p>
       <w:pPr>
@@ -24,46 +24,23 @@
       <w:pPr>
         <w:jc w:val="center"/>
       </w:pPr>
-      <w:proofErr w:type="spellStart"/>
       <w:r>
         <w:t>Maurits</w:t>
       </w:r>
-      <w:proofErr w:type="spellEnd"/>
       <w:r>
         <w:t xml:space="preserve"> </w:t>
       </w:r>
-      <w:proofErr w:type="spellStart"/>
-      <w:r>
-        <w:t>Bleeker</w:t>
-      </w:r>
-      <w:proofErr w:type="spellEnd"/>
-      <w:r>
-        <w:t xml:space="preserve">, </w:t>
-      </w:r>
-      <w:proofErr w:type="spellStart"/>
-      <w:r>
-        <w:t>Jörg</w:t>
-      </w:r>
-      <w:proofErr w:type="spellEnd"/>
+      <w:r>
+        <w:t>Bleeker, Jörg</w:t>
+      </w:r>
       <w:r>
         <w:t xml:space="preserve"> </w:t>
       </w:r>
       <w:r>
-        <w:t xml:space="preserve">Sander &amp; David </w:t>
-      </w:r>
-      <w:proofErr w:type="spellStart"/>
-      <w:r>
-        <w:t>Zomerdijk</w:t>
-      </w:r>
-      <w:proofErr w:type="spellEnd"/>
-    </w:p>
-    <w:p>
-      <w:pPr>
-        <w:rPr>
-          <w:lang w:val="nl-NL"/>
-        </w:rPr>
-      </w:pPr>
-    </w:p>
+        <w:t>Sander &amp; David Zomerdijk</w:t>
+      </w:r>
+    </w:p>
+    <w:p/>
     <w:p>
       <w:pPr>
         <w:rPr>
@@ -113,15 +90,7 @@
         <w:t xml:space="preserve">Before we commercialize this idea, </w:t>
       </w:r>
       <w:r>
-        <w:t xml:space="preserve">we intend to build a simple prototype in </w:t>
-      </w:r>
-      <w:proofErr w:type="spellStart"/>
-      <w:r>
-        <w:t>NetLogo</w:t>
-      </w:r>
-      <w:proofErr w:type="spellEnd"/>
-      <w:r>
-        <w:t>.  In this prototype we will visualize the task at hand and implement multiple building strategies in order to find the most optimal strategy to build an embankment</w:t>
+        <w:t>we intend to build a simple prototype in NetLogo.  In this prototype we will visualize the task at hand and implement multiple building strategies in order to find the most optimal strategy to build an embankment</w:t>
       </w:r>
       <w:r>
         <w:t xml:space="preserve"> along a coastline</w:t>
@@ -130,21 +99,13 @@
         <w:t xml:space="preserve">. </w:t>
       </w:r>
       <w:r>
-        <w:t xml:space="preserve">Before the </w:t>
-      </w:r>
-      <w:proofErr w:type="gramStart"/>
-      <w:r>
-        <w:t>agents</w:t>
-      </w:r>
-      <w:proofErr w:type="gramEnd"/>
+        <w:t>Before the agents</w:t>
+      </w:r>
       <w:r>
         <w:t xml:space="preserve"> </w:t>
       </w:r>
       <w:r>
         <w:t>start building they will have to first explore the world in order to determine where they have to build the embankment.</w:t>
-      </w:r>
-      <w:r>
-        <w:t xml:space="preserve"> </w:t>
       </w:r>
       <w:r>
         <w:t xml:space="preserve">In the following sections we will discuss their environment, way of reasoning, communication and the </w:t>
@@ -184,21 +145,12 @@
         <w:t>on a coastline. The water will be represented by blue patches and the land will be represented by yellow patches. On the land there will be multiple “depots” where they will be able to find “construction material” which they will use to build the embankment.</w:t>
       </w:r>
       <w:r>
-        <w:t xml:space="preserve"> </w:t>
-      </w:r>
-      <w:r>
-        <w:t xml:space="preserve"> </w:t>
-      </w:r>
-      <w:r>
         <w:rPr>
           <w:i/>
         </w:rPr>
         <w:t>figure 1</w:t>
       </w:r>
       <w:r>
-        <w:t xml:space="preserve"> </w:t>
-      </w:r>
-      <w:r>
         <w:t xml:space="preserve">is </w:t>
       </w:r>
       <w:r>
@@ -219,733 +171,97 @@
         <w:rPr>
           <w:noProof/>
         </w:rPr>
-        <mc:AlternateContent>
-          <mc:Choice Requires="wpg">
-            <w:drawing>
-              <wp:anchor distT="0" distB="0" distL="114300" distR="114300" simplePos="0" relativeHeight="251688960" behindDoc="0" locked="0" layoutInCell="1" allowOverlap="1" wp14:anchorId="5B20D1F4" wp14:editId="25064671">
-                <wp:simplePos x="0" y="0"/>
-                <wp:positionH relativeFrom="column">
-                  <wp:posOffset>58497</wp:posOffset>
-                </wp:positionH>
-                <wp:positionV relativeFrom="paragraph">
-                  <wp:posOffset>155864</wp:posOffset>
-                </wp:positionV>
-                <wp:extent cx="4689475" cy="1600200"/>
-                <wp:effectExtent l="0" t="0" r="34925" b="25400"/>
-                <wp:wrapThrough wrapText="bothSides">
-                  <wp:wrapPolygon edited="0">
-                    <wp:start x="0" y="0"/>
-                    <wp:lineTo x="0" y="21600"/>
-                    <wp:lineTo x="21644" y="21600"/>
-                    <wp:lineTo x="21644" y="0"/>
-                    <wp:lineTo x="0" y="0"/>
-                  </wp:wrapPolygon>
-                </wp:wrapThrough>
-                <wp:docPr id="27" name="Group 27"/>
-                <wp:cNvGraphicFramePr/>
-                <a:graphic xmlns:a="http://schemas.openxmlformats.org/drawingml/2006/main">
-                  <a:graphicData uri="http://schemas.microsoft.com/office/word/2010/wordprocessingGroup">
-                    <wpg:wgp>
-                      <wpg:cNvGrpSpPr/>
-                      <wpg:grpSpPr>
-                        <a:xfrm>
-                          <a:off x="0" y="0"/>
-                          <a:ext cx="4689475" cy="1600200"/>
-                          <a:chOff x="0" y="0"/>
-                          <a:chExt cx="4689475" cy="1600200"/>
-                        </a:xfrm>
-                      </wpg:grpSpPr>
-                      <wpg:grpSp>
-                        <wpg:cNvPr id="19" name="Group 19"/>
-                        <wpg:cNvGrpSpPr/>
-                        <wpg:grpSpPr>
-                          <a:xfrm>
-                            <a:off x="0" y="0"/>
-                            <a:ext cx="4689475" cy="1600200"/>
-                            <a:chOff x="0" y="0"/>
-                            <a:chExt cx="4689475" cy="1600200"/>
-                          </a:xfrm>
-                        </wpg:grpSpPr>
-                        <wpg:grpSp>
-                          <wpg:cNvPr id="6" name="Group 6"/>
-                          <wpg:cNvGrpSpPr/>
-                          <wpg:grpSpPr>
-                            <a:xfrm>
-                              <a:off x="0" y="0"/>
-                              <a:ext cx="4689475" cy="1600200"/>
-                              <a:chOff x="0" y="0"/>
-                              <a:chExt cx="4689475" cy="1600200"/>
-                            </a:xfrm>
-                          </wpg:grpSpPr>
-                          <wps:wsp>
-                            <wps:cNvPr id="1" name="Rectangle 1"/>
-                            <wps:cNvSpPr/>
-                            <wps:spPr>
-                              <a:xfrm>
-                                <a:off x="0" y="0"/>
-                                <a:ext cx="4689475" cy="1597660"/>
-                              </a:xfrm>
-                              <a:prstGeom prst="rect">
-                                <a:avLst/>
-                              </a:prstGeom>
-                              <a:solidFill>
-                                <a:srgbClr val="00B0F0"/>
-                              </a:solidFill>
-                            </wps:spPr>
-                            <wps:style>
-                              <a:lnRef idx="2">
-                                <a:schemeClr val="accent1">
-                                  <a:shade val="50000"/>
-                                </a:schemeClr>
-                              </a:lnRef>
-                              <a:fillRef idx="1">
-                                <a:schemeClr val="accent1"/>
-                              </a:fillRef>
-                              <a:effectRef idx="0">
-                                <a:schemeClr val="accent1"/>
-                              </a:effectRef>
-                              <a:fontRef idx="minor">
-                                <a:schemeClr val="lt1"/>
-                              </a:fontRef>
-                            </wps:style>
-                            <wps:bodyPr rot="0" spcFirstLastPara="0" vertOverflow="overflow" horzOverflow="overflow" vert="horz" wrap="square" lIns="91440" tIns="45720" rIns="91440" bIns="45720" numCol="1" spcCol="0" rtlCol="0" fromWordArt="0" anchor="ctr" anchorCtr="0" forceAA="0" compatLnSpc="1">
-                              <a:prstTxWarp prst="textNoShape">
-                                <a:avLst/>
-                              </a:prstTxWarp>
-                              <a:noAutofit/>
-                            </wps:bodyPr>
-                          </wps:wsp>
-                          <wps:wsp>
-                            <wps:cNvPr id="2" name="Rectangle 2"/>
-                            <wps:cNvSpPr/>
-                            <wps:spPr>
-                              <a:xfrm>
-                                <a:off x="0" y="0"/>
-                                <a:ext cx="2514600" cy="1600200"/>
-                              </a:xfrm>
-                              <a:prstGeom prst="rect">
-                                <a:avLst/>
-                              </a:prstGeom>
-                              <a:solidFill>
-                                <a:srgbClr val="FFC000"/>
-                              </a:solidFill>
-                              <a:ln>
-                                <a:noFill/>
-                              </a:ln>
-                            </wps:spPr>
-                            <wps:style>
-                              <a:lnRef idx="2">
-                                <a:schemeClr val="accent1">
-                                  <a:shade val="50000"/>
-                                </a:schemeClr>
-                              </a:lnRef>
-                              <a:fillRef idx="1">
-                                <a:schemeClr val="accent1"/>
-                              </a:fillRef>
-                              <a:effectRef idx="0">
-                                <a:schemeClr val="accent1"/>
-                              </a:effectRef>
-                              <a:fontRef idx="minor">
-                                <a:schemeClr val="lt1"/>
-                              </a:fontRef>
-                            </wps:style>
-                            <wps:bodyPr rot="0" spcFirstLastPara="0" vertOverflow="overflow" horzOverflow="overflow" vert="horz" wrap="square" lIns="91440" tIns="45720" rIns="91440" bIns="45720" numCol="1" spcCol="0" rtlCol="0" fromWordArt="0" anchor="ctr" anchorCtr="0" forceAA="0" compatLnSpc="1">
-                              <a:prstTxWarp prst="textNoShape">
-                                <a:avLst/>
-                              </a:prstTxWarp>
-                              <a:noAutofit/>
-                            </wps:bodyPr>
-                          </wps:wsp>
-                          <wps:wsp>
-                            <wps:cNvPr id="4" name="Rectangle 4"/>
-                            <wps:cNvSpPr/>
-                            <wps:spPr>
-                              <a:xfrm>
-                                <a:off x="2396691" y="0"/>
-                                <a:ext cx="1370965" cy="1365250"/>
-                              </a:xfrm>
-                              <a:prstGeom prst="rect">
-                                <a:avLst/>
-                              </a:prstGeom>
-                              <a:solidFill>
-                                <a:srgbClr val="FFC000"/>
-                              </a:solidFill>
-                              <a:ln>
-                                <a:noFill/>
-                              </a:ln>
-                            </wps:spPr>
-                            <wps:style>
-                              <a:lnRef idx="2">
-                                <a:schemeClr val="accent1">
-                                  <a:shade val="50000"/>
-                                </a:schemeClr>
-                              </a:lnRef>
-                              <a:fillRef idx="1">
-                                <a:schemeClr val="accent1"/>
-                              </a:fillRef>
-                              <a:effectRef idx="0">
-                                <a:schemeClr val="accent1"/>
-                              </a:effectRef>
-                              <a:fontRef idx="minor">
-                                <a:schemeClr val="lt1"/>
-                              </a:fontRef>
-                            </wps:style>
-                            <wps:bodyPr rot="0" spcFirstLastPara="0" vertOverflow="overflow" horzOverflow="overflow" vert="horz" wrap="square" lIns="91440" tIns="45720" rIns="91440" bIns="45720" numCol="1" spcCol="0" rtlCol="0" fromWordArt="0" anchor="ctr" anchorCtr="0" forceAA="0" compatLnSpc="1">
-                              <a:prstTxWarp prst="textNoShape">
-                                <a:avLst/>
-                              </a:prstTxWarp>
-                              <a:noAutofit/>
-                            </wps:bodyPr>
-                          </wps:wsp>
-                          <wps:wsp>
-                            <wps:cNvPr id="5" name="Rectangle 5"/>
-                            <wps:cNvSpPr/>
-                            <wps:spPr>
-                              <a:xfrm>
-                                <a:off x="3089710" y="0"/>
-                                <a:ext cx="1370965" cy="1251585"/>
-                              </a:xfrm>
-                              <a:prstGeom prst="rect">
-                                <a:avLst/>
-                              </a:prstGeom>
-                              <a:solidFill>
-                                <a:srgbClr val="FFC000"/>
-                              </a:solidFill>
-                              <a:ln>
-                                <a:noFill/>
-                              </a:ln>
-                            </wps:spPr>
-                            <wps:style>
-                              <a:lnRef idx="2">
-                                <a:schemeClr val="accent1">
-                                  <a:shade val="50000"/>
-                                </a:schemeClr>
-                              </a:lnRef>
-                              <a:fillRef idx="1">
-                                <a:schemeClr val="accent1"/>
-                              </a:fillRef>
-                              <a:effectRef idx="0">
-                                <a:schemeClr val="accent1"/>
-                              </a:effectRef>
-                              <a:fontRef idx="minor">
-                                <a:schemeClr val="lt1"/>
-                              </a:fontRef>
-                            </wps:style>
-                            <wps:bodyPr rot="0" spcFirstLastPara="0" vertOverflow="overflow" horzOverflow="overflow" vert="horz" wrap="square" lIns="91440" tIns="45720" rIns="91440" bIns="45720" numCol="1" spcCol="0" rtlCol="0" fromWordArt="0" anchor="ctr" anchorCtr="0" forceAA="0" compatLnSpc="1">
-                              <a:prstTxWarp prst="textNoShape">
-                                <a:avLst/>
-                              </a:prstTxWarp>
-                              <a:noAutofit/>
-                            </wps:bodyPr>
-                          </wps:wsp>
-                        </wpg:grpSp>
-                        <wps:wsp>
-                          <wps:cNvPr id="7" name="Oval 7"/>
-                          <wps:cNvSpPr/>
-                          <wps:spPr>
-                            <a:xfrm>
-                              <a:off x="231006" y="231519"/>
-                              <a:ext cx="105577" cy="126644"/>
-                            </a:xfrm>
-                            <a:prstGeom prst="ellipse">
-                              <a:avLst/>
-                            </a:prstGeom>
-                            <a:solidFill>
-                              <a:schemeClr val="tx2">
-                                <a:lumMod val="60000"/>
-                                <a:lumOff val="40000"/>
-                              </a:schemeClr>
-                            </a:solidFill>
-                          </wps:spPr>
-                          <wps:style>
-                            <a:lnRef idx="2">
-                              <a:schemeClr val="accent1">
-                                <a:shade val="50000"/>
-                              </a:schemeClr>
-                            </a:lnRef>
-                            <a:fillRef idx="1">
-                              <a:schemeClr val="accent1"/>
-                            </a:fillRef>
-                            <a:effectRef idx="0">
-                              <a:schemeClr val="accent1"/>
-                            </a:effectRef>
-                            <a:fontRef idx="minor">
-                              <a:schemeClr val="lt1"/>
-                            </a:fontRef>
-                          </wps:style>
-                          <wps:bodyPr rot="0" spcFirstLastPara="0" vertOverflow="overflow" horzOverflow="overflow" vert="horz" wrap="square" lIns="91440" tIns="45720" rIns="91440" bIns="45720" numCol="1" spcCol="0" rtlCol="0" fromWordArt="0" anchor="ctr" anchorCtr="0" forceAA="0" compatLnSpc="1">
-                            <a:prstTxWarp prst="textNoShape">
-                              <a:avLst/>
-                            </a:prstTxWarp>
-                            <a:noAutofit/>
-                          </wps:bodyPr>
-                        </wps:wsp>
-                        <wps:wsp>
-                          <wps:cNvPr id="14" name="Rectangle 14"/>
-                          <wps:cNvSpPr/>
-                          <wps:spPr>
-                            <a:xfrm>
-                              <a:off x="2050181" y="539015"/>
-                              <a:ext cx="229235" cy="229870"/>
-                            </a:xfrm>
-                            <a:prstGeom prst="rect">
-                              <a:avLst/>
-                            </a:prstGeom>
-                            <a:solidFill>
-                              <a:srgbClr val="FF0000"/>
-                            </a:solidFill>
-                          </wps:spPr>
-                          <wps:style>
-                            <a:lnRef idx="2">
-                              <a:schemeClr val="accent1">
-                                <a:shade val="50000"/>
-                              </a:schemeClr>
-                            </a:lnRef>
-                            <a:fillRef idx="1">
-                              <a:schemeClr val="accent1"/>
-                            </a:fillRef>
-                            <a:effectRef idx="0">
-                              <a:schemeClr val="accent1"/>
-                            </a:effectRef>
-                            <a:fontRef idx="minor">
-                              <a:schemeClr val="lt1"/>
-                            </a:fontRef>
-                          </wps:style>
-                          <wps:bodyPr rot="0" spcFirstLastPara="0" vertOverflow="overflow" horzOverflow="overflow" vert="horz" wrap="square" lIns="91440" tIns="45720" rIns="91440" bIns="45720" numCol="1" spcCol="0" rtlCol="0" fromWordArt="0" anchor="ctr" anchorCtr="0" forceAA="0" compatLnSpc="1">
-                            <a:prstTxWarp prst="textNoShape">
-                              <a:avLst/>
-                            </a:prstTxWarp>
-                            <a:noAutofit/>
-                          </wps:bodyPr>
-                        </wps:wsp>
-                        <wps:wsp>
-                          <wps:cNvPr id="15" name="Rectangle 15"/>
-                          <wps:cNvSpPr/>
-                          <wps:spPr>
-                            <a:xfrm>
-                              <a:off x="2849077" y="202131"/>
-                              <a:ext cx="230505" cy="234315"/>
-                            </a:xfrm>
-                            <a:prstGeom prst="rect">
-                              <a:avLst/>
-                            </a:prstGeom>
-                            <a:solidFill>
-                              <a:srgbClr val="FF0000"/>
-                            </a:solidFill>
-                          </wps:spPr>
-                          <wps:style>
-                            <a:lnRef idx="2">
-                              <a:schemeClr val="accent1">
-                                <a:shade val="50000"/>
-                              </a:schemeClr>
-                            </a:lnRef>
-                            <a:fillRef idx="1">
-                              <a:schemeClr val="accent1"/>
-                            </a:fillRef>
-                            <a:effectRef idx="0">
-                              <a:schemeClr val="accent1"/>
-                            </a:effectRef>
-                            <a:fontRef idx="minor">
-                              <a:schemeClr val="lt1"/>
-                            </a:fontRef>
-                          </wps:style>
-                          <wps:bodyPr rot="0" spcFirstLastPara="0" vertOverflow="overflow" horzOverflow="overflow" vert="horz" wrap="square" lIns="91440" tIns="45720" rIns="91440" bIns="45720" numCol="1" spcCol="0" rtlCol="0" fromWordArt="0" anchor="ctr" anchorCtr="0" forceAA="0" compatLnSpc="1">
-                            <a:prstTxWarp prst="textNoShape">
-                              <a:avLst/>
-                            </a:prstTxWarp>
-                            <a:noAutofit/>
-                          </wps:bodyPr>
-                        </wps:wsp>
-                      </wpg:grpSp>
-                      <wps:wsp>
-                        <wps:cNvPr id="21" name="Oval 7"/>
-                        <wps:cNvSpPr/>
-                        <wps:spPr>
-                          <a:xfrm>
-                            <a:off x="794327" y="187806"/>
-                            <a:ext cx="105577" cy="126644"/>
-                          </a:xfrm>
-                          <a:prstGeom prst="ellipse">
-                            <a:avLst/>
-                          </a:prstGeom>
-                          <a:solidFill>
-                            <a:schemeClr val="tx2">
-                              <a:lumMod val="60000"/>
-                              <a:lumOff val="40000"/>
-                            </a:schemeClr>
-                          </a:solidFill>
-                        </wps:spPr>
-                        <wps:style>
-                          <a:lnRef idx="2">
-                            <a:schemeClr val="accent1">
-                              <a:shade val="50000"/>
-                            </a:schemeClr>
-                          </a:lnRef>
-                          <a:fillRef idx="1">
-                            <a:schemeClr val="accent1"/>
-                          </a:fillRef>
-                          <a:effectRef idx="0">
-                            <a:schemeClr val="accent1"/>
-                          </a:effectRef>
-                          <a:fontRef idx="minor">
-                            <a:schemeClr val="lt1"/>
-                          </a:fontRef>
-                        </wps:style>
-                        <wps:bodyPr rot="0" spcFirstLastPara="0" vertOverflow="overflow" horzOverflow="overflow" vert="horz" wrap="square" lIns="91440" tIns="45720" rIns="91440" bIns="45720" numCol="1" spcCol="0" rtlCol="0" fromWordArt="0" anchor="ctr" anchorCtr="0" forceAA="0" compatLnSpc="1">
-                          <a:prstTxWarp prst="textNoShape">
-                            <a:avLst/>
-                          </a:prstTxWarp>
-                          <a:noAutofit/>
-                        </wps:bodyPr>
-                      </wps:wsp>
-                      <wps:wsp>
-                        <wps:cNvPr id="22" name="Oval 7"/>
-                        <wps:cNvSpPr/>
-                        <wps:spPr>
-                          <a:xfrm>
-                            <a:off x="566497" y="532630"/>
-                            <a:ext cx="105577" cy="126644"/>
-                          </a:xfrm>
-                          <a:prstGeom prst="ellipse">
-                            <a:avLst/>
-                          </a:prstGeom>
-                          <a:solidFill>
-                            <a:schemeClr val="tx2">
-                              <a:lumMod val="60000"/>
-                              <a:lumOff val="40000"/>
-                            </a:schemeClr>
-                          </a:solidFill>
-                        </wps:spPr>
-                        <wps:style>
-                          <a:lnRef idx="2">
-                            <a:schemeClr val="accent1">
-                              <a:shade val="50000"/>
-                            </a:schemeClr>
-                          </a:lnRef>
-                          <a:fillRef idx="1">
-                            <a:schemeClr val="accent1"/>
-                          </a:fillRef>
-                          <a:effectRef idx="0">
-                            <a:schemeClr val="accent1"/>
-                          </a:effectRef>
-                          <a:fontRef idx="minor">
-                            <a:schemeClr val="lt1"/>
-                          </a:fontRef>
-                        </wps:style>
-                        <wps:bodyPr rot="0" spcFirstLastPara="0" vertOverflow="overflow" horzOverflow="overflow" vert="horz" wrap="square" lIns="91440" tIns="45720" rIns="91440" bIns="45720" numCol="1" spcCol="0" rtlCol="0" fromWordArt="0" anchor="ctr" anchorCtr="0" forceAA="0" compatLnSpc="1">
-                          <a:prstTxWarp prst="textNoShape">
-                            <a:avLst/>
-                          </a:prstTxWarp>
-                          <a:noAutofit/>
-                        </wps:bodyPr>
-                      </wps:wsp>
-                      <wps:wsp>
-                        <wps:cNvPr id="23" name="Oval 7"/>
-                        <wps:cNvSpPr/>
-                        <wps:spPr>
-                          <a:xfrm>
-                            <a:off x="1096048" y="489527"/>
-                            <a:ext cx="105577" cy="126644"/>
-                          </a:xfrm>
-                          <a:prstGeom prst="ellipse">
-                            <a:avLst/>
-                          </a:prstGeom>
-                          <a:solidFill>
-                            <a:schemeClr val="tx2">
-                              <a:lumMod val="60000"/>
-                              <a:lumOff val="40000"/>
-                            </a:schemeClr>
-                          </a:solidFill>
-                        </wps:spPr>
-                        <wps:style>
-                          <a:lnRef idx="2">
-                            <a:schemeClr val="accent1">
-                              <a:shade val="50000"/>
-                            </a:schemeClr>
-                          </a:lnRef>
-                          <a:fillRef idx="1">
-                            <a:schemeClr val="accent1"/>
-                          </a:fillRef>
-                          <a:effectRef idx="0">
-                            <a:schemeClr val="accent1"/>
-                          </a:effectRef>
-                          <a:fontRef idx="minor">
-                            <a:schemeClr val="lt1"/>
-                          </a:fontRef>
-                        </wps:style>
-                        <wps:bodyPr rot="0" spcFirstLastPara="0" vertOverflow="overflow" horzOverflow="overflow" vert="horz" wrap="square" lIns="91440" tIns="45720" rIns="91440" bIns="45720" numCol="1" spcCol="0" rtlCol="0" fromWordArt="0" anchor="ctr" anchorCtr="0" forceAA="0" compatLnSpc="1">
-                          <a:prstTxWarp prst="textNoShape">
-                            <a:avLst/>
-                          </a:prstTxWarp>
-                          <a:noAutofit/>
-                        </wps:bodyPr>
-                      </wps:wsp>
-                      <wps:wsp>
-                        <wps:cNvPr id="24" name="Oval 7"/>
-                        <wps:cNvSpPr/>
-                        <wps:spPr>
-                          <a:xfrm>
-                            <a:off x="680412" y="877454"/>
-                            <a:ext cx="105577" cy="126644"/>
-                          </a:xfrm>
-                          <a:prstGeom prst="ellipse">
-                            <a:avLst/>
-                          </a:prstGeom>
-                          <a:solidFill>
-                            <a:schemeClr val="tx2">
-                              <a:lumMod val="60000"/>
-                              <a:lumOff val="40000"/>
-                            </a:schemeClr>
-                          </a:solidFill>
-                        </wps:spPr>
-                        <wps:style>
-                          <a:lnRef idx="2">
-                            <a:schemeClr val="accent1">
-                              <a:shade val="50000"/>
-                            </a:schemeClr>
-                          </a:lnRef>
-                          <a:fillRef idx="1">
-                            <a:schemeClr val="accent1"/>
-                          </a:fillRef>
-                          <a:effectRef idx="0">
-                            <a:schemeClr val="accent1"/>
-                          </a:effectRef>
-                          <a:fontRef idx="minor">
-                            <a:schemeClr val="lt1"/>
-                          </a:fontRef>
-                        </wps:style>
-                        <wps:bodyPr rot="0" spcFirstLastPara="0" vertOverflow="overflow" horzOverflow="overflow" vert="horz" wrap="square" lIns="91440" tIns="45720" rIns="91440" bIns="45720" numCol="1" spcCol="0" rtlCol="0" fromWordArt="0" anchor="ctr" anchorCtr="0" forceAA="0" compatLnSpc="1">
-                          <a:prstTxWarp prst="textNoShape">
-                            <a:avLst/>
-                          </a:prstTxWarp>
-                          <a:noAutofit/>
-                        </wps:bodyPr>
-                      </wps:wsp>
-                      <wps:wsp>
-                        <wps:cNvPr id="25" name="Oval 7"/>
-                        <wps:cNvSpPr/>
-                        <wps:spPr>
-                          <a:xfrm>
-                            <a:off x="335588" y="991369"/>
-                            <a:ext cx="105577" cy="126644"/>
-                          </a:xfrm>
-                          <a:prstGeom prst="ellipse">
-                            <a:avLst/>
-                          </a:prstGeom>
-                          <a:solidFill>
-                            <a:schemeClr val="tx2">
-                              <a:lumMod val="60000"/>
-                              <a:lumOff val="40000"/>
-                            </a:schemeClr>
-                          </a:solidFill>
-                        </wps:spPr>
-                        <wps:style>
-                          <a:lnRef idx="2">
-                            <a:schemeClr val="accent1">
-                              <a:shade val="50000"/>
-                            </a:schemeClr>
-                          </a:lnRef>
-                          <a:fillRef idx="1">
-                            <a:schemeClr val="accent1"/>
-                          </a:fillRef>
-                          <a:effectRef idx="0">
-                            <a:schemeClr val="accent1"/>
-                          </a:effectRef>
-                          <a:fontRef idx="minor">
-                            <a:schemeClr val="lt1"/>
-                          </a:fontRef>
-                        </wps:style>
-                        <wps:bodyPr rot="0" spcFirstLastPara="0" vertOverflow="overflow" horzOverflow="overflow" vert="horz" wrap="square" lIns="91440" tIns="45720" rIns="91440" bIns="45720" numCol="1" spcCol="0" rtlCol="0" fromWordArt="0" anchor="ctr" anchorCtr="0" forceAA="0" compatLnSpc="1">
-                          <a:prstTxWarp prst="textNoShape">
-                            <a:avLst/>
-                          </a:prstTxWarp>
-                          <a:noAutofit/>
-                        </wps:bodyPr>
-                      </wps:wsp>
-                    </wpg:wgp>
-                  </a:graphicData>
-                </a:graphic>
-              </wp:anchor>
-            </w:drawing>
-          </mc:Choice>
-          <mc:Fallback>
-            <w:pict>
-              <v:group w14:anchorId="77285DFE" id="Group_x0020_27" o:spid="_x0000_s1026" style="position:absolute;margin-left:4.6pt;margin-top:12.25pt;width:369.25pt;height:126pt;z-index:251688960" coordsize="4689475,1600200" o:gfxdata="UEsDBBQABgAIAAAAIQDkmcPA+wAAAOEBAAATAAAAW0NvbnRlbnRfVHlwZXNdLnhtbJSRQU7DMBBF&#10;90jcwfIWJQ5dIISSdEHaJSBUDjCyJ4nVZGx53NDeHictG4SKWNrj9//TuFwfx0FMGNg6quR9XkiB&#10;pJ2x1FXyY7fNHqXgCGRgcISVPCHLdX17U+5OHlkkmriSfYz+SSnWPY7AufNIadK6MEJMx9ApD3oP&#10;HapVUTwo7SgixSzOGbIuG2zhMESxOabrs0nCpXg+v5urKgneD1ZDTKJqnqpfuYADXwEnMj/ssotZ&#10;nsglnHvr+e7S8JpWE6xB8QYhvsCYPJQJrHDlGqfz65Zz2ciZa1urMW8Cbxbqr2zjPing9N/wJmHv&#10;OH2nq+WD6i8AAAD//wMAUEsDBBQABgAIAAAAIQAjsmrh1wAAAJQBAAALAAAAX3JlbHMvLnJlbHOk&#10;kMFqwzAMhu+DvYPRfXGawxijTi+j0GvpHsDYimMaW0Yy2fr28w6DZfS2o36h7xP//vCZFrUiS6Rs&#10;YNf1oDA78jEHA++X49MLKKk2e7tQRgM3FDiMjw/7My62tiOZYxHVKFkMzLWWV63FzZisdFQwt81E&#10;nGxtIwddrLvagHro+2fNvxkwbpjq5A3wye9AXW6lmf+wU3RMQlPtHCVN0xTdPaoObMsc3ZFtwjdy&#10;jWY5YDXgWTQO1LKu/Qj6vn74p97TRz7jutV+h4zrj1dvuhy/AAAA//8DAFBLAwQUAAYACAAAACEA&#10;eplxSi0FAADoNAAADgAAAGRycy9lMm9Eb2MueG1s7FtbT+Q2FH6v1P8Q5b1M7jcxrCjbQZXogpat&#10;9tk4zkykJE5tDzP01/fYzm0JW3YHgQSYh2A79vEl5/vOJZnjD/u6sm4J4yVtlrZ75NgWaTDNy2a9&#10;tP/+svotsS0uUJOjijZkad8Rbn84+fWX412bEY9uaJUTZoGQhme7dmlvhGizxYLjDakRP6ItaeBm&#10;QVmNBFTZepEztAPpdbXwHCda7CjLW0Yx4RxaP+qb9omSXxQEi8ui4ERY1dKGtQl1Zep6I6+Lk2OU&#10;rRlqNyXuloEOWEWNygYmHUR9RAJZW1bORNUlZpTTQhxhWi9oUZSYqD3Ablzn3m7OGd22ai/rbLdu&#10;h2OCo713TgeLxZ9ur5hV5kvbi22rQTU8IzWtBXU4nF27zqDPOWuv2yvWNax1Te53X7Ba/oedWHt1&#10;rHfDsZK9sDA0BlGSBnFoWxjuuZHjwIPTB4838HRm4/Dmj0dGLvqJF3J9w3KGyrDubm9u+u3eoP5m&#10;9hZ9u7XoFe4MoM9H7eZP0+7rDWqJAg2XmttrQH9Kn4ESULOuiOXqk1K9BuXmGQc9P0yzwzSOIqXZ&#10;g36irGVcnBNaW7KwtBlMr4gC3V5wAUoIXfsuclZOqzJflVWlKmx9c1Yx6xZJ9nJ+d1a99Ek3gEC/&#10;aFUSdxWRg6vmMykA2QBAT82oOJUM8hDGpBGuvrVBOdHThA78yZOBhQ0jVE0JlJILWN4guxMg+Xou&#10;W4vp+suhRFHyMNj5v4XpwcMINTNtxDC4LhvKHhJQwa66mXV/WP7kaGTxhuZ3oBmMaoPAW7wq4flc&#10;IC6uEAMLALYCrJq4hEtR0d3Spl3JtjaU/ftQu+wPqgt3bWsHFmVp83+2iBHbqv5sQKlTNwikCVKV&#10;IIw9qLDpnZvpnWZbn1F47C7Yzxarouwvqr5YMFp/BeN3KmeFW6jBMPfSxoL1lTOhLR2YT0xOT1U3&#10;MDstEhfNdYulcHmqUv++7L8i1nZKKoC5P9EeSCi7p6u6rxzZ0NOtoEWpFHk81+68AdSSiF8A3d4c&#10;3d7T0e2FbgDWama3ngPdq9XZBHdTEqgafdKSFLRWyxaD+pGdNHEZ1HcU8G5QH8xRH/wU6j0/jaIU&#10;GHbus7p+7KRR77P6UeiFvVXsXd7ebD/Zshvsd66IsfjG4s+C4N4NkY7E6M8DMnWwOvrz4U9h33eS&#10;NHbBuD+GffACwkTJNna/cxiHuEBb3j6S6HxuHR1Ip2Xw3XUYYrz9N+/tj/mYF/L8h6TVJQTJVpey&#10;+sGQ3vNdyCAqBoBiqJNCoLVd8sl1wjAG+Spr5UVRoJyL75MAqaqy5TL1MIuYZAJANk/C9kl0rVEk&#10;9jpMr7b1XzTXbRB99KkyaJa5MpUKCPrmWYw+mcBECCZCeO95AfeBEAHawFB13sTjeT/PCR030TFC&#10;6KeOq1yBkSU8L/X8Lk6AchI/Y5gwhf2YIjBAN0B/90B/IB7QSP1xoCdB6kh7DwGB53iur5LIE6D7&#10;wAQ90P0AHAbJI993Bw7P9K9WBuiFyfS/tkz/i/v+HlhlnQQ4wPmP08CXr7zlK+kkTiAOADSPaDfO&#10;f8bNS0HzUvA1vxQc3goeQA8hxPuppofQ9yJfefWGHsw3A+abgbfyzYD/BO/BhZeDTgDfNoL7ECRp&#10;qD+WM/xg+MHww1vhhyF3eID7ECVO4IL/AfSQxHEQqpyjoQdDD4Ye3go9DBnHA+jB98Mw0d5Dmrp+&#10;pD5HN/Rg6MHQw/PTg8pTws9pVPK+++mP/L3OtK4+sB1/oHTyHwAAAP//AwBQSwMEFAAGAAgAAAAh&#10;AD6CPYngAAAACAEAAA8AAABkcnMvZG93bnJldi54bWxMj0FPg0AQhe8m/ofNmHizC1hKRZamadRT&#10;08TWxPQ2hSmQsrOE3QL9964nPb55L+99k60m3YqBetsYVhDOAhDEhSkbrhR8Hd6fliCsQy6xNUwK&#10;bmRhld/fZZiWZuRPGvauEr6EbYoKaue6VEpb1KTRzkxH7L2z6TU6L/tKlj2Ovly3MgqChdTYsF+o&#10;saNNTcVlf9UKPkYc18/h27C9nDe34yHefW9DUurxYVq/gnA0ub8w/OJ7dMg908lcubSiVfAS+aCC&#10;aB6D8HYyTxIQJ39IFjHIPJP/H8h/AAAA//8DAFBLAQItABQABgAIAAAAIQDkmcPA+wAAAOEBAAAT&#10;AAAAAAAAAAAAAAAAAAAAAABbQ29udGVudF9UeXBlc10ueG1sUEsBAi0AFAAGAAgAAAAhACOyauHX&#10;AAAAlAEAAAsAAAAAAAAAAAAAAAAALAEAAF9yZWxzLy5yZWxzUEsBAi0AFAAGAAgAAAAhAHqZcUot&#10;BQAA6DQAAA4AAAAAAAAAAAAAAAAALAIAAGRycy9lMm9Eb2MueG1sUEsBAi0AFAAGAAgAAAAhAD6C&#10;PYngAAAACAEAAA8AAAAAAAAAAAAAAAAAhQcAAGRycy9kb3ducmV2LnhtbFBLBQYAAAAABAAEAPMA&#10;AACSCAAAAAA=&#10;">
-                <v:group id="Group_x0020_19" o:spid="_x0000_s1027" style="position:absolute;width:4689475;height:1600200" coordsize="4689475,1600200" o:gfxdata="UEsDBBQABgAIAAAAIQCaJLFAAQEAAOwBAAATAAAAW0NvbnRlbnRfVHlwZXNdLnhtbJSRQU7DMBBF&#10;90jcwfIWJQ4sEEJJuiDADhCUA4zsSWKRjC2PG9rbY7dlg1ARS3vm/f9k16vtPIkFA1tHjbwsKymQ&#10;tDOWhka+rx+KGyk4AhmYHGEjd8hy1Z6f1eudRxaJJm7kGKO/VYr1iDNw6TxSmvQuzBDTMQzKg/6A&#10;AdVVVV0r7SgixSLmDNnWHfawmaK436brg0nCpbg77OWqRoL3k9UQk6jKU/UrF3DiE+BC5oddcTQr&#10;E7kP59F6vjg2PKenCdageIEQn2BOHsoEVkNwG88jeEyL5WnZ3Dlz4freaiy7wI8ZfsvwXzXGfVLA&#10;5b8FXcJecflOV/u/ar8AAAD//wMAUEsDBBQABgAIAAAAIQDA01aB2gAAAJkBAAALAAAAX3JlbHMv&#10;LnJlbHOkkEFLAzEQhe+C/yHM3c22BxFptjeh11rBa0hms8FNJszE1f57U0RwpTcPc5h5zPceb7f/&#10;TLNakCVSNrDpelCYHfmYg4GX09PdAyipNns7U0YDZxTYD7c3uyPOtrYnmWIR1ShZDEy1lketxU2Y&#10;rHRUMDdlJE62tpWDLta92YB62/f3mn8zYFgx1cEb4IPfgDqdS3P+w07RMQmNtXOUNI1jdNeoOjC9&#10;l+fJFnxNc2NZDlgNeJZvSS5SC9m1AX09w/afGTx95CMua/fLkXH58dWrQocvAAAA//8DAFBLAwQU&#10;AAYACAAAACEAMy8FnkEAAAA5AAAAFQAAAGRycy9ncm91cHNoYXBleG1sLnhtbLKxr8jNUShLLSrO&#10;zM+zVTLUM1BSSM1Lzk/JzEu3VQoNcdO1UFIoLknMS0nMyc9LtVWqTC1Wsrfj5QIAAAD//wMAUEsD&#10;BBQABgAIAAAAIQB8B2uHwQAAANsAAAAPAAAAZHJzL2Rvd25yZXYueG1sRE9Ni8IwEL0L+x/CLHjT&#10;tLsobtcoIq54EEFdEG9DM7bFZlKa2NZ/bwTB2zze50znnSlFQ7UrLCuIhxEI4tTqgjMF/8e/wQSE&#10;88gaS8uk4E4O5rOP3hQTbVveU3PwmQgh7BJUkHtfJVK6NCeDbmgr4sBdbG3QB1hnUtfYhnBTyq8o&#10;GkuDBYeGHCta5pReDzejYN1iu/iOV832elnez8fR7rSNSan+Z7f4BeGp82/xy73RYf4PPH8JB8jZ&#10;AwAA//8DAFBLAQItABQABgAIAAAAIQCaJLFAAQEAAOwBAAATAAAAAAAAAAAAAAAAAAAAAABbQ29u&#10;dGVudF9UeXBlc10ueG1sUEsBAi0AFAAGAAgAAAAhAMDTVoHaAAAAmQEAAAsAAAAAAAAAAAAAAAAA&#10;MgEAAF9yZWxzLy5yZWxzUEsBAi0AFAAGAAgAAAAhADMvBZ5BAAAAOQAAABUAAAAAAAAAAAAAAAAA&#10;NQIAAGRycy9ncm91cHNoYXBleG1sLnhtbFBLAQItABQABgAIAAAAIQB8B2uHwQAAANsAAAAPAAAA&#10;AAAAAAAAAAAAAKkCAABkcnMvZG93bnJldi54bWxQSwUGAAAAAAQABAD6AAAAlwMAAAAA&#10;">
-                  <v:group id="Group_x0020_6" o:spid="_x0000_s1028" style="position:absolute;width:4689475;height:1600200" coordsize="4689475,1600200" o:gfxdata="UEsDBBQABgAIAAAAIQCaJLFAAQEAAOwBAAATAAAAW0NvbnRlbnRfVHlwZXNdLnhtbJSRQU7DMBBF&#10;90jcwfIWJQ4sEEJJuiDADhCUA4zsSWKRjC2PG9rbY7dlg1ARS3vm/f9k16vtPIkFA1tHjbwsKymQ&#10;tDOWhka+rx+KGyk4AhmYHGEjd8hy1Z6f1eudRxaJJm7kGKO/VYr1iDNw6TxSmvQuzBDTMQzKg/6A&#10;AdVVVV0r7SgixSLmDNnWHfawmaK436brg0nCpbg77OWqRoL3k9UQk6jKU/UrF3DiE+BC5oddcTQr&#10;E7kP59F6vjg2PKenCdageIEQn2BOHsoEVkNwG88jeEyL5WnZ3Dlz4freaiy7wI8ZfsvwXzXGfVLA&#10;5b8FXcJecflOV/u/ar8AAAD//wMAUEsDBBQABgAIAAAAIQDA01aB2gAAAJkBAAALAAAAX3JlbHMv&#10;LnJlbHOkkEFLAzEQhe+C/yHM3c22BxFptjeh11rBa0hms8FNJszE1f57U0RwpTcPc5h5zPceb7f/&#10;TLNakCVSNrDpelCYHfmYg4GX09PdAyipNns7U0YDZxTYD7c3uyPOtrYnmWIR1ShZDEy1lketxU2Y&#10;rHRUMDdlJE62tpWDLta92YB62/f3mn8zYFgx1cEb4IPfgDqdS3P+w07RMQmNtXOUNI1jdNeoOjC9&#10;l+fJFnxNc2NZDlgNeJZvSS5SC9m1AX09w/afGTx95CMua/fLkXH58dWrQocvAAAA//8DAFBLAwQU&#10;AAYACAAAACEAMy8FnkEAAAA5AAAAFQAAAGRycy9ncm91cHNoYXBleG1sLnhtbLKxr8jNUShLLSrO&#10;zM+zVTLUM1BSSM1Lzk/JzEu3VQoNcdO1UFIoLknMS0nMyc9LtVWqTC1Wsrfj5QIAAAD//wMAUEsD&#10;BBQABgAIAAAAIQDNCx1fwgAAANoAAAAPAAAAZHJzL2Rvd25yZXYueG1sRI9Bi8IwFITvC/6H8ARv&#10;a1plRapRRFQ8iLAqiLdH82yLzUtpYlv/vVkQ9jjMzDfMfNmZUjRUu8KygngYgSBOrS44U3A5b7+n&#10;IJxH1lhaJgUvcrBc9L7mmGjb8i81J5+JAGGXoILc+yqR0qU5GXRDWxEH725rgz7IOpO6xjbATSlH&#10;UTSRBgsOCzlWtM4pfZyeRsGuxXY1jjfN4XFfv27nn+P1EJNSg363moHw1Pn/8Ke91wom8Hcl3AC5&#10;eAMAAP//AwBQSwECLQAUAAYACAAAACEAmiSxQAEBAADsAQAAEwAAAAAAAAAAAAAAAAAAAAAAW0Nv&#10;bnRlbnRfVHlwZXNdLnhtbFBLAQItABQABgAIAAAAIQDA01aB2gAAAJkBAAALAAAAAAAAAAAAAAAA&#10;ADIBAABfcmVscy8ucmVsc1BLAQItABQABgAIAAAAIQAzLwWeQQAAADkAAAAVAAAAAAAAAAAAAAAA&#10;ADUCAABkcnMvZ3JvdXBzaGFwZXhtbC54bWxQSwECLQAUAAYACAAAACEAzQsdX8IAAADaAAAADwAA&#10;AAAAAAAAAAAAAACpAgAAZHJzL2Rvd25yZXYueG1sUEsFBgAAAAAEAAQA+gAAAJgDAAAAAA==&#10;">
-                    <v:rect id="Rectangle_x0020_1" o:spid="_x0000_s1029" style="position:absolute;width:4689475;height:1597660;visibility:visible;mso-wrap-style:square;v-text-anchor:middle" o:gfxdata="UEsDBBQABgAIAAAAIQAyPL0++wAAAOIBAAATAAAAW0NvbnRlbnRfVHlwZXNdLnhtbJSRQU7DMBBF&#10;90jcwfIWJQ4sEEJNuiCwBATlACN7klgkY8tjQnt7Jm3ZIFTE0p55/z/Zq/V2GtWMiX2gWl+WlVZI&#10;NjhPfa3fNg/FjVacgRyMgbDWO2S9bs7PVptdRFZCE9d6yDneGsN2wAm4DBFJJl1IE2Q5pt5EsO/Q&#10;o7mqqmtjA2WkXOQlQzerFjv4GLO638r1wURwre4Oe0tVrSHG0VvIImqWqfmVSzjyCXAm98OuOJqV&#10;Qu7DefCRL44NT/I0yTtUz5DyI0ziYVxiwwNElJ3ytOdSN3ERus5bLNvErwv3V7gLn5Rw/m92K9gL&#10;zt/pZv9DzRcAAAD//wMAUEsDBBQABgAIAAAAIQCqi10N0wAAAI8BAAALAAAAX3JlbHMvLnJlbHOk&#10;kLFqAzEMhvdA38Fo7/mSoZQQX7ZC1pBCV2Hr7kzOlrHMNXn7uJRCL2TLoEG/0PcJ7faXMKmZsniO&#10;BtZNC4qiZefjYODz9PH6DkoKRocTRzJwJYF997LaHWnCUpdk9ElUpUQxMJaStlqLHSmgNJwo1knP&#10;OWCpbR50QnvGgfSmbd90/s+AbsFUB2cgH9wa1OmaqvmOHbzNLNyXxnLQ3PfePqJqGTHRV5gqBvNA&#10;xYDL8pvW05paoB+bN0+aHX/HI81L8U+Yaf7z6sUbuxsAAAD//wMAUEsDBBQABgAIAAAAIQAzLwWe&#10;QQAAADkAAAAQAAAAZHJzL3NoYXBleG1sLnhtbLKxr8jNUShLLSrOzM+zVTLUM1BSSM1Lzk/JzEu3&#10;VQoNcdO1UFIoLknMS0nMyc9LtVWqTC1Wsrfj5QIAAAD//wMAUEsDBBQABgAIAAAAIQBA1bvavwAA&#10;ANoAAAAPAAAAZHJzL2Rvd25yZXYueG1sRE9Na8JAEL0L/Q/LFLzppkWkpG6CKELpRUz1PmSnSdrs&#10;TJrdJvHfu0Khp+HxPmeTT65VA/W+ETbwtExAEZdiG64MnD8OixdQPiBbbIXJwJU85NnDbIOplZFP&#10;NBShUjGEfYoG6hC6VGtf1uTQL6Ujjtyn9A5DhH2lbY9jDHetfk6StXbYcGyosaNdTeV38esMjF9S&#10;/mhaHRN53w1y2Rb7qbsaM3+ctq+gAk3hX/znfrNxPtxfuV+d3QAAAP//AwBQSwECLQAUAAYACAAA&#10;ACEAMjy9PvsAAADiAQAAEwAAAAAAAAAAAAAAAAAAAAAAW0NvbnRlbnRfVHlwZXNdLnhtbFBLAQIt&#10;ABQABgAIAAAAIQCqi10N0wAAAI8BAAALAAAAAAAAAAAAAAAAACwBAABfcmVscy8ucmVsc1BLAQIt&#10;ABQABgAIAAAAIQAzLwWeQQAAADkAAAAQAAAAAAAAAAAAAAAAACgCAABkcnMvc2hhcGV4bWwueG1s&#10;UEsBAi0AFAAGAAgAAAAhAEDVu9q/AAAA2gAAAA8AAAAAAAAAAAAAAAAAlwIAAGRycy9kb3ducmV2&#10;LnhtbFBLBQYAAAAABAAEAPUAAACDAwAAAAA=&#10;" fillcolor="#00b0f0" strokecolor="#1f4d78 [1604]" strokeweight="1pt"/>
-                    <v:rect id="Rectangle_x0020_2" o:spid="_x0000_s1030" style="position:absolute;width:2514600;height:1600200;visibility:visible;mso-wrap-style:square;v-text-anchor:middle" o:gfxdata="UEsDBBQABgAIAAAAIQAyPL0++wAAAOIBAAATAAAAW0NvbnRlbnRfVHlwZXNdLnhtbJSRQU7DMBBF&#10;90jcwfIWJQ4sEEJNuiCwBATlACN7klgkY8tjQnt7Jm3ZIFTE0p55/z/Zq/V2GtWMiX2gWl+WlVZI&#10;NjhPfa3fNg/FjVacgRyMgbDWO2S9bs7PVptdRFZCE9d6yDneGsN2wAm4DBFJJl1IE2Q5pt5EsO/Q&#10;o7mqqmtjA2WkXOQlQzerFjv4GLO638r1wURwre4Oe0tVrSHG0VvIImqWqfmVSzjyCXAm98OuOJqV&#10;Qu7DefCRL44NT/I0yTtUz5DyI0ziYVxiwwNElJ3ytOdSN3ERus5bLNvErwv3V7gLn5Rw/m92K9gL&#10;zt/pZv9DzRcAAAD//wMAUEsDBBQABgAIAAAAIQCqi10N0wAAAI8BAAALAAAAX3JlbHMvLnJlbHOk&#10;kLFqAzEMhvdA38Fo7/mSoZQQX7ZC1pBCV2Hr7kzOlrHMNXn7uJRCL2TLoEG/0PcJ7faXMKmZsniO&#10;BtZNC4qiZefjYODz9PH6DkoKRocTRzJwJYF997LaHWnCUpdk9ElUpUQxMJaStlqLHSmgNJwo1knP&#10;OWCpbR50QnvGgfSmbd90/s+AbsFUB2cgH9wa1OmaqvmOHbzNLNyXxnLQ3PfePqJqGTHRV5gqBvNA&#10;xYDL8pvW05paoB+bN0+aHX/HI81L8U+Yaf7z6sUbuxsAAAD//wMAUEsDBBQABgAIAAAAIQAzLwWe&#10;QQAAADkAAAAQAAAAZHJzL3NoYXBleG1sLnhtbLKxr8jNUShLLSrOzM+zVTLUM1BSSM1Lzk/JzEu3&#10;VQoNcdO1UFIoLknMS0nMyc9LtVWqTC1Wsrfj5QIAAAD//wMAUEsDBBQABgAIAAAAIQBTpz9dwgAA&#10;ANoAAAAPAAAAZHJzL2Rvd25yZXYueG1sRI9Bi8IwFITvC/6H8AQvi6aKLFKNIoIgHmRXPXh8Js+m&#10;tHkpTdT67zfCwh6HmfmGWaw6V4sHtaH0rGA8ykAQa29KLhScT9vhDESIyAZrz6TgRQFWy97HAnPj&#10;n/xDj2MsRIJwyFGBjbHJpQzaksMw8g1x8m6+dRiTbAtpWnwmuKvlJMu+pMOS04LFhjaWdHW8OwXV&#10;9+duetjLy+Z6r+w2u+hqNtZKDfrdeg4iUhf/w3/tnVEwgfeVdAPk8hcAAP//AwBQSwECLQAUAAYA&#10;CAAAACEAMjy9PvsAAADiAQAAEwAAAAAAAAAAAAAAAAAAAAAAW0NvbnRlbnRfVHlwZXNdLnhtbFBL&#10;AQItABQABgAIAAAAIQCqi10N0wAAAI8BAAALAAAAAAAAAAAAAAAAACwBAABfcmVscy8ucmVsc1BL&#10;AQItABQABgAIAAAAIQAzLwWeQQAAADkAAAAQAAAAAAAAAAAAAAAAACgCAABkcnMvc2hhcGV4bWwu&#10;eG1sUEsBAi0AFAAGAAgAAAAhAFOnP13CAAAA2gAAAA8AAAAAAAAAAAAAAAAAlwIAAGRycy9kb3du&#10;cmV2LnhtbFBLBQYAAAAABAAEAPUAAACGAwAAAAA=&#10;" fillcolor="#ffc000" stroked="f" strokeweight="1pt"/>
-                    <v:rect id="Rectangle_x0020_4" o:spid="_x0000_s1031" style="position:absolute;left:2396691;width:1370965;height:1365250;visibility:visible;mso-wrap-style:square;v-text-anchor:middle" o:gfxdata="UEsDBBQABgAIAAAAIQAyPL0++wAAAOIBAAATAAAAW0NvbnRlbnRfVHlwZXNdLnhtbJSRQU7DMBBF&#10;90jcwfIWJQ4sEEJNuiCwBATlACN7klgkY8tjQnt7Jm3ZIFTE0p55/z/Zq/V2GtWMiX2gWl+WlVZI&#10;NjhPfa3fNg/FjVacgRyMgbDWO2S9bs7PVptdRFZCE9d6yDneGsN2wAm4DBFJJl1IE2Q5pt5EsO/Q&#10;o7mqqmtjA2WkXOQlQzerFjv4GLO638r1wURwre4Oe0tVrSHG0VvIImqWqfmVSzjyCXAm98OuOJqV&#10;Qu7DefCRL44NT/I0yTtUz5DyI0ziYVxiwwNElJ3ytOdSN3ERus5bLNvErwv3V7gLn5Rw/m92K9gL&#10;zt/pZv9DzRcAAAD//wMAUEsDBBQABgAIAAAAIQCqi10N0wAAAI8BAAALAAAAX3JlbHMvLnJlbHOk&#10;kLFqAzEMhvdA38Fo7/mSoZQQX7ZC1pBCV2Hr7kzOlrHMNXn7uJRCL2TLoEG/0PcJ7faXMKmZsniO&#10;BtZNC4qiZefjYODz9PH6DkoKRocTRzJwJYF997LaHWnCUpdk9ElUpUQxMJaStlqLHSmgNJwo1knP&#10;OWCpbR50QnvGgfSmbd90/s+AbsFUB2cgH9wa1OmaqvmOHbzNLNyXxnLQ3PfePqJqGTHRV5gqBvNA&#10;xYDL8pvW05paoB+bN0+aHX/HI81L8U+Yaf7z6sUbuxsAAAD//wMAUEsDBBQABgAIAAAAIQAzLwWe&#10;QQAAADkAAAAQAAAAZHJzL3NoYXBleG1sLnhtbLKxr8jNUShLLSrOzM+zVTLUM1BSSM1Lzk/JzEu3&#10;VQoNcdO1UFIoLknMS0nMyc9LtVWqTC1Wsrfj5QIAAAD//wMAUEsDBBQABgAIAAAAIQCzAgKywgAA&#10;ANoAAAAPAAAAZHJzL2Rvd25yZXYueG1sRI9Bi8IwFITvC/6H8AQvi6aKLFKNIoIgHmRXPXh8Js+m&#10;tHkpTdT6783Cwh6HmfmGWaw6V4sHtaH0rGA8ykAQa29KLhScT9vhDESIyAZrz6TgRQFWy97HAnPj&#10;n/xDj2MsRIJwyFGBjbHJpQzaksMw8g1x8m6+dRiTbAtpWnwmuKvlJMu+pMOS04LFhjaWdHW8OwXV&#10;9+duetjLy+Z6r+w2u+hqNtZKDfrdeg4iUhf/w3/tnVEwhd8r6QbI5RsAAP//AwBQSwECLQAUAAYA&#10;CAAAACEAMjy9PvsAAADiAQAAEwAAAAAAAAAAAAAAAAAAAAAAW0NvbnRlbnRfVHlwZXNdLnhtbFBL&#10;AQItABQABgAIAAAAIQCqi10N0wAAAI8BAAALAAAAAAAAAAAAAAAAACwBAABfcmVscy8ucmVsc1BL&#10;AQItABQABgAIAAAAIQAzLwWeQQAAADkAAAAQAAAAAAAAAAAAAAAAACgCAABkcnMvc2hhcGV4bWwu&#10;eG1sUEsBAi0AFAAGAAgAAAAhALMCArLCAAAA2gAAAA8AAAAAAAAAAAAAAAAAlwIAAGRycy9kb3du&#10;cmV2LnhtbFBLBQYAAAAABAAEAPUAAACGAwAAAAA=&#10;" fillcolor="#ffc000" stroked="f" strokeweight="1pt"/>
-                    <v:rect id="Rectangle_x0020_5" o:spid="_x0000_s1032" style="position:absolute;left:3089710;width:1370965;height:1251585;visibility:visible;mso-wrap-style:square;v-text-anchor:middle" o:gfxdata="UEsDBBQABgAIAAAAIQAyPL0++wAAAOIBAAATAAAAW0NvbnRlbnRfVHlwZXNdLnhtbJSRQU7DMBBF&#10;90jcwfIWJQ4sEEJNuiCwBATlACN7klgkY8tjQnt7Jm3ZIFTE0p55/z/Zq/V2GtWMiX2gWl+WlVZI&#10;NjhPfa3fNg/FjVacgRyMgbDWO2S9bs7PVptdRFZCE9d6yDneGsN2wAm4DBFJJl1IE2Q5pt5EsO/Q&#10;o7mqqmtjA2WkXOQlQzerFjv4GLO638r1wURwre4Oe0tVrSHG0VvIImqWqfmVSzjyCXAm98OuOJqV&#10;Qu7DefCRL44NT/I0yTtUz5DyI0ziYVxiwwNElJ3ytOdSN3ERus5bLNvErwv3V7gLn5Rw/m92K9gL&#10;zt/pZv9DzRcAAAD//wMAUEsDBBQABgAIAAAAIQCqi10N0wAAAI8BAAALAAAAX3JlbHMvLnJlbHOk&#10;kLFqAzEMhvdA38Fo7/mSoZQQX7ZC1pBCV2Hr7kzOlrHMNXn7uJRCL2TLoEG/0PcJ7faXMKmZsniO&#10;BtZNC4qiZefjYODz9PH6DkoKRocTRzJwJYF997LaHWnCUpdk9ElUpUQxMJaStlqLHSmgNJwo1knP&#10;OWCpbR50QnvGgfSmbd90/s+AbsFUB2cgH9wa1OmaqvmOHbzNLNyXxnLQ3PfePqJqGTHRV5gqBvNA&#10;xYDL8pvW05paoB+bN0+aHX/HI81L8U+Yaf7z6sUbuxsAAAD//wMAUEsDBBQABgAIAAAAIQAzLwWe&#10;QQAAADkAAAAQAAAAZHJzL3NoYXBleG1sLnhtbLKxr8jNUShLLSrOzM+zVTLUM1BSSM1Lzk/JzEu3&#10;VQoNcdO1UFIoLknMS0nMyc9LtVWqTC1Wsrfj5QIAAAD//wMAUEsDBBQABgAIAAAAIQDcTqcpwwAA&#10;ANoAAAAPAAAAZHJzL2Rvd25yZXYueG1sRI9BawIxFITvBf9DeIKXolnFFlmNIoIgHsRqDx6fyXOz&#10;7OZl2UTd/vtGKPQ4zMw3zGLVuVo8qA2lZwXjUQaCWHtTcqHg+7wdzkCEiGyw9kwKfijAatl7W2Bu&#10;/JO/6HGKhUgQDjkqsDE2uZRBW3IYRr4hTt7Ntw5jkm0hTYvPBHe1nGTZp3RYclqw2NDGkq5Od6eg&#10;Or7vpoe9vGyu98pus4uuZmOt1KDfrecgInXxP/zX3hkFH/C6km6AXP4CAAD//wMAUEsBAi0AFAAG&#10;AAgAAAAhADI8vT77AAAA4gEAABMAAAAAAAAAAAAAAAAAAAAAAFtDb250ZW50X1R5cGVzXS54bWxQ&#10;SwECLQAUAAYACAAAACEAqotdDdMAAACPAQAACwAAAAAAAAAAAAAAAAAsAQAAX3JlbHMvLnJlbHNQ&#10;SwECLQAUAAYACAAAACEAMy8FnkEAAAA5AAAAEAAAAAAAAAAAAAAAAAAoAgAAZHJzL3NoYXBleG1s&#10;LnhtbFBLAQItABQABgAIAAAAIQDcTqcpwwAAANoAAAAPAAAAAAAAAAAAAAAAAJcCAABkcnMvZG93&#10;bnJldi54bWxQSwUGAAAAAAQABAD1AAAAhwMAAAAA&#10;" fillcolor="#ffc000" stroked="f" strokeweight="1pt"/>
-                  </v:group>
-                  <v:oval id="Oval_x0020_7" o:spid="_x0000_s1033" style="position:absolute;left:231006;top:231519;width:105577;height:126644;visibility:visible;mso-wrap-style:square;v-text-anchor:middle" o:gfxdata="UEsDBBQABgAIAAAAIQAyPL0++wAAAOIBAAATAAAAW0NvbnRlbnRfVHlwZXNdLnhtbJSRQU7DMBBF&#10;90jcwfIWJQ4sEEJNuiCwBATlACN7klgkY8tjQnt7Jm3ZIFTE0p55/z/Zq/V2GtWMiX2gWl+WlVZI&#10;NjhPfa3fNg/FjVacgRyMgbDWO2S9bs7PVptdRFZCE9d6yDneGsN2wAm4DBFJJl1IE2Q5pt5EsO/Q&#10;o7mqqmtjA2WkXOQlQzerFjv4GLO638r1wURwre4Oe0tVrSHG0VvIImqWqfmVSzjyCXAm98OuOJqV&#10;Qu7DefCRL44NT/I0yTtUz5DyI0ziYVxiwwNElJ3ytOdSN3ERus5bLNvErwv3V7gLn5Rw/m92K9gL&#10;zt/pZv9DzRcAAAD//wMAUEsDBBQABgAIAAAAIQCqi10N0wAAAI8BAAALAAAAX3JlbHMvLnJlbHOk&#10;kLFqAzEMhvdA38Fo7/mSoZQQX7ZC1pBCV2Hr7kzOlrHMNXn7uJRCL2TLoEG/0PcJ7faXMKmZsniO&#10;BtZNC4qiZefjYODz9PH6DkoKRocTRzJwJYF997LaHWnCUpdk9ElUpUQxMJaStlqLHSmgNJwo1knP&#10;OWCpbR50QnvGgfSmbd90/s+AbsFUB2cgH9wa1OmaqvmOHbzNLNyXxnLQ3PfePqJqGTHRV5gqBvNA&#10;xYDL8pvW05paoB+bN0+aHX/HI81L8U+Yaf7z6sUbuxsAAAD//wMAUEsDBBQABgAIAAAAIQAzLwWe&#10;QQAAADkAAAAQAAAAZHJzL3NoYXBleG1sLnhtbLKxr8jNUShLLSrOzM+zVTLUM1BSSM1Lzk/JzEu3&#10;VQoNcdO1UFIoLknMS0nMyc9LtVWqTC1Wsrfj5QIAAAD//wMAUEsDBBQABgAIAAAAIQCWqR1XwAAA&#10;ANoAAAAPAAAAZHJzL2Rvd25yZXYueG1sRI9Bi8IwFITvwv6H8Ba8aaqH1VZjkYVl9aKoe9nbo3mm&#10;pc1LaaLWf28EweMwM98wy7y3jbhS5yvHCibjBARx4XTFRsHf6Wc0B+EDssbGMSm4k4d89TFYYqbd&#10;jQ90PQYjIoR9hgrKENpMSl+UZNGPXUscvbPrLIYoOyN1h7cIt42cJsmXtFhxXCixpe+Sivp4sQr+&#10;jdtXqWmc2W3Tmn9lugleKzX87NcLEIH68A6/2hutYAbPK/EGyNUDAAD//wMAUEsBAi0AFAAGAAgA&#10;AAAhADI8vT77AAAA4gEAABMAAAAAAAAAAAAAAAAAAAAAAFtDb250ZW50X1R5cGVzXS54bWxQSwEC&#10;LQAUAAYACAAAACEAqotdDdMAAACPAQAACwAAAAAAAAAAAAAAAAAsAQAAX3JlbHMvLnJlbHNQSwEC&#10;LQAUAAYACAAAACEAMy8FnkEAAAA5AAAAEAAAAAAAAAAAAAAAAAAoAgAAZHJzL3NoYXBleG1sLnht&#10;bFBLAQItABQABgAIAAAAIQCWqR1XwAAAANoAAAAPAAAAAAAAAAAAAAAAAJcCAABkcnMvZG93bnJl&#10;di54bWxQSwUGAAAAAAQABAD1AAAAhAMAAAAA&#10;" fillcolor="#8496b0 [1951]" strokecolor="#1f4d78 [1604]" strokeweight="1pt">
-                    <v:stroke joinstyle="miter"/>
-                  </v:oval>
-                  <v:rect id="Rectangle_x0020_14" o:spid="_x0000_s1034" style="position:absolute;left:2050181;top:539015;width:229235;height:229870;visibility:visible;mso-wrap-style:square;v-text-anchor:middle" o:gfxdata="UEsDBBQABgAIAAAAIQAyPL0++wAAAOIBAAATAAAAW0NvbnRlbnRfVHlwZXNdLnhtbJSRQU7DMBBF&#10;90jcwfIWJQ4sEEJNuiCwBATlACN7klgkY8tjQnt7Jm3ZIFTE0p55/z/Zq/V2GtWMiX2gWl+WlVZI&#10;NjhPfa3fNg/FjVacgRyMgbDWO2S9bs7PVptdRFZCE9d6yDneGsN2wAm4DBFJJl1IE2Q5pt5EsO/Q&#10;o7mqqmtjA2WkXOQlQzerFjv4GLO638r1wURwre4Oe0tVrSHG0VvIImqWqfmVSzjyCXAm98OuOJqV&#10;Qu7DefCRL44NT/I0yTtUz5DyI0ziYVxiwwNElJ3ytOdSN3ERus5bLNvErwv3V7gLn5Rw/m92K9gL&#10;zt/pZv9DzRcAAAD//wMAUEsDBBQABgAIAAAAIQCqi10N0wAAAI8BAAALAAAAX3JlbHMvLnJlbHOk&#10;kLFqAzEMhvdA38Fo7/mSoZQQX7ZC1pBCV2Hr7kzOlrHMNXn7uJRCL2TLoEG/0PcJ7faXMKmZsniO&#10;BtZNC4qiZefjYODz9PH6DkoKRocTRzJwJYF997LaHWnCUpdk9ElUpUQxMJaStlqLHSmgNJwo1knP&#10;OWCpbR50QnvGgfSmbd90/s+AbsFUB2cgH9wa1OmaqvmOHbzNLNyXxnLQ3PfePqJqGTHRV5gqBvNA&#10;xYDL8pvW05paoB+bN0+aHX/HI81L8U+Yaf7z6sUbuxsAAAD//wMAUEsDBBQABgAIAAAAIQAzLwWe&#10;QQAAADkAAAAQAAAAZHJzL3NoYXBleG1sLnhtbLKxr8jNUShLLSrOzM+zVTLUM1BSSM1Lzk/JzEu3&#10;VQoNcdO1UFIoLknMS0nMyc9LtVWqTC1Wsrfj5QIAAAD//wMAUEsDBBQABgAIAAAAIQABu00FvwAA&#10;ANsAAAAPAAAAZHJzL2Rvd25yZXYueG1sRE9Li8IwEL4v+B/CCN7W1EVUqmmRwoKHsuADz2MzpsVm&#10;Upqo3X+/WRC8zcf3nE0+2FY8qPeNYwWzaQKCuHK6YaPgdPz+XIHwAVlj65gU/JKHPBt9bDDV7sl7&#10;ehyCETGEfYoK6hC6VEpf1WTRT11HHLmr6y2GCHsjdY/PGG5b+ZUkC2mx4dhQY0dFTdXtcLcKzotS&#10;FuZYXDCxpnT0Uy2NKZWajIftGkSgIbzFL/dOx/lz+P8lHiCzPwAAAP//AwBQSwECLQAUAAYACAAA&#10;ACEAMjy9PvsAAADiAQAAEwAAAAAAAAAAAAAAAAAAAAAAW0NvbnRlbnRfVHlwZXNdLnhtbFBLAQIt&#10;ABQABgAIAAAAIQCqi10N0wAAAI8BAAALAAAAAAAAAAAAAAAAACwBAABfcmVscy8ucmVsc1BLAQIt&#10;ABQABgAIAAAAIQAzLwWeQQAAADkAAAAQAAAAAAAAAAAAAAAAACgCAABkcnMvc2hhcGV4bWwueG1s&#10;UEsBAi0AFAAGAAgAAAAhAAG7TQW/AAAA2wAAAA8AAAAAAAAAAAAAAAAAlwIAAGRycy9kb3ducmV2&#10;LnhtbFBLBQYAAAAABAAEAPUAAACDAwAAAAA=&#10;" fillcolor="red" strokecolor="#1f4d78 [1604]" strokeweight="1pt"/>
-                  <v:rect id="Rectangle_x0020_15" o:spid="_x0000_s1035" style="position:absolute;left:2849077;top:202131;width:230505;height:234315;visibility:visible;mso-wrap-style:square;v-text-anchor:middle" o:gfxdata="UEsDBBQABgAIAAAAIQAyPL0++wAAAOIBAAATAAAAW0NvbnRlbnRfVHlwZXNdLnhtbJSRQU7DMBBF&#10;90jcwfIWJQ4sEEJNuiCwBATlACN7klgkY8tjQnt7Jm3ZIFTE0p55/z/Zq/V2GtWMiX2gWl+WlVZI&#10;NjhPfa3fNg/FjVacgRyMgbDWO2S9bs7PVptdRFZCE9d6yDneGsN2wAm4DBFJJl1IE2Q5pt5EsO/Q&#10;o7mqqmtjA2WkXOQlQzerFjv4GLO638r1wURwre4Oe0tVrSHG0VvIImqWqfmVSzjyCXAm98OuOJqV&#10;Qu7DefCRL44NT/I0yTtUz5DyI0ziYVxiwwNElJ3ytOdSN3ERus5bLNvErwv3V7gLn5Rw/m92K9gL&#10;zt/pZv9DzRcAAAD//wMAUEsDBBQABgAIAAAAIQCqi10N0wAAAI8BAAALAAAAX3JlbHMvLnJlbHOk&#10;kLFqAzEMhvdA38Fo7/mSoZQQX7ZC1pBCV2Hr7kzOlrHMNXn7uJRCL2TLoEG/0PcJ7faXMKmZsniO&#10;BtZNC4qiZefjYODz9PH6DkoKRocTRzJwJYF997LaHWnCUpdk9ElUpUQxMJaStlqLHSmgNJwo1knP&#10;OWCpbR50QnvGgfSmbd90/s+AbsFUB2cgH9wa1OmaqvmOHbzNLNyXxnLQ3PfePqJqGTHRV5gqBvNA&#10;xYDL8pvW05paoB+bN0+aHX/HI81L8U+Yaf7z6sUbuxsAAAD//wMAUEsDBBQABgAIAAAAIQAzLwWe&#10;QQAAADkAAAAQAAAAZHJzL3NoYXBleG1sLnhtbLKxr8jNUShLLSrOzM+zVTLUM1BSSM1Lzk/JzEu3&#10;VQoNcdO1UFIoLknMS0nMyc9LtVWqTC1Wsrfj5QIAAAD//wMAUEsDBBQABgAIAAAAIQBu9+ievwAA&#10;ANsAAAAPAAAAZHJzL2Rvd25yZXYueG1sRE9Li8IwEL4v+B/CCN7W1AUfVNMihQUPZcEHnsdmTIvN&#10;pDRRu/9+syB4m4/vOZt8sK14UO8bxwpm0wQEceV0w0bB6fj9uQLhA7LG1jEp+CUPeTb62GCq3ZP3&#10;9DgEI2II+xQV1CF0qZS+qsmin7qOOHJX11sMEfZG6h6fMdy28itJFtJiw7Ghxo6Kmqrb4W4VnBel&#10;LMyxuGBiTenop1oaUyo1GQ/bNYhAQ3iLX+6djvPn8P9LPEBmfwAAAP//AwBQSwECLQAUAAYACAAA&#10;ACEAMjy9PvsAAADiAQAAEwAAAAAAAAAAAAAAAAAAAAAAW0NvbnRlbnRfVHlwZXNdLnhtbFBLAQIt&#10;ABQABgAIAAAAIQCqi10N0wAAAI8BAAALAAAAAAAAAAAAAAAAACwBAABfcmVscy8ucmVsc1BLAQIt&#10;ABQABgAIAAAAIQAzLwWeQQAAADkAAAAQAAAAAAAAAAAAAAAAACgCAABkcnMvc2hhcGV4bWwueG1s&#10;UEsBAi0AFAAGAAgAAAAhAG736J6/AAAA2wAAAA8AAAAAAAAAAAAAAAAAlwIAAGRycy9kb3ducmV2&#10;LnhtbFBLBQYAAAAABAAEAPUAAACDAwAAAAA=&#10;" fillcolor="red" strokecolor="#1f4d78 [1604]" strokeweight="1pt"/>
-                </v:group>
-                <v:oval id="Oval_x0020_7" o:spid="_x0000_s1036" style="position:absolute;left:794327;top:187806;width:105577;height:126644;visibility:visible;mso-wrap-style:square;v-text-anchor:middle" o:gfxdata="UEsDBBQABgAIAAAAIQAyPL0++wAAAOIBAAATAAAAW0NvbnRlbnRfVHlwZXNdLnhtbJSRQU7DMBBF&#10;90jcwfIWJQ4sEEJNuiCwBATlACN7klgkY8tjQnt7Jm3ZIFTE0p55/z/Zq/V2GtWMiX2gWl+WlVZI&#10;NjhPfa3fNg/FjVacgRyMgbDWO2S9bs7PVptdRFZCE9d6yDneGsN2wAm4DBFJJl1IE2Q5pt5EsO/Q&#10;o7mqqmtjA2WkXOQlQzerFjv4GLO638r1wURwre4Oe0tVrSHG0VvIImqWqfmVSzjyCXAm98OuOJqV&#10;Qu7DefCRL44NT/I0yTtUz5DyI0ziYVxiwwNElJ3ytOdSN3ERus5bLNvErwv3V7gLn5Rw/m92K9gL&#10;zt/pZv9DzRcAAAD//wMAUEsDBBQABgAIAAAAIQCqi10N0wAAAI8BAAALAAAAX3JlbHMvLnJlbHOk&#10;kLFqAzEMhvdA38Fo7/mSoZQQX7ZC1pBCV2Hr7kzOlrHMNXn7uJRCL2TLoEG/0PcJ7faXMKmZsniO&#10;BtZNC4qiZefjYODz9PH6DkoKRocTRzJwJYF997LaHWnCUpdk9ElUpUQxMJaStlqLHSmgNJwo1knP&#10;OWCpbR50QnvGgfSmbd90/s+AbsFUB2cgH9wa1OmaqvmOHbzNLNyXxnLQ3PfePqJqGTHRV5gqBvNA&#10;xYDL8pvW05paoB+bN0+aHX/HI81L8U+Yaf7z6sUbuxsAAAD//wMAUEsDBBQABgAIAAAAIQAzLwWe&#10;QQAAADkAAAAQAAAAZHJzL3NoYXBleG1sLnhtbLKxr8jNUShLLSrOzM+zVTLUM1BSSM1Lzk/JzEu3&#10;VQoNcdO1UFIoLknMS0nMyc9LtVWqTC1Wsrfj5QIAAAD//wMAUEsDBBQABgAIAAAAIQAXTIodwAAA&#10;ANsAAAAPAAAAZHJzL2Rvd25yZXYueG1sRI/NqsIwFIT3F3yHcAR3t6kuxFajiCDqxos/G3eH5pgW&#10;m5PSRK1vby4ILoeZ+YaZLTpbiwe1vnKsYJikIIgLpys2Cs6n9e8EhA/IGmvHpOBFHhbz3s8Mc+2e&#10;fKDHMRgRIexzVFCG0ORS+qIkiz5xDXH0rq61GKJsjdQtPiPc1nKUpmNpseK4UGJDq5KK2/FuFVyM&#10;+6syUzuz32U33shsG7xWatDvllMQgbrwDX/aW61gNIT/L/EHyPkbAAD//wMAUEsBAi0AFAAGAAgA&#10;AAAhADI8vT77AAAA4gEAABMAAAAAAAAAAAAAAAAAAAAAAFtDb250ZW50X1R5cGVzXS54bWxQSwEC&#10;LQAUAAYACAAAACEAqotdDdMAAACPAQAACwAAAAAAAAAAAAAAAAAsAQAAX3JlbHMvLnJlbHNQSwEC&#10;LQAUAAYACAAAACEAMy8FnkEAAAA5AAAAEAAAAAAAAAAAAAAAAAAoAgAAZHJzL3NoYXBleG1sLnht&#10;bFBLAQItABQABgAIAAAAIQAXTIodwAAAANsAAAAPAAAAAAAAAAAAAAAAAJcCAABkcnMvZG93bnJl&#10;di54bWxQSwUGAAAAAAQABAD1AAAAhAMAAAAA&#10;" fillcolor="#8496b0 [1951]" strokecolor="#1f4d78 [1604]" strokeweight="1pt">
-                  <v:stroke joinstyle="miter"/>
-                </v:oval>
-                <v:oval id="Oval_x0020_7" o:spid="_x0000_s1037" style="position:absolute;left:566497;top:532630;width:105577;height:126644;visibility:visible;mso-wrap-style:square;v-text-anchor:middle" o:gfxdata="UEsDBBQABgAIAAAAIQAyPL0++wAAAOIBAAATAAAAW0NvbnRlbnRfVHlwZXNdLnhtbJSRQU7DMBBF&#10;90jcwfIWJQ4sEEJNuiCwBATlACN7klgkY8tjQnt7Jm3ZIFTE0p55/z/Zq/V2GtWMiX2gWl+WlVZI&#10;NjhPfa3fNg/FjVacgRyMgbDWO2S9bs7PVptdRFZCE9d6yDneGsN2wAm4DBFJJl1IE2Q5pt5EsO/Q&#10;o7mqqmtjA2WkXOQlQzerFjv4GLO638r1wURwre4Oe0tVrSHG0VvIImqWqfmVSzjyCXAm98OuOJqV&#10;Qu7DefCRL44NT/I0yTtUz5DyI0ziYVxiwwNElJ3ytOdSN3ERus5bLNvErwv3V7gLn5Rw/m92K9gL&#10;zt/pZv9DzRcAAAD//wMAUEsDBBQABgAIAAAAIQCqi10N0wAAAI8BAAALAAAAX3JlbHMvLnJlbHOk&#10;kLFqAzEMhvdA38Fo7/mSoZQQX7ZC1pBCV2Hr7kzOlrHMNXn7uJRCL2TLoEG/0PcJ7faXMKmZsniO&#10;BtZNC4qiZefjYODz9PH6DkoKRocTRzJwJYF997LaHWnCUpdk9ElUpUQxMJaStlqLHSmgNJwo1knP&#10;OWCpbR50QnvGgfSmbd90/s+AbsFUB2cgH9wa1OmaqvmOHbzNLNyXxnLQ3PfePqJqGTHRV5gqBvNA&#10;xYDL8pvW05paoB+bN0+aHX/HI81L8U+Yaf7z6sUbuxsAAAD//wMAUEsDBBQABgAIAAAAIQAzLwWe&#10;QQAAADkAAAAQAAAAZHJzL3NoYXBleG1sLnhtbLKxr8jNUShLLSrOzM+zVTLUM1BSSM1Lzk/JzEu3&#10;VQoNcdO1UFIoLknMS0nMyc9LtVWqTC1Wsrfj5QIAAAD//wMAUEsDBBQABgAIAAAAIQDnnhRqwQAA&#10;ANsAAAAPAAAAZHJzL2Rvd25yZXYueG1sRI9Bi8IwFITvgv8hPMGbpvaw2K6piCC6lxV1L3t7NG/T&#10;0ualNFHrv98IgsdhZr5hVuvBtuJGva8dK1jMExDEpdM1GwU/l91sCcIHZI2tY1LwIA/rYjxaYa7d&#10;nU90OwcjIoR9jgqqELpcSl9WZNHPXUccvT/XWwxR9kbqHu8RbluZJsmHtFhzXKiwo21FZXO+WgW/&#10;xh3rzLTOfH9lDe9ldgheKzWdDJtPEIGG8A6/2getIE3h+SX+AFn8AwAA//8DAFBLAQItABQABgAI&#10;AAAAIQAyPL0++wAAAOIBAAATAAAAAAAAAAAAAAAAAAAAAABbQ29udGVudF9UeXBlc10ueG1sUEsB&#10;Ai0AFAAGAAgAAAAhAKqLXQ3TAAAAjwEAAAsAAAAAAAAAAAAAAAAALAEAAF9yZWxzLy5yZWxzUEsB&#10;Ai0AFAAGAAgAAAAhADMvBZ5BAAAAOQAAABAAAAAAAAAAAAAAAAAAKAIAAGRycy9zaGFwZXhtbC54&#10;bWxQSwECLQAUAAYACAAAACEA554UasEAAADbAAAADwAAAAAAAAAAAAAAAACXAgAAZHJzL2Rvd25y&#10;ZXYueG1sUEsFBgAAAAAEAAQA9QAAAIUDAAAAAA==&#10;" fillcolor="#8496b0 [1951]" strokecolor="#1f4d78 [1604]" strokeweight="1pt">
-                  <v:stroke joinstyle="miter"/>
-                </v:oval>
-                <v:oval id="Oval_x0020_7" o:spid="_x0000_s1038" style="position:absolute;left:1096048;top:489527;width:105577;height:126644;visibility:visible;mso-wrap-style:square;v-text-anchor:middle" o:gfxdata="UEsDBBQABgAIAAAAIQAyPL0++wAAAOIBAAATAAAAW0NvbnRlbnRfVHlwZXNdLnhtbJSRQU7DMBBF&#10;90jcwfIWJQ4sEEJNuiCwBATlACN7klgkY8tjQnt7Jm3ZIFTE0p55/z/Zq/V2GtWMiX2gWl+WlVZI&#10;NjhPfa3fNg/FjVacgRyMgbDWO2S9bs7PVptdRFZCE9d6yDneGsN2wAm4DBFJJl1IE2Q5pt5EsO/Q&#10;o7mqqmtjA2WkXOQlQzerFjv4GLO638r1wURwre4Oe0tVrSHG0VvIImqWqfmVSzjyCXAm98OuOJqV&#10;Qu7DefCRL44NT/I0yTtUz5DyI0ziYVxiwwNElJ3ytOdSN3ERus5bLNvErwv3V7gLn5Rw/m92K9gL&#10;zt/pZv9DzRcAAAD//wMAUEsDBBQABgAIAAAAIQCqi10N0wAAAI8BAAALAAAAX3JlbHMvLnJlbHOk&#10;kLFqAzEMhvdA38Fo7/mSoZQQX7ZC1pBCV2Hr7kzOlrHMNXn7uJRCL2TLoEG/0PcJ7faXMKmZsniO&#10;BtZNC4qiZefjYODz9PH6DkoKRocTRzJwJYF997LaHWnCUpdk9ElUpUQxMJaStlqLHSmgNJwo1knP&#10;OWCpbR50QnvGgfSmbd90/s+AbsFUB2cgH9wa1OmaqvmOHbzNLNyXxnLQ3PfePqJqGTHRV5gqBvNA&#10;xYDL8pvW05paoB+bN0+aHX/HI81L8U+Yaf7z6sUbuxsAAAD//wMAUEsDBBQABgAIAAAAIQAzLwWe&#10;QQAAADkAAAAQAAAAZHJzL3NoYXBleG1sLnhtbLKxr8jNUShLLSrOzM+zVTLUM1BSSM1Lzk/JzEu3&#10;VQoNcdO1UFIoLknMS0nMyc9LtVWqTC1Wsrfj5QIAAAD//wMAUEsDBBQABgAIAAAAIQCI0rHxwgAA&#10;ANsAAAAPAAAAZHJzL2Rvd25yZXYueG1sRI9Pi8IwFMTvgt8hPMGbpiosthqLCIvuZRf/XLw9mmda&#10;2ryUJqv1228EYY/DzPyGWee9bcSdOl85VjCbJiCIC6crNgou58/JEoQPyBobx6TgSR7yzXCwxky7&#10;Bx/pfgpGRAj7DBWUIbSZlL4oyaKfupY4ejfXWQxRdkbqDh8Rbhs5T5IPabHiuFBiS7uSivr0axVc&#10;jfupUtM48/2V1ryX6SF4rdR41G9XIAL14T/8bh+0gvkCXl/iD5CbPwAAAP//AwBQSwECLQAUAAYA&#10;CAAAACEAMjy9PvsAAADiAQAAEwAAAAAAAAAAAAAAAAAAAAAAW0NvbnRlbnRfVHlwZXNdLnhtbFBL&#10;AQItABQABgAIAAAAIQCqi10N0wAAAI8BAAALAAAAAAAAAAAAAAAAACwBAABfcmVscy8ucmVsc1BL&#10;AQItABQABgAIAAAAIQAzLwWeQQAAADkAAAAQAAAAAAAAAAAAAAAAACgCAABkcnMvc2hhcGV4bWwu&#10;eG1sUEsBAi0AFAAGAAgAAAAhAIjSsfHCAAAA2wAAAA8AAAAAAAAAAAAAAAAAlwIAAGRycy9kb3du&#10;cmV2LnhtbFBLBQYAAAAABAAEAPUAAACGAwAAAAA=&#10;" fillcolor="#8496b0 [1951]" strokecolor="#1f4d78 [1604]" strokeweight="1pt">
-                  <v:stroke joinstyle="miter"/>
-                </v:oval>
-                <v:oval id="Oval_x0020_7" o:spid="_x0000_s1039" style="position:absolute;left:680412;top:877454;width:105577;height:126644;visibility:visible;mso-wrap-style:square;v-text-anchor:middle" o:gfxdata="UEsDBBQABgAIAAAAIQAyPL0++wAAAOIBAAATAAAAW0NvbnRlbnRfVHlwZXNdLnhtbJSRQU7DMBBF&#10;90jcwfIWJQ4sEEJNuiCwBATlACN7klgkY8tjQnt7Jm3ZIFTE0p55/z/Zq/V2GtWMiX2gWl+WlVZI&#10;NjhPfa3fNg/FjVacgRyMgbDWO2S9bs7PVptdRFZCE9d6yDneGsN2wAm4DBFJJl1IE2Q5pt5EsO/Q&#10;o7mqqmtjA2WkXOQlQzerFjv4GLO638r1wURwre4Oe0tVrSHG0VvIImqWqfmVSzjyCXAm98OuOJqV&#10;Qu7DefCRL44NT/I0yTtUz5DyI0ziYVxiwwNElJ3ytOdSN3ERus5bLNvErwv3V7gLn5Rw/m92K9gL&#10;zt/pZv9DzRcAAAD//wMAUEsDBBQABgAIAAAAIQCqi10N0wAAAI8BAAALAAAAX3JlbHMvLnJlbHOk&#10;kLFqAzEMhvdA38Fo7/mSoZQQX7ZC1pBCV2Hr7kzOlrHMNXn7uJRCL2TLoEG/0PcJ7faXMKmZsniO&#10;BtZNC4qiZefjYODz9PH6DkoKRocTRzJwJYF997LaHWnCUpdk9ElUpUQxMJaStlqLHSmgNJwo1knP&#10;OWCpbR50QnvGgfSmbd90/s+AbsFUB2cgH9wa1OmaqvmOHbzNLNyXxnLQ3PfePqJqGTHRV5gqBvNA&#10;xYDL8pvW05paoB+bN0+aHX/HI81L8U+Yaf7z6sUbuxsAAAD//wMAUEsDBBQABgAIAAAAIQAzLwWe&#10;QQAAADkAAAAQAAAAZHJzL3NoYXBleG1sLnhtbLKxr8jNUShLLSrOzM+zVTLUM1BSSM1Lzk/JzEu3&#10;VQoNcdO1UFIoLknMS0nMyc9LtVWqTC1Wsrfj5QIAAAD//wMAUEsDBBQABgAIAAAAIQAHOymFwgAA&#10;ANsAAAAPAAAAZHJzL2Rvd25yZXYueG1sRI9Pi8IwFMTvgt8hPMGbpoosthqLCIvuZRf/XLw9mmda&#10;2ryUJqv1228EYY/DzPyGWee9bcSdOl85VjCbJiCIC6crNgou58/JEoQPyBobx6TgSR7yzXCwxky7&#10;Bx/pfgpGRAj7DBWUIbSZlL4oyaKfupY4ejfXWQxRdkbqDh8Rbhs5T5IPabHiuFBiS7uSivr0axVc&#10;jfupUtM48/2V1ryX6SF4rdR41G9XIAL14T/8bh+0gvkCXl/iD5CbPwAAAP//AwBQSwECLQAUAAYA&#10;CAAAACEAMjy9PvsAAADiAQAAEwAAAAAAAAAAAAAAAAAAAAAAW0NvbnRlbnRfVHlwZXNdLnhtbFBL&#10;AQItABQABgAIAAAAIQCqi10N0wAAAI8BAAALAAAAAAAAAAAAAAAAACwBAABfcmVscy8ucmVsc1BL&#10;AQItABQABgAIAAAAIQAzLwWeQQAAADkAAAAQAAAAAAAAAAAAAAAAACgCAABkcnMvc2hhcGV4bWwu&#10;eG1sUEsBAi0AFAAGAAgAAAAhAAc7KYXCAAAA2wAAAA8AAAAAAAAAAAAAAAAAlwIAAGRycy9kb3du&#10;cmV2LnhtbFBLBQYAAAAABAAEAPUAAACGAwAAAAA=&#10;" fillcolor="#8496b0 [1951]" strokecolor="#1f4d78 [1604]" strokeweight="1pt">
-                  <v:stroke joinstyle="miter"/>
-                </v:oval>
-                <v:oval id="Oval_x0020_7" o:spid="_x0000_s1040" style="position:absolute;left:335588;top:991369;width:105577;height:126644;visibility:visible;mso-wrap-style:square;v-text-anchor:middle" o:gfxdata="UEsDBBQABgAIAAAAIQAyPL0++wAAAOIBAAATAAAAW0NvbnRlbnRfVHlwZXNdLnhtbJSRQU7DMBBF&#10;90jcwfIWJQ4sEEJNuiCwBATlACN7klgkY8tjQnt7Jm3ZIFTE0p55/z/Zq/V2GtWMiX2gWl+WlVZI&#10;NjhPfa3fNg/FjVacgRyMgbDWO2S9bs7PVptdRFZCE9d6yDneGsN2wAm4DBFJJl1IE2Q5pt5EsO/Q&#10;o7mqqmtjA2WkXOQlQzerFjv4GLO638r1wURwre4Oe0tVrSHG0VvIImqWqfmVSzjyCXAm98OuOJqV&#10;Qu7DefCRL44NT/I0yTtUz5DyI0ziYVxiwwNElJ3ytOdSN3ERus5bLNvErwv3V7gLn5Rw/m92K9gL&#10;zt/pZv9DzRcAAAD//wMAUEsDBBQABgAIAAAAIQCqi10N0wAAAI8BAAALAAAAX3JlbHMvLnJlbHOk&#10;kLFqAzEMhvdA38Fo7/mSoZQQX7ZC1pBCV2Hr7kzOlrHMNXn7uJRCL2TLoEG/0PcJ7faXMKmZsniO&#10;BtZNC4qiZefjYODz9PH6DkoKRocTRzJwJYF997LaHWnCUpdk9ElUpUQxMJaStlqLHSmgNJwo1knP&#10;OWCpbR50QnvGgfSmbd90/s+AbsFUB2cgH9wa1OmaqvmOHbzNLNyXxnLQ3PfePqJqGTHRV5gqBvNA&#10;xYDL8pvW05paoB+bN0+aHX/HI81L8U+Yaf7z6sUbuxsAAAD//wMAUEsDBBQABgAIAAAAIQAzLwWe&#10;QQAAADkAAAAQAAAAZHJzL3NoYXBleG1sLnhtbLKxr8jNUShLLSrOzM+zVTLUM1BSSM1Lzk/JzEu3&#10;VQoNcdO1UFIoLknMS0nMyc9LtVWqTC1Wsrfj5QIAAAD//wMAUEsDBBQABgAIAAAAIQBod4wewgAA&#10;ANsAAAAPAAAAZHJzL2Rvd25yZXYueG1sRI9Pi8IwFMTvgt8hPMGbpgouthqLCIvuZRf/XLw9mmda&#10;2ryUJqv1228EYY/DzPyGWee9bcSdOl85VjCbJiCIC6crNgou58/JEoQPyBobx6TgSR7yzXCwxky7&#10;Bx/pfgpGRAj7DBWUIbSZlL4oyaKfupY4ejfXWQxRdkbqDh8Rbhs5T5IPabHiuFBiS7uSivr0axVc&#10;jfupUtM48/2V1ryX6SF4rdR41G9XIAL14T/8bh+0gvkCXl/iD5CbPwAAAP//AwBQSwECLQAUAAYA&#10;CAAAACEAMjy9PvsAAADiAQAAEwAAAAAAAAAAAAAAAAAAAAAAW0NvbnRlbnRfVHlwZXNdLnhtbFBL&#10;AQItABQABgAIAAAAIQCqi10N0wAAAI8BAAALAAAAAAAAAAAAAAAAACwBAABfcmVscy8ucmVsc1BL&#10;AQItABQABgAIAAAAIQAzLwWeQQAAADkAAAAQAAAAAAAAAAAAAAAAACgCAABkcnMvc2hhcGV4bWwu&#10;eG1sUEsBAi0AFAAGAAgAAAAhAGh3jB7CAAAA2wAAAA8AAAAAAAAAAAAAAAAAlwIAAGRycy9kb3du&#10;cmV2LnhtbFBLBQYAAAAABAAEAPUAAACGAwAAAAA=&#10;" fillcolor="#8496b0 [1951]" strokecolor="#1f4d78 [1604]" strokeweight="1pt">
-                  <v:stroke joinstyle="miter"/>
-                </v:oval>
-                <w10:wrap type="through"/>
+        <w:pict>
+          <v:group id="Group 27" o:spid="_x0000_s1026" style="position:absolute;margin-left:4.6pt;margin-top:12.25pt;width:369.25pt;height:126pt;z-index:251688960" coordsize="4689475,1600200" wrapcoords="-44 -129 -44 21471 21644 21471 21644 -129 -44 -129" o:gfxdata="UEsDBBQABgAIAAAAIQDkmcPA+wAAAOEBAAATAAAAW0NvbnRlbnRfVHlwZXNdLnhtbJSRQU7DMBBF&#10;90jcwfIWJQ5dIISSdEHaJSBUDjCyJ4nVZGx53NDeHictG4SKWNrj9//TuFwfx0FMGNg6quR9XkiB&#10;pJ2x1FXyY7fNHqXgCGRgcISVPCHLdX17U+5OHlkkmriSfYz+SSnWPY7AufNIadK6MEJMx9ApD3oP&#10;HapVUTwo7SgixSzOGbIuG2zhMESxOabrs0nCpXg+v5urKgneD1ZDTKJqnqpfuYADXwEnMj/ssotZ&#10;nsglnHvr+e7S8JpWE6xB8QYhvsCYPJQJrHDlGqfz65Zz2ciZa1urMW8Cbxbqr2zjPing9N/wJmHv&#10;OH2nq+WD6i8AAAD//wMAUEsDBBQABgAIAAAAIQAjsmrh1wAAAJQBAAALAAAAX3JlbHMvLnJlbHOk&#10;kMFqwzAMhu+DvYPRfXGawxijTi+j0GvpHsDYimMaW0Yy2fr28w6DZfS2o36h7xP//vCZFrUiS6Rs&#10;YNf1oDA78jEHA++X49MLKKk2e7tQRgM3FDiMjw/7My62tiOZYxHVKFkMzLWWV63FzZisdFQwt81E&#10;nGxtIwddrLvagHro+2fNvxkwbpjq5A3wye9AXW6lmf+wU3RMQlPtHCVN0xTdPaoObMsc3ZFtwjdy&#10;jWY5YDXgWTQO1LKu/Qj6vn74p97TRz7jutV+h4zrj1dvuhy/AAAA//8DAFBLAwQUAAYACAAAACEA&#10;eplxSi0FAADoNAAADgAAAGRycy9lMm9Eb2MueG1s7FtbT+Q2FH6v1P8Q5b1M7jcxrCjbQZXogpat&#10;9tk4zkykJE5tDzP01/fYzm0JW3YHgQSYh2A79vEl5/vOJZnjD/u6sm4J4yVtlrZ75NgWaTDNy2a9&#10;tP/+svotsS0uUJOjijZkad8Rbn84+fWX412bEY9uaJUTZoGQhme7dmlvhGizxYLjDakRP6ItaeBm&#10;QVmNBFTZepEztAPpdbXwHCda7CjLW0Yx4RxaP+qb9omSXxQEi8ui4ERY1dKGtQl1Zep6I6+Lk2OU&#10;rRlqNyXuloEOWEWNygYmHUR9RAJZW1bORNUlZpTTQhxhWi9oUZSYqD3Ablzn3m7OGd22ai/rbLdu&#10;h2OCo713TgeLxZ9ur5hV5kvbi22rQTU8IzWtBXU4nF27zqDPOWuv2yvWNax1Te53X7Ba/oedWHt1&#10;rHfDsZK9sDA0BlGSBnFoWxjuuZHjwIPTB4838HRm4/Dmj0dGLvqJF3J9w3KGyrDubm9u+u3eoP5m&#10;9hZ9u7XoFe4MoM9H7eZP0+7rDWqJAg2XmttrQH9Kn4ESULOuiOXqk1K9BuXmGQc9P0yzwzSOIqXZ&#10;g36irGVcnBNaW7KwtBlMr4gC3V5wAUoIXfsuclZOqzJflVWlKmx9c1Yx6xZJ9nJ+d1a99Ek3gEC/&#10;aFUSdxWRg6vmMykA2QBAT82oOJUM8hDGpBGuvrVBOdHThA78yZOBhQ0jVE0JlJILWN4guxMg+Xou&#10;W4vp+suhRFHyMNj5v4XpwcMINTNtxDC4LhvKHhJQwa66mXV/WP7kaGTxhuZ3oBmMaoPAW7wq4flc&#10;IC6uEAMLALYCrJq4hEtR0d3Spl3JtjaU/ftQu+wPqgt3bWsHFmVp83+2iBHbqv5sQKlTNwikCVKV&#10;IIw9qLDpnZvpnWZbn1F47C7Yzxarouwvqr5YMFp/BeN3KmeFW6jBMPfSxoL1lTOhLR2YT0xOT1U3&#10;MDstEhfNdYulcHmqUv++7L8i1nZKKoC5P9EeSCi7p6u6rxzZ0NOtoEWpFHk81+68AdSSiF8A3d4c&#10;3d7T0e2FbgDWama3ngPdq9XZBHdTEqgafdKSFLRWyxaD+pGdNHEZ1HcU8G5QH8xRH/wU6j0/jaIU&#10;GHbus7p+7KRR77P6UeiFvVXsXd7ebD/Zshvsd66IsfjG4s+C4N4NkY7E6M8DMnWwOvrz4U9h33eS&#10;NHbBuD+GffACwkTJNna/cxiHuEBb3j6S6HxuHR1Ip2Xw3XUYYrz9N+/tj/mYF/L8h6TVJQTJVpey&#10;+sGQ3vNdyCAqBoBiqJNCoLVd8sl1wjAG+Spr5UVRoJyL75MAqaqy5TL1MIuYZAJANk/C9kl0rVEk&#10;9jpMr7b1XzTXbRB99KkyaJa5MpUKCPrmWYw+mcBECCZCeO95AfeBEAHawFB13sTjeT/PCR030TFC&#10;6KeOq1yBkSU8L/X8Lk6AchI/Y5gwhf2YIjBAN0B/90B/IB7QSP1xoCdB6kh7DwGB53iur5LIE6D7&#10;wAQ90P0AHAbJI993Bw7P9K9WBuiFyfS/tkz/i/v+HlhlnQQ4wPmP08CXr7zlK+kkTiAOADSPaDfO&#10;f8bNS0HzUvA1vxQc3goeQA8hxPuppofQ9yJfefWGHsw3A+abgbfyzYD/BO/BhZeDTgDfNoL7ECRp&#10;qD+WM/xg+MHww1vhhyF3eID7ECVO4IL/AfSQxHEQqpyjoQdDD4Ye3go9DBnHA+jB98Mw0d5Dmrp+&#10;pD5HN/Rg6MHQw/PTg8pTws9pVPK+++mP/L3OtK4+sB1/oHTyHwAAAP//AwBQSwMEFAAGAAgAAAAh&#10;AD6CPYngAAAACAEAAA8AAABkcnMvZG93bnJldi54bWxMj0FPg0AQhe8m/ofNmHizC1hKRZamadRT&#10;08TWxPQ2hSmQsrOE3QL9964nPb55L+99k60m3YqBetsYVhDOAhDEhSkbrhR8Hd6fliCsQy6xNUwK&#10;bmRhld/fZZiWZuRPGvauEr6EbYoKaue6VEpb1KTRzkxH7L2z6TU6L/tKlj2Ovly3MgqChdTYsF+o&#10;saNNTcVlf9UKPkYc18/h27C9nDe34yHefW9DUurxYVq/gnA0ub8w/OJ7dMg908lcubSiVfAS+aCC&#10;aB6D8HYyTxIQJ39IFjHIPJP/H8h/AAAA//8DAFBLAQItABQABgAIAAAAIQDkmcPA+wAAAOEBAAAT&#10;AAAAAAAAAAAAAAAAAAAAAABbQ29udGVudF9UeXBlc10ueG1sUEsBAi0AFAAGAAgAAAAhACOyauHX&#10;AAAAlAEAAAsAAAAAAAAAAAAAAAAALAEAAF9yZWxzLy5yZWxzUEsBAi0AFAAGAAgAAAAhAHqZcUot&#10;BQAA6DQAAA4AAAAAAAAAAAAAAAAALAIAAGRycy9lMm9Eb2MueG1sUEsBAi0AFAAGAAgAAAAhAD6C&#10;PYngAAAACAEAAA8AAAAAAAAAAAAAAAAAhQcAAGRycy9kb3ducmV2LnhtbFBLBQYAAAAABAAEAPMA&#10;AACSCAAAAAA=&#10;">
+            <v:group id="Group 19" o:spid="_x0000_s1027" style="position:absolute;width:4689475;height:1600200" coordsize="4689475,1600200" o:gfxdata="UEsDBBQABgAIAAAAIQCaJLFAAQEAAOwBAAATAAAAW0NvbnRlbnRfVHlwZXNdLnhtbJSRQU7DMBBF&#10;90jcwfIWJQ4sEEJJuiDADhCUA4zsSWKRjC2PG9rbY7dlg1ARS3vm/f9k16vtPIkFA1tHjbwsKymQ&#10;tDOWhka+rx+KGyk4AhmYHGEjd8hy1Z6f1eudRxaJJm7kGKO/VYr1iDNw6TxSmvQuzBDTMQzKg/6A&#10;AdVVVV0r7SgixSLmDNnWHfawmaK436brg0nCpbg77OWqRoL3k9UQk6jKU/UrF3DiE+BC5oddcTQr&#10;E7kP59F6vjg2PKenCdageIEQn2BOHsoEVkNwG88jeEyL5WnZ3Dlz4freaiy7wI8ZfsvwXzXGfVLA&#10;5b8FXcJecflOV/u/ar8AAAD//wMAUEsDBBQABgAIAAAAIQDA01aB2gAAAJkBAAALAAAAX3JlbHMv&#10;LnJlbHOkkEFLAzEQhe+C/yHM3c22BxFptjeh11rBa0hms8FNJszE1f57U0RwpTcPc5h5zPceb7f/&#10;TLNakCVSNrDpelCYHfmYg4GX09PdAyipNns7U0YDZxTYD7c3uyPOtrYnmWIR1ShZDEy1lketxU2Y&#10;rHRUMDdlJE62tpWDLta92YB62/f3mn8zYFgx1cEb4IPfgDqdS3P+w07RMQmNtXOUNI1jdNeoOjC9&#10;l+fJFnxNc2NZDlgNeJZvSS5SC9m1AX09w/afGTx95CMua/fLkXH58dWrQocvAAAA//8DAFBLAwQU&#10;AAYACAAAACEAMy8FnkEAAAA5AAAAFQAAAGRycy9ncm91cHNoYXBleG1sLnhtbLKxr8jNUShLLSrO&#10;zM+zVTLUM1BSSM1Lzk/JzEu3VQoNcdO1UFIoLknMS0nMyc9LtVWqTC1Wsrfj5QIAAAD//wMAUEsD&#10;BBQABgAIAAAAIQB8B2uHwQAAANsAAAAPAAAAZHJzL2Rvd25yZXYueG1sRE9Ni8IwEL0L+x/CLHjT&#10;tLsobtcoIq54EEFdEG9DM7bFZlKa2NZ/bwTB2zze50znnSlFQ7UrLCuIhxEI4tTqgjMF/8e/wQSE&#10;88gaS8uk4E4O5rOP3hQTbVveU3PwmQgh7BJUkHtfJVK6NCeDbmgr4sBdbG3QB1hnUtfYhnBTyq8o&#10;GkuDBYeGHCta5pReDzejYN1iu/iOV832elnez8fR7rSNSan+Z7f4BeGp82/xy73RYf4PPH8JB8jZ&#10;AwAA//8DAFBLAQItABQABgAIAAAAIQCaJLFAAQEAAOwBAAATAAAAAAAAAAAAAAAAAAAAAABbQ29u&#10;dGVudF9UeXBlc10ueG1sUEsBAi0AFAAGAAgAAAAhAMDTVoHaAAAAmQEAAAsAAAAAAAAAAAAAAAAA&#10;MgEAAF9yZWxzLy5yZWxzUEsBAi0AFAAGAAgAAAAhADMvBZ5BAAAAOQAAABUAAAAAAAAAAAAAAAAA&#10;NQIAAGRycy9ncm91cHNoYXBleG1sLnhtbFBLAQItABQABgAIAAAAIQB8B2uHwQAAANsAAAAPAAAA&#10;AAAAAAAAAAAAAKkCAABkcnMvZG93bnJldi54bWxQSwUGAAAAAAQABAD6AAAAlwMAAAAA&#10;">
+              <v:group id="Group 6" o:spid="_x0000_s1028" style="position:absolute;width:4689475;height:1600200" coordsize="4689475,1600200" o:gfxdata="UEsDBBQABgAIAAAAIQCaJLFAAQEAAOwBAAATAAAAW0NvbnRlbnRfVHlwZXNdLnhtbJSRQU7DMBBF&#10;90jcwfIWJQ4sEEJJuiDADhCUA4zsSWKRjC2PG9rbY7dlg1ARS3vm/f9k16vtPIkFA1tHjbwsKymQ&#10;tDOWhka+rx+KGyk4AhmYHGEjd8hy1Z6f1eudRxaJJm7kGKO/VYr1iDNw6TxSmvQuzBDTMQzKg/6A&#10;AdVVVV0r7SgixSLmDNnWHfawmaK436brg0nCpbg77OWqRoL3k9UQk6jKU/UrF3DiE+BC5oddcTQr&#10;E7kP59F6vjg2PKenCdageIEQn2BOHsoEVkNwG88jeEyL5WnZ3Dlz4freaiy7wI8ZfsvwXzXGfVLA&#10;5b8FXcJecflOV/u/ar8AAAD//wMAUEsDBBQABgAIAAAAIQDA01aB2gAAAJkBAAALAAAAX3JlbHMv&#10;LnJlbHOkkEFLAzEQhe+C/yHM3c22BxFptjeh11rBa0hms8FNJszE1f57U0RwpTcPc5h5zPceb7f/&#10;TLNakCVSNrDpelCYHfmYg4GX09PdAyipNns7U0YDZxTYD7c3uyPOtrYnmWIR1ShZDEy1lketxU2Y&#10;rHRUMDdlJE62tpWDLta92YB62/f3mn8zYFgx1cEb4IPfgDqdS3P+w07RMQmNtXOUNI1jdNeoOjC9&#10;l+fJFnxNc2NZDlgNeJZvSS5SC9m1AX09w/afGTx95CMua/fLkXH58dWrQocvAAAA//8DAFBLAwQU&#10;AAYACAAAACEAMy8FnkEAAAA5AAAAFQAAAGRycy9ncm91cHNoYXBleG1sLnhtbLKxr8jNUShLLSrO&#10;zM+zVTLUM1BSSM1Lzk/JzEu3VQoNcdO1UFIoLknMS0nMyc9LtVWqTC1Wsrfj5QIAAAD//wMAUEsD&#10;BBQABgAIAAAAIQDNCx1fwgAAANoAAAAPAAAAZHJzL2Rvd25yZXYueG1sRI9Bi8IwFITvC/6H8ARv&#10;a1plRapRRFQ8iLAqiLdH82yLzUtpYlv/vVkQ9jjMzDfMfNmZUjRUu8KygngYgSBOrS44U3A5b7+n&#10;IJxH1lhaJgUvcrBc9L7mmGjb8i81J5+JAGGXoILc+yqR0qU5GXRDWxEH725rgz7IOpO6xjbATSlH&#10;UTSRBgsOCzlWtM4pfZyeRsGuxXY1jjfN4XFfv27nn+P1EJNSg363moHw1Pn/8Ke91wom8Hcl3AC5&#10;eAMAAP//AwBQSwECLQAUAAYACAAAACEAmiSxQAEBAADsAQAAEwAAAAAAAAAAAAAAAAAAAAAAW0Nv&#10;bnRlbnRfVHlwZXNdLnhtbFBLAQItABQABgAIAAAAIQDA01aB2gAAAJkBAAALAAAAAAAAAAAAAAAA&#10;ADIBAABfcmVscy8ucmVsc1BLAQItABQABgAIAAAAIQAzLwWeQQAAADkAAAAVAAAAAAAAAAAAAAAA&#10;ADUCAABkcnMvZ3JvdXBzaGFwZXhtbC54bWxQSwECLQAUAAYACAAAACEAzQsdX8IAAADaAAAADwAA&#10;AAAAAAAAAAAAAACpAgAAZHJzL2Rvd25yZXYueG1sUEsFBgAAAAAEAAQA+gAAAJgDAAAAAA==&#10;">
+                <v:rect id="Rectangle 1" o:spid="_x0000_s1029" style="position:absolute;width:4689475;height:1597660;visibility:visible;v-text-anchor:middle" o:gfxdata="UEsDBBQABgAIAAAAIQAyPL0++wAAAOIBAAATAAAAW0NvbnRlbnRfVHlwZXNdLnhtbJSRQU7DMBBF&#10;90jcwfIWJQ4sEEJNuiCwBATlACN7klgkY8tjQnt7Jm3ZIFTE0p55/z/Zq/V2GtWMiX2gWl+WlVZI&#10;NjhPfa3fNg/FjVacgRyMgbDWO2S9bs7PVptdRFZCE9d6yDneGsN2wAm4DBFJJl1IE2Q5pt5EsO/Q&#10;o7mqqmtjA2WkXOQlQzerFjv4GLO638r1wURwre4Oe0tVrSHG0VvIImqWqfmVSzjyCXAm98OuOJqV&#10;Qu7DefCRL44NT/I0yTtUz5DyI0ziYVxiwwNElJ3ytOdSN3ERus5bLNvErwv3V7gLn5Rw/m92K9gL&#10;zt/pZv9DzRcAAAD//wMAUEsDBBQABgAIAAAAIQCqi10N0wAAAI8BAAALAAAAX3JlbHMvLnJlbHOk&#10;kLFqAzEMhvdA38Fo7/mSoZQQX7ZC1pBCV2Hr7kzOlrHMNXn7uJRCL2TLoEG/0PcJ7faXMKmZsniO&#10;BtZNC4qiZefjYODz9PH6DkoKRocTRzJwJYF997LaHWnCUpdk9ElUpUQxMJaStlqLHSmgNJwo1knP&#10;OWCpbR50QnvGgfSmbd90/s+AbsFUB2cgH9wa1OmaqvmOHbzNLNyXxnLQ3PfePqJqGTHRV5gqBvNA&#10;xYDL8pvW05paoB+bN0+aHX/HI81L8U+Yaf7z6sUbuxsAAAD//wMAUEsDBBQABgAIAAAAIQAzLwWe&#10;QQAAADkAAAAQAAAAZHJzL3NoYXBleG1sLnhtbLKxr8jNUShLLSrOzM+zVTLUM1BSSM1Lzk/JzEu3&#10;VQoNcdO1UFIoLknMS0nMyc9LtVWqTC1Wsrfj5QIAAAD//wMAUEsDBBQABgAIAAAAIQBA1bvavwAA&#10;ANoAAAAPAAAAZHJzL2Rvd25yZXYueG1sRE9Na8JAEL0L/Q/LFLzppkWkpG6CKELpRUz1PmSnSdrs&#10;TJrdJvHfu0Khp+HxPmeTT65VA/W+ETbwtExAEZdiG64MnD8OixdQPiBbbIXJwJU85NnDbIOplZFP&#10;NBShUjGEfYoG6hC6VGtf1uTQL6Ujjtyn9A5DhH2lbY9jDHetfk6StXbYcGyosaNdTeV38esMjF9S&#10;/mhaHRN53w1y2Rb7qbsaM3+ctq+gAk3hX/znfrNxPtxfuV+d3QAAAP//AwBQSwECLQAUAAYACAAA&#10;ACEAMjy9PvsAAADiAQAAEwAAAAAAAAAAAAAAAAAAAAAAW0NvbnRlbnRfVHlwZXNdLnhtbFBLAQIt&#10;ABQABgAIAAAAIQCqi10N0wAAAI8BAAALAAAAAAAAAAAAAAAAACwBAABfcmVscy8ucmVsc1BLAQIt&#10;ABQABgAIAAAAIQAzLwWeQQAAADkAAAAQAAAAAAAAAAAAAAAAACgCAABkcnMvc2hhcGV4bWwueG1s&#10;UEsBAi0AFAAGAAgAAAAhAEDVu9q/AAAA2gAAAA8AAAAAAAAAAAAAAAAAlwIAAGRycy9kb3ducmV2&#10;LnhtbFBLBQYAAAAABAAEAPUAAACDAwAAAAA=&#10;" fillcolor="#00b0f0" strokecolor="#1f4d78 [1604]" strokeweight="1pt"/>
+                <v:rect id="Rectangle 2" o:spid="_x0000_s1030" style="position:absolute;width:2514600;height:1600200;visibility:visible;v-text-anchor:middle" o:gfxdata="UEsDBBQABgAIAAAAIQAyPL0++wAAAOIBAAATAAAAW0NvbnRlbnRfVHlwZXNdLnhtbJSRQU7DMBBF&#10;90jcwfIWJQ4sEEJNuiCwBATlACN7klgkY8tjQnt7Jm3ZIFTE0p55/z/Zq/V2GtWMiX2gWl+WlVZI&#10;NjhPfa3fNg/FjVacgRyMgbDWO2S9bs7PVptdRFZCE9d6yDneGsN2wAm4DBFJJl1IE2Q5pt5EsO/Q&#10;o7mqqmtjA2WkXOQlQzerFjv4GLO638r1wURwre4Oe0tVrSHG0VvIImqWqfmVSzjyCXAm98OuOJqV&#10;Qu7DefCRL44NT/I0yTtUz5DyI0ziYVxiwwNElJ3ytOdSN3ERus5bLNvErwv3V7gLn5Rw/m92K9gL&#10;zt/pZv9DzRcAAAD//wMAUEsDBBQABgAIAAAAIQCqi10N0wAAAI8BAAALAAAAX3JlbHMvLnJlbHOk&#10;kLFqAzEMhvdA38Fo7/mSoZQQX7ZC1pBCV2Hr7kzOlrHMNXn7uJRCL2TLoEG/0PcJ7faXMKmZsniO&#10;BtZNC4qiZefjYODz9PH6DkoKRocTRzJwJYF997LaHWnCUpdk9ElUpUQxMJaStlqLHSmgNJwo1knP&#10;OWCpbR50QnvGgfSmbd90/s+AbsFUB2cgH9wa1OmaqvmOHbzNLNyXxnLQ3PfePqJqGTHRV5gqBvNA&#10;xYDL8pvW05paoB+bN0+aHX/HI81L8U+Yaf7z6sUbuxsAAAD//wMAUEsDBBQABgAIAAAAIQAzLwWe&#10;QQAAADkAAAAQAAAAZHJzL3NoYXBleG1sLnhtbLKxr8jNUShLLSrOzM+zVTLUM1BSSM1Lzk/JzEu3&#10;VQoNcdO1UFIoLknMS0nMyc9LtVWqTC1Wsrfj5QIAAAD//wMAUEsDBBQABgAIAAAAIQBTpz9dwgAA&#10;ANoAAAAPAAAAZHJzL2Rvd25yZXYueG1sRI9Bi8IwFITvC/6H8AQvi6aKLFKNIoIgHmRXPXh8Js+m&#10;tHkpTdT67zfCwh6HmfmGWaw6V4sHtaH0rGA8ykAQa29KLhScT9vhDESIyAZrz6TgRQFWy97HAnPj&#10;n/xDj2MsRIJwyFGBjbHJpQzaksMw8g1x8m6+dRiTbAtpWnwmuKvlJMu+pMOS04LFhjaWdHW8OwXV&#10;9+duetjLy+Z6r+w2u+hqNtZKDfrdeg4iUhf/w3/tnVEwgfeVdAPk8hcAAP//AwBQSwECLQAUAAYA&#10;CAAAACEAMjy9PvsAAADiAQAAEwAAAAAAAAAAAAAAAAAAAAAAW0NvbnRlbnRfVHlwZXNdLnhtbFBL&#10;AQItABQABgAIAAAAIQCqi10N0wAAAI8BAAALAAAAAAAAAAAAAAAAACwBAABfcmVscy8ucmVsc1BL&#10;AQItABQABgAIAAAAIQAzLwWeQQAAADkAAAAQAAAAAAAAAAAAAAAAACgCAABkcnMvc2hhcGV4bWwu&#10;eG1sUEsBAi0AFAAGAAgAAAAhAFOnP13CAAAA2gAAAA8AAAAAAAAAAAAAAAAAlwIAAGRycy9kb3du&#10;cmV2LnhtbFBLBQYAAAAABAAEAPUAAACGAwAAAAA=&#10;" fillcolor="#ffc000" stroked="f" strokeweight="1pt"/>
+                <v:rect id="Rectangle 4" o:spid="_x0000_s1031" style="position:absolute;left:2396691;width:1370965;height:1365250;visibility:visible;v-text-anchor:middle" o:gfxdata="UEsDBBQABgAIAAAAIQAyPL0++wAAAOIBAAATAAAAW0NvbnRlbnRfVHlwZXNdLnhtbJSRQU7DMBBF&#10;90jcwfIWJQ4sEEJNuiCwBATlACN7klgkY8tjQnt7Jm3ZIFTE0p55/z/Zq/V2GtWMiX2gWl+WlVZI&#10;NjhPfa3fNg/FjVacgRyMgbDWO2S9bs7PVptdRFZCE9d6yDneGsN2wAm4DBFJJl1IE2Q5pt5EsO/Q&#10;o7mqqmtjA2WkXOQlQzerFjv4GLO638r1wURwre4Oe0tVrSHG0VvIImqWqfmVSzjyCXAm98OuOJqV&#10;Qu7DefCRL44NT/I0yTtUz5DyI0ziYVxiwwNElJ3ytOdSN3ERus5bLNvErwv3V7gLn5Rw/m92K9gL&#10;zt/pZv9DzRcAAAD//wMAUEsDBBQABgAIAAAAIQCqi10N0wAAAI8BAAALAAAAX3JlbHMvLnJlbHOk&#10;kLFqAzEMhvdA38Fo7/mSoZQQX7ZC1pBCV2Hr7kzOlrHMNXn7uJRCL2TLoEG/0PcJ7faXMKmZsniO&#10;BtZNC4qiZefjYODz9PH6DkoKRocTRzJwJYF997LaHWnCUpdk9ElUpUQxMJaStlqLHSmgNJwo1knP&#10;OWCpbR50QnvGgfSmbd90/s+AbsFUB2cgH9wa1OmaqvmOHbzNLNyXxnLQ3PfePqJqGTHRV5gqBvNA&#10;xYDL8pvW05paoB+bN0+aHX/HI81L8U+Yaf7z6sUbuxsAAAD//wMAUEsDBBQABgAIAAAAIQAzLwWe&#10;QQAAADkAAAAQAAAAZHJzL3NoYXBleG1sLnhtbLKxr8jNUShLLSrOzM+zVTLUM1BSSM1Lzk/JzEu3&#10;VQoNcdO1UFIoLknMS0nMyc9LtVWqTC1Wsrfj5QIAAAD//wMAUEsDBBQABgAIAAAAIQCzAgKywgAA&#10;ANoAAAAPAAAAZHJzL2Rvd25yZXYueG1sRI9Bi8IwFITvC/6H8AQvi6aKLFKNIoIgHmRXPXh8Js+m&#10;tHkpTdT6783Cwh6HmfmGWaw6V4sHtaH0rGA8ykAQa29KLhScT9vhDESIyAZrz6TgRQFWy97HAnPj&#10;n/xDj2MsRIJwyFGBjbHJpQzaksMw8g1x8m6+dRiTbAtpWnwmuKvlJMu+pMOS04LFhjaWdHW8OwXV&#10;9+duetjLy+Z6r+w2u+hqNtZKDfrdeg4iUhf/w3/tnVEwhd8r6QbI5RsAAP//AwBQSwECLQAUAAYA&#10;CAAAACEAMjy9PvsAAADiAQAAEwAAAAAAAAAAAAAAAAAAAAAAW0NvbnRlbnRfVHlwZXNdLnhtbFBL&#10;AQItABQABgAIAAAAIQCqi10N0wAAAI8BAAALAAAAAAAAAAAAAAAAACwBAABfcmVscy8ucmVsc1BL&#10;AQItABQABgAIAAAAIQAzLwWeQQAAADkAAAAQAAAAAAAAAAAAAAAAACgCAABkcnMvc2hhcGV4bWwu&#10;eG1sUEsBAi0AFAAGAAgAAAAhALMCArLCAAAA2gAAAA8AAAAAAAAAAAAAAAAAlwIAAGRycy9kb3du&#10;cmV2LnhtbFBLBQYAAAAABAAEAPUAAACGAwAAAAA=&#10;" fillcolor="#ffc000" stroked="f" strokeweight="1pt"/>
+                <v:rect id="Rectangle 5" o:spid="_x0000_s1032" style="position:absolute;left:3089710;width:1370965;height:1251585;visibility:visible;v-text-anchor:middle" o:gfxdata="UEsDBBQABgAIAAAAIQAyPL0++wAAAOIBAAATAAAAW0NvbnRlbnRfVHlwZXNdLnhtbJSRQU7DMBBF&#10;90jcwfIWJQ4sEEJNuiCwBATlACN7klgkY8tjQnt7Jm3ZIFTE0p55/z/Zq/V2GtWMiX2gWl+WlVZI&#10;NjhPfa3fNg/FjVacgRyMgbDWO2S9bs7PVptdRFZCE9d6yDneGsN2wAm4DBFJJl1IE2Q5pt5EsO/Q&#10;o7mqqmtjA2WkXOQlQzerFjv4GLO638r1wURwre4Oe0tVrSHG0VvIImqWqfmVSzjyCXAm98OuOJqV&#10;Qu7DefCRL44NT/I0yTtUz5DyI0ziYVxiwwNElJ3ytOdSN3ERus5bLNvErwv3V7gLn5Rw/m92K9gL&#10;zt/pZv9DzRcAAAD//wMAUEsDBBQABgAIAAAAIQCqi10N0wAAAI8BAAALAAAAX3JlbHMvLnJlbHOk&#10;kLFqAzEMhvdA38Fo7/mSoZQQX7ZC1pBCV2Hr7kzOlrHMNXn7uJRCL2TLoEG/0PcJ7faXMKmZsniO&#10;BtZNC4qiZefjYODz9PH6DkoKRocTRzJwJYF997LaHWnCUpdk9ElUpUQxMJaStlqLHSmgNJwo1knP&#10;OWCpbR50QnvGgfSmbd90/s+AbsFUB2cgH9wa1OmaqvmOHbzNLNyXxnLQ3PfePqJqGTHRV5gqBvNA&#10;xYDL8pvW05paoB+bN0+aHX/HI81L8U+Yaf7z6sUbuxsAAAD//wMAUEsDBBQABgAIAAAAIQAzLwWe&#10;QQAAADkAAAAQAAAAZHJzL3NoYXBleG1sLnhtbLKxr8jNUShLLSrOzM+zVTLUM1BSSM1Lzk/JzEu3&#10;VQoNcdO1UFIoLknMS0nMyc9LtVWqTC1Wsrfj5QIAAAD//wMAUEsDBBQABgAIAAAAIQDcTqcpwwAA&#10;ANoAAAAPAAAAZHJzL2Rvd25yZXYueG1sRI9BawIxFITvBf9DeIKXolnFFlmNIoIgHsRqDx6fyXOz&#10;7OZl2UTd/vtGKPQ4zMw3zGLVuVo8qA2lZwXjUQaCWHtTcqHg+7wdzkCEiGyw9kwKfijAatl7W2Bu&#10;/JO/6HGKhUgQDjkqsDE2uZRBW3IYRr4hTt7Ntw5jkm0hTYvPBHe1nGTZp3RYclqw2NDGkq5Od6eg&#10;Or7vpoe9vGyu98pus4uuZmOt1KDfrecgInXxP/zX3hkFH/C6km6AXP4CAAD//wMAUEsBAi0AFAAG&#10;AAgAAAAhADI8vT77AAAA4gEAABMAAAAAAAAAAAAAAAAAAAAAAFtDb250ZW50X1R5cGVzXS54bWxQ&#10;SwECLQAUAAYACAAAACEAqotdDdMAAACPAQAACwAAAAAAAAAAAAAAAAAsAQAAX3JlbHMvLnJlbHNQ&#10;SwECLQAUAAYACAAAACEAMy8FnkEAAAA5AAAAEAAAAAAAAAAAAAAAAAAoAgAAZHJzL3NoYXBleG1s&#10;LnhtbFBLAQItABQABgAIAAAAIQDcTqcpwwAAANoAAAAPAAAAAAAAAAAAAAAAAJcCAABkcnMvZG93&#10;bnJldi54bWxQSwUGAAAAAAQABAD1AAAAhwMAAAAA&#10;" fillcolor="#ffc000" stroked="f" strokeweight="1pt"/>
               </v:group>
-            </w:pict>
-          </mc:Fallback>
-        </mc:AlternateContent>
+              <v:oval id="Oval 7" o:spid="_x0000_s1033" style="position:absolute;left:231006;top:231519;width:105577;height:126644;visibility:visible;v-text-anchor:middle" o:gfxdata="UEsDBBQABgAIAAAAIQAyPL0++wAAAOIBAAATAAAAW0NvbnRlbnRfVHlwZXNdLnhtbJSRQU7DMBBF&#10;90jcwfIWJQ4sEEJNuiCwBATlACN7klgkY8tjQnt7Jm3ZIFTE0p55/z/Zq/V2GtWMiX2gWl+WlVZI&#10;NjhPfa3fNg/FjVacgRyMgbDWO2S9bs7PVptdRFZCE9d6yDneGsN2wAm4DBFJJl1IE2Q5pt5EsO/Q&#10;o7mqqmtjA2WkXOQlQzerFjv4GLO638r1wURwre4Oe0tVrSHG0VvIImqWqfmVSzjyCXAm98OuOJqV&#10;Qu7DefCRL44NT/I0yTtUz5DyI0ziYVxiwwNElJ3ytOdSN3ERus5bLNvErwv3V7gLn5Rw/m92K9gL&#10;zt/pZv9DzRcAAAD//wMAUEsDBBQABgAIAAAAIQCqi10N0wAAAI8BAAALAAAAX3JlbHMvLnJlbHOk&#10;kLFqAzEMhvdA38Fo7/mSoZQQX7ZC1pBCV2Hr7kzOlrHMNXn7uJRCL2TLoEG/0PcJ7faXMKmZsniO&#10;BtZNC4qiZefjYODz9PH6DkoKRocTRzJwJYF997LaHWnCUpdk9ElUpUQxMJaStlqLHSmgNJwo1knP&#10;OWCpbR50QnvGgfSmbd90/s+AbsFUB2cgH9wa1OmaqvmOHbzNLNyXxnLQ3PfePqJqGTHRV5gqBvNA&#10;xYDL8pvW05paoB+bN0+aHX/HI81L8U+Yaf7z6sUbuxsAAAD//wMAUEsDBBQABgAIAAAAIQAzLwWe&#10;QQAAADkAAAAQAAAAZHJzL3NoYXBleG1sLnhtbLKxr8jNUShLLSrOzM+zVTLUM1BSSM1Lzk/JzEu3&#10;VQoNcdO1UFIoLknMS0nMyc9LtVWqTC1Wsrfj5QIAAAD//wMAUEsDBBQABgAIAAAAIQCWqR1XwAAA&#10;ANoAAAAPAAAAZHJzL2Rvd25yZXYueG1sRI9Bi8IwFITvwv6H8Ba8aaqH1VZjkYVl9aKoe9nbo3mm&#10;pc1LaaLWf28EweMwM98wy7y3jbhS5yvHCibjBARx4XTFRsHf6Wc0B+EDssbGMSm4k4d89TFYYqbd&#10;jQ90PQYjIoR9hgrKENpMSl+UZNGPXUscvbPrLIYoOyN1h7cIt42cJsmXtFhxXCixpe+Sivp4sQr+&#10;jdtXqWmc2W3Tmn9lugleKzX87NcLEIH68A6/2hutYAbPK/EGyNUDAAD//wMAUEsBAi0AFAAGAAgA&#10;AAAhADI8vT77AAAA4gEAABMAAAAAAAAAAAAAAAAAAAAAAFtDb250ZW50X1R5cGVzXS54bWxQSwEC&#10;LQAUAAYACAAAACEAqotdDdMAAACPAQAACwAAAAAAAAAAAAAAAAAsAQAAX3JlbHMvLnJlbHNQSwEC&#10;LQAUAAYACAAAACEAMy8FnkEAAAA5AAAAEAAAAAAAAAAAAAAAAAAoAgAAZHJzL3NoYXBleG1sLnht&#10;bFBLAQItABQABgAIAAAAIQCWqR1XwAAAANoAAAAPAAAAAAAAAAAAAAAAAJcCAABkcnMvZG93bnJl&#10;di54bWxQSwUGAAAAAAQABAD1AAAAhAMAAAAA&#10;" fillcolor="#8496b0 [1951]" strokecolor="#1f4d78 [1604]" strokeweight="1pt">
+                <v:stroke joinstyle="miter"/>
+              </v:oval>
+              <v:rect id="Rectangle 14" o:spid="_x0000_s1034" style="position:absolute;left:2050181;top:539015;width:229235;height:229870;visibility:visible;v-text-anchor:middle" o:gfxdata="UEsDBBQABgAIAAAAIQAyPL0++wAAAOIBAAATAAAAW0NvbnRlbnRfVHlwZXNdLnhtbJSRQU7DMBBF&#10;90jcwfIWJQ4sEEJNuiCwBATlACN7klgkY8tjQnt7Jm3ZIFTE0p55/z/Zq/V2GtWMiX2gWl+WlVZI&#10;NjhPfa3fNg/FjVacgRyMgbDWO2S9bs7PVptdRFZCE9d6yDneGsN2wAm4DBFJJl1IE2Q5pt5EsO/Q&#10;o7mqqmtjA2WkXOQlQzerFjv4GLO638r1wURwre4Oe0tVrSHG0VvIImqWqfmVSzjyCXAm98OuOJqV&#10;Qu7DefCRL44NT/I0yTtUz5DyI0ziYVxiwwNElJ3ytOdSN3ERus5bLNvErwv3V7gLn5Rw/m92K9gL&#10;zt/pZv9DzRcAAAD//wMAUEsDBBQABgAIAAAAIQCqi10N0wAAAI8BAAALAAAAX3JlbHMvLnJlbHOk&#10;kLFqAzEMhvdA38Fo7/mSoZQQX7ZC1pBCV2Hr7kzOlrHMNXn7uJRCL2TLoEG/0PcJ7faXMKmZsniO&#10;BtZNC4qiZefjYODz9PH6DkoKRocTRzJwJYF997LaHWnCUpdk9ElUpUQxMJaStlqLHSmgNJwo1knP&#10;OWCpbR50QnvGgfSmbd90/s+AbsFUB2cgH9wa1OmaqvmOHbzNLNyXxnLQ3PfePqJqGTHRV5gqBvNA&#10;xYDL8pvW05paoB+bN0+aHX/HI81L8U+Yaf7z6sUbuxsAAAD//wMAUEsDBBQABgAIAAAAIQAzLwWe&#10;QQAAADkAAAAQAAAAZHJzL3NoYXBleG1sLnhtbLKxr8jNUShLLSrOzM+zVTLUM1BSSM1Lzk/JzEu3&#10;VQoNcdO1UFIoLknMS0nMyc9LtVWqTC1Wsrfj5QIAAAD//wMAUEsDBBQABgAIAAAAIQABu00FvwAA&#10;ANsAAAAPAAAAZHJzL2Rvd25yZXYueG1sRE9Li8IwEL4v+B/CCN7W1EVUqmmRwoKHsuADz2MzpsVm&#10;Upqo3X+/WRC8zcf3nE0+2FY8qPeNYwWzaQKCuHK6YaPgdPz+XIHwAVlj65gU/JKHPBt9bDDV7sl7&#10;ehyCETGEfYoK6hC6VEpf1WTRT11HHLmr6y2GCHsjdY/PGG5b+ZUkC2mx4dhQY0dFTdXtcLcKzotS&#10;FuZYXDCxpnT0Uy2NKZWajIftGkSgIbzFL/dOx/lz+P8lHiCzPwAAAP//AwBQSwECLQAUAAYACAAA&#10;ACEAMjy9PvsAAADiAQAAEwAAAAAAAAAAAAAAAAAAAAAAW0NvbnRlbnRfVHlwZXNdLnhtbFBLAQIt&#10;ABQABgAIAAAAIQCqi10N0wAAAI8BAAALAAAAAAAAAAAAAAAAACwBAABfcmVscy8ucmVsc1BLAQIt&#10;ABQABgAIAAAAIQAzLwWeQQAAADkAAAAQAAAAAAAAAAAAAAAAACgCAABkcnMvc2hhcGV4bWwueG1s&#10;UEsBAi0AFAAGAAgAAAAhAAG7TQW/AAAA2wAAAA8AAAAAAAAAAAAAAAAAlwIAAGRycy9kb3ducmV2&#10;LnhtbFBLBQYAAAAABAAEAPUAAACDAwAAAAA=&#10;" fillcolor="red" strokecolor="#1f4d78 [1604]" strokeweight="1pt"/>
+              <v:rect id="Rectangle 15" o:spid="_x0000_s1035" style="position:absolute;left:2849077;top:202131;width:230505;height:234315;visibility:visible;v-text-anchor:middle" o:gfxdata="UEsDBBQABgAIAAAAIQAyPL0++wAAAOIBAAATAAAAW0NvbnRlbnRfVHlwZXNdLnhtbJSRQU7DMBBF&#10;90jcwfIWJQ4sEEJNuiCwBATlACN7klgkY8tjQnt7Jm3ZIFTE0p55/z/Zq/V2GtWMiX2gWl+WlVZI&#10;NjhPfa3fNg/FjVacgRyMgbDWO2S9bs7PVptdRFZCE9d6yDneGsN2wAm4DBFJJl1IE2Q5pt5EsO/Q&#10;o7mqqmtjA2WkXOQlQzerFjv4GLO638r1wURwre4Oe0tVrSHG0VvIImqWqfmVSzjyCXAm98OuOJqV&#10;Qu7DefCRL44NT/I0yTtUz5DyI0ziYVxiwwNElJ3ytOdSN3ERus5bLNvErwv3V7gLn5Rw/m92K9gL&#10;zt/pZv9DzRcAAAD//wMAUEsDBBQABgAIAAAAIQCqi10N0wAAAI8BAAALAAAAX3JlbHMvLnJlbHOk&#10;kLFqAzEMhvdA38Fo7/mSoZQQX7ZC1pBCV2Hr7kzOlrHMNXn7uJRCL2TLoEG/0PcJ7faXMKmZsniO&#10;BtZNC4qiZefjYODz9PH6DkoKRocTRzJwJYF997LaHWnCUpdk9ElUpUQxMJaStlqLHSmgNJwo1knP&#10;OWCpbR50QnvGgfSmbd90/s+AbsFUB2cgH9wa1OmaqvmOHbzNLNyXxnLQ3PfePqJqGTHRV5gqBvNA&#10;xYDL8pvW05paoB+bN0+aHX/HI81L8U+Yaf7z6sUbuxsAAAD//wMAUEsDBBQABgAIAAAAIQAzLwWe&#10;QQAAADkAAAAQAAAAZHJzL3NoYXBleG1sLnhtbLKxr8jNUShLLSrOzM+zVTLUM1BSSM1Lzk/JzEu3&#10;VQoNcdO1UFIoLknMS0nMyc9LtVWqTC1Wsrfj5QIAAAD//wMAUEsDBBQABgAIAAAAIQBu9+ievwAA&#10;ANsAAAAPAAAAZHJzL2Rvd25yZXYueG1sRE9Li8IwEL4v+B/CCN7W1AUfVNMihQUPZcEHnsdmTIvN&#10;pDRRu/9+syB4m4/vOZt8sK14UO8bxwpm0wQEceV0w0bB6fj9uQLhA7LG1jEp+CUPeTb62GCq3ZP3&#10;9DgEI2II+xQV1CF0qZS+qsmin7qOOHJX11sMEfZG6h6fMdy28itJFtJiw7Ghxo6Kmqrb4W4VnBel&#10;LMyxuGBiTenop1oaUyo1GQ/bNYhAQ3iLX+6djvPn8P9LPEBmfwAAAP//AwBQSwECLQAUAAYACAAA&#10;ACEAMjy9PvsAAADiAQAAEwAAAAAAAAAAAAAAAAAAAAAAW0NvbnRlbnRfVHlwZXNdLnhtbFBLAQIt&#10;ABQABgAIAAAAIQCqi10N0wAAAI8BAAALAAAAAAAAAAAAAAAAACwBAABfcmVscy8ucmVsc1BLAQIt&#10;ABQABgAIAAAAIQAzLwWeQQAAADkAAAAQAAAAAAAAAAAAAAAAACgCAABkcnMvc2hhcGV4bWwueG1s&#10;UEsBAi0AFAAGAAgAAAAhAG736J6/AAAA2wAAAA8AAAAAAAAAAAAAAAAAlwIAAGRycy9kb3ducmV2&#10;LnhtbFBLBQYAAAAABAAEAPUAAACDAwAAAAA=&#10;" fillcolor="red" strokecolor="#1f4d78 [1604]" strokeweight="1pt"/>
+            </v:group>
+            <v:oval id="Oval 7" o:spid="_x0000_s1036" style="position:absolute;left:794327;top:187806;width:105577;height:126644;visibility:visible;v-text-anchor:middle" o:gfxdata="UEsDBBQABgAIAAAAIQAyPL0++wAAAOIBAAATAAAAW0NvbnRlbnRfVHlwZXNdLnhtbJSRQU7DMBBF&#10;90jcwfIWJQ4sEEJNuiCwBATlACN7klgkY8tjQnt7Jm3ZIFTE0p55/z/Zq/V2GtWMiX2gWl+WlVZI&#10;NjhPfa3fNg/FjVacgRyMgbDWO2S9bs7PVptdRFZCE9d6yDneGsN2wAm4DBFJJl1IE2Q5pt5EsO/Q&#10;o7mqqmtjA2WkXOQlQzerFjv4GLO638r1wURwre4Oe0tVrSHG0VvIImqWqfmVSzjyCXAm98OuOJqV&#10;Qu7DefCRL44NT/I0yTtUz5DyI0ziYVxiwwNElJ3ytOdSN3ERus5bLNvErwv3V7gLn5Rw/m92K9gL&#10;zt/pZv9DzRcAAAD//wMAUEsDBBQABgAIAAAAIQCqi10N0wAAAI8BAAALAAAAX3JlbHMvLnJlbHOk&#10;kLFqAzEMhvdA38Fo7/mSoZQQX7ZC1pBCV2Hr7kzOlrHMNXn7uJRCL2TLoEG/0PcJ7faXMKmZsniO&#10;BtZNC4qiZefjYODz9PH6DkoKRocTRzJwJYF997LaHWnCUpdk9ElUpUQxMJaStlqLHSmgNJwo1knP&#10;OWCpbR50QnvGgfSmbd90/s+AbsFUB2cgH9wa1OmaqvmOHbzNLNyXxnLQ3PfePqJqGTHRV5gqBvNA&#10;xYDL8pvW05paoB+bN0+aHX/HI81L8U+Yaf7z6sUbuxsAAAD//wMAUEsDBBQABgAIAAAAIQAzLwWe&#10;QQAAADkAAAAQAAAAZHJzL3NoYXBleG1sLnhtbLKxr8jNUShLLSrOzM+zVTLUM1BSSM1Lzk/JzEu3&#10;VQoNcdO1UFIoLknMS0nMyc9LtVWqTC1Wsrfj5QIAAAD//wMAUEsDBBQABgAIAAAAIQAXTIodwAAA&#10;ANsAAAAPAAAAZHJzL2Rvd25yZXYueG1sRI/NqsIwFIT3F3yHcAR3t6kuxFajiCDqxos/G3eH5pgW&#10;m5PSRK1vby4ILoeZ+YaZLTpbiwe1vnKsYJikIIgLpys2Cs6n9e8EhA/IGmvHpOBFHhbz3s8Mc+2e&#10;fKDHMRgRIexzVFCG0ORS+qIkiz5xDXH0rq61GKJsjdQtPiPc1nKUpmNpseK4UGJDq5KK2/FuFVyM&#10;+6syUzuz32U33shsG7xWatDvllMQgbrwDX/aW61gNIT/L/EHyPkbAAD//wMAUEsBAi0AFAAGAAgA&#10;AAAhADI8vT77AAAA4gEAABMAAAAAAAAAAAAAAAAAAAAAAFtDb250ZW50X1R5cGVzXS54bWxQSwEC&#10;LQAUAAYACAAAACEAqotdDdMAAACPAQAACwAAAAAAAAAAAAAAAAAsAQAAX3JlbHMvLnJlbHNQSwEC&#10;LQAUAAYACAAAACEAMy8FnkEAAAA5AAAAEAAAAAAAAAAAAAAAAAAoAgAAZHJzL3NoYXBleG1sLnht&#10;bFBLAQItABQABgAIAAAAIQAXTIodwAAAANsAAAAPAAAAAAAAAAAAAAAAAJcCAABkcnMvZG93bnJl&#10;di54bWxQSwUGAAAAAAQABAD1AAAAhAMAAAAA&#10;" fillcolor="#8496b0 [1951]" strokecolor="#1f4d78 [1604]" strokeweight="1pt">
+              <v:stroke joinstyle="miter"/>
+            </v:oval>
+            <v:oval id="Oval 7" o:spid="_x0000_s1037" style="position:absolute;left:566497;top:532630;width:105577;height:126644;visibility:visible;v-text-anchor:middle" o:gfxdata="UEsDBBQABgAIAAAAIQAyPL0++wAAAOIBAAATAAAAW0NvbnRlbnRfVHlwZXNdLnhtbJSRQU7DMBBF&#10;90jcwfIWJQ4sEEJNuiCwBATlACN7klgkY8tjQnt7Jm3ZIFTE0p55/z/Zq/V2GtWMiX2gWl+WlVZI&#10;NjhPfa3fNg/FjVacgRyMgbDWO2S9bs7PVptdRFZCE9d6yDneGsN2wAm4DBFJJl1IE2Q5pt5EsO/Q&#10;o7mqqmtjA2WkXOQlQzerFjv4GLO638r1wURwre4Oe0tVrSHG0VvIImqWqfmVSzjyCXAm98OuOJqV&#10;Qu7DefCRL44NT/I0yTtUz5DyI0ziYVxiwwNElJ3ytOdSN3ERus5bLNvErwv3V7gLn5Rw/m92K9gL&#10;zt/pZv9DzRcAAAD//wMAUEsDBBQABgAIAAAAIQCqi10N0wAAAI8BAAALAAAAX3JlbHMvLnJlbHOk&#10;kLFqAzEMhvdA38Fo7/mSoZQQX7ZC1pBCV2Hr7kzOlrHMNXn7uJRCL2TLoEG/0PcJ7faXMKmZsniO&#10;BtZNC4qiZefjYODz9PH6DkoKRocTRzJwJYF997LaHWnCUpdk9ElUpUQxMJaStlqLHSmgNJwo1knP&#10;OWCpbR50QnvGgfSmbd90/s+AbsFUB2cgH9wa1OmaqvmOHbzNLNyXxnLQ3PfePqJqGTHRV5gqBvNA&#10;xYDL8pvW05paoB+bN0+aHX/HI81L8U+Yaf7z6sUbuxsAAAD//wMAUEsDBBQABgAIAAAAIQAzLwWe&#10;QQAAADkAAAAQAAAAZHJzL3NoYXBleG1sLnhtbLKxr8jNUShLLSrOzM+zVTLUM1BSSM1Lzk/JzEu3&#10;VQoNcdO1UFIoLknMS0nMyc9LtVWqTC1Wsrfj5QIAAAD//wMAUEsDBBQABgAIAAAAIQDnnhRqwQAA&#10;ANsAAAAPAAAAZHJzL2Rvd25yZXYueG1sRI9Bi8IwFITvgv8hPMGbpvaw2K6piCC6lxV1L3t7NG/T&#10;0ualNFHrv98IgsdhZr5hVuvBtuJGva8dK1jMExDEpdM1GwU/l91sCcIHZI2tY1LwIA/rYjxaYa7d&#10;nU90OwcjIoR9jgqqELpcSl9WZNHPXUccvT/XWwxR9kbqHu8RbluZJsmHtFhzXKiwo21FZXO+WgW/&#10;xh3rzLTOfH9lDe9ldgheKzWdDJtPEIGG8A6/2getIE3h+SX+AFn8AwAA//8DAFBLAQItABQABgAI&#10;AAAAIQAyPL0++wAAAOIBAAATAAAAAAAAAAAAAAAAAAAAAABbQ29udGVudF9UeXBlc10ueG1sUEsB&#10;Ai0AFAAGAAgAAAAhAKqLXQ3TAAAAjwEAAAsAAAAAAAAAAAAAAAAALAEAAF9yZWxzLy5yZWxzUEsB&#10;Ai0AFAAGAAgAAAAhADMvBZ5BAAAAOQAAABAAAAAAAAAAAAAAAAAAKAIAAGRycy9zaGFwZXhtbC54&#10;bWxQSwECLQAUAAYACAAAACEA554UasEAAADbAAAADwAAAAAAAAAAAAAAAACXAgAAZHJzL2Rvd25y&#10;ZXYueG1sUEsFBgAAAAAEAAQA9QAAAIUDAAAAAA==&#10;" fillcolor="#8496b0 [1951]" strokecolor="#1f4d78 [1604]" strokeweight="1pt">
+              <v:stroke joinstyle="miter"/>
+            </v:oval>
+            <v:oval id="Oval 7" o:spid="_x0000_s1038" style="position:absolute;left:1096048;top:489527;width:105577;height:126644;visibility:visible;v-text-anchor:middle" o:gfxdata="UEsDBBQABgAIAAAAIQAyPL0++wAAAOIBAAATAAAAW0NvbnRlbnRfVHlwZXNdLnhtbJSRQU7DMBBF&#10;90jcwfIWJQ4sEEJNuiCwBATlACN7klgkY8tjQnt7Jm3ZIFTE0p55/z/Zq/V2GtWMiX2gWl+WlVZI&#10;NjhPfa3fNg/FjVacgRyMgbDWO2S9bs7PVptdRFZCE9d6yDneGsN2wAm4DBFJJl1IE2Q5pt5EsO/Q&#10;o7mqqmtjA2WkXOQlQzerFjv4GLO638r1wURwre4Oe0tVrSHG0VvIImqWqfmVSzjyCXAm98OuOJqV&#10;Qu7DefCRL44NT/I0yTtUz5DyI0ziYVxiwwNElJ3ytOdSN3ERus5bLNvErwv3V7gLn5Rw/m92K9gL&#10;zt/pZv9DzRcAAAD//wMAUEsDBBQABgAIAAAAIQCqi10N0wAAAI8BAAALAAAAX3JlbHMvLnJlbHOk&#10;kLFqAzEMhvdA38Fo7/mSoZQQX7ZC1pBCV2Hr7kzOlrHMNXn7uJRCL2TLoEG/0PcJ7faXMKmZsniO&#10;BtZNC4qiZefjYODz9PH6DkoKRocTRzJwJYF997LaHWnCUpdk9ElUpUQxMJaStlqLHSmgNJwo1knP&#10;OWCpbR50QnvGgfSmbd90/s+AbsFUB2cgH9wa1OmaqvmOHbzNLNyXxnLQ3PfePqJqGTHRV5gqBvNA&#10;xYDL8pvW05paoB+bN0+aHX/HI81L8U+Yaf7z6sUbuxsAAAD//wMAUEsDBBQABgAIAAAAIQAzLwWe&#10;QQAAADkAAAAQAAAAZHJzL3NoYXBleG1sLnhtbLKxr8jNUShLLSrOzM+zVTLUM1BSSM1Lzk/JzEu3&#10;VQoNcdO1UFIoLknMS0nMyc9LtVWqTC1Wsrfj5QIAAAD//wMAUEsDBBQABgAIAAAAIQCI0rHxwgAA&#10;ANsAAAAPAAAAZHJzL2Rvd25yZXYueG1sRI9Pi8IwFMTvgt8hPMGbpiosthqLCIvuZRf/XLw9mmda&#10;2ryUJqv1228EYY/DzPyGWee9bcSdOl85VjCbJiCIC6crNgou58/JEoQPyBobx6TgSR7yzXCwxky7&#10;Bx/pfgpGRAj7DBWUIbSZlL4oyaKfupY4ejfXWQxRdkbqDh8Rbhs5T5IPabHiuFBiS7uSivr0axVc&#10;jfupUtM48/2V1ryX6SF4rdR41G9XIAL14T/8bh+0gvkCXl/iD5CbPwAAAP//AwBQSwECLQAUAAYA&#10;CAAAACEAMjy9PvsAAADiAQAAEwAAAAAAAAAAAAAAAAAAAAAAW0NvbnRlbnRfVHlwZXNdLnhtbFBL&#10;AQItABQABgAIAAAAIQCqi10N0wAAAI8BAAALAAAAAAAAAAAAAAAAACwBAABfcmVscy8ucmVsc1BL&#10;AQItABQABgAIAAAAIQAzLwWeQQAAADkAAAAQAAAAAAAAAAAAAAAAACgCAABkcnMvc2hhcGV4bWwu&#10;eG1sUEsBAi0AFAAGAAgAAAAhAIjSsfHCAAAA2wAAAA8AAAAAAAAAAAAAAAAAlwIAAGRycy9kb3du&#10;cmV2LnhtbFBLBQYAAAAABAAEAPUAAACGAwAAAAA=&#10;" fillcolor="#8496b0 [1951]" strokecolor="#1f4d78 [1604]" strokeweight="1pt">
+              <v:stroke joinstyle="miter"/>
+            </v:oval>
+            <v:oval id="Oval 7" o:spid="_x0000_s1039" style="position:absolute;left:680412;top:877454;width:105577;height:126644;visibility:visible;v-text-anchor:middle" o:gfxdata="UEsDBBQABgAIAAAAIQAyPL0++wAAAOIBAAATAAAAW0NvbnRlbnRfVHlwZXNdLnhtbJSRQU7DMBBF&#10;90jcwfIWJQ4sEEJNuiCwBATlACN7klgkY8tjQnt7Jm3ZIFTE0p55/z/Zq/V2GtWMiX2gWl+WlVZI&#10;NjhPfa3fNg/FjVacgRyMgbDWO2S9bs7PVptdRFZCE9d6yDneGsN2wAm4DBFJJl1IE2Q5pt5EsO/Q&#10;o7mqqmtjA2WkXOQlQzerFjv4GLO638r1wURwre4Oe0tVrSHG0VvIImqWqfmVSzjyCXAm98OuOJqV&#10;Qu7DefCRL44NT/I0yTtUz5DyI0ziYVxiwwNElJ3ytOdSN3ERus5bLNvErwv3V7gLn5Rw/m92K9gL&#10;zt/pZv9DzRcAAAD//wMAUEsDBBQABgAIAAAAIQCqi10N0wAAAI8BAAALAAAAX3JlbHMvLnJlbHOk&#10;kLFqAzEMhvdA38Fo7/mSoZQQX7ZC1pBCV2Hr7kzOlrHMNXn7uJRCL2TLoEG/0PcJ7faXMKmZsniO&#10;BtZNC4qiZefjYODz9PH6DkoKRocTRzJwJYF997LaHWnCUpdk9ElUpUQxMJaStlqLHSmgNJwo1knP&#10;OWCpbR50QnvGgfSmbd90/s+AbsFUB2cgH9wa1OmaqvmOHbzNLNyXxnLQ3PfePqJqGTHRV5gqBvNA&#10;xYDL8pvW05paoB+bN0+aHX/HI81L8U+Yaf7z6sUbuxsAAAD//wMAUEsDBBQABgAIAAAAIQAzLwWe&#10;QQAAADkAAAAQAAAAZHJzL3NoYXBleG1sLnhtbLKxr8jNUShLLSrOzM+zVTLUM1BSSM1Lzk/JzEu3&#10;VQoNcdO1UFIoLknMS0nMyc9LtVWqTC1Wsrfj5QIAAAD//wMAUEsDBBQABgAIAAAAIQAHOymFwgAA&#10;ANsAAAAPAAAAZHJzL2Rvd25yZXYueG1sRI9Pi8IwFMTvgt8hPMGbpoosthqLCIvuZRf/XLw9mmda&#10;2ryUJqv1228EYY/DzPyGWee9bcSdOl85VjCbJiCIC6crNgou58/JEoQPyBobx6TgSR7yzXCwxky7&#10;Bx/pfgpGRAj7DBWUIbSZlL4oyaKfupY4ejfXWQxRdkbqDh8Rbhs5T5IPabHiuFBiS7uSivr0axVc&#10;jfupUtM48/2V1ryX6SF4rdR41G9XIAL14T/8bh+0gvkCXl/iD5CbPwAAAP//AwBQSwECLQAUAAYA&#10;CAAAACEAMjy9PvsAAADiAQAAEwAAAAAAAAAAAAAAAAAAAAAAW0NvbnRlbnRfVHlwZXNdLnhtbFBL&#10;AQItABQABgAIAAAAIQCqi10N0wAAAI8BAAALAAAAAAAAAAAAAAAAACwBAABfcmVscy8ucmVsc1BL&#10;AQItABQABgAIAAAAIQAzLwWeQQAAADkAAAAQAAAAAAAAAAAAAAAAACgCAABkcnMvc2hhcGV4bWwu&#10;eG1sUEsBAi0AFAAGAAgAAAAhAAc7KYXCAAAA2wAAAA8AAAAAAAAAAAAAAAAAlwIAAGRycy9kb3du&#10;cmV2LnhtbFBLBQYAAAAABAAEAPUAAACGAwAAAAA=&#10;" fillcolor="#8496b0 [1951]" strokecolor="#1f4d78 [1604]" strokeweight="1pt">
+              <v:stroke joinstyle="miter"/>
+            </v:oval>
+            <v:oval id="Oval 7" o:spid="_x0000_s1040" style="position:absolute;left:335588;top:991369;width:105577;height:126644;visibility:visible;v-text-anchor:middle" o:gfxdata="UEsDBBQABgAIAAAAIQAyPL0++wAAAOIBAAATAAAAW0NvbnRlbnRfVHlwZXNdLnhtbJSRQU7DMBBF&#10;90jcwfIWJQ4sEEJNuiCwBATlACN7klgkY8tjQnt7Jm3ZIFTE0p55/z/Zq/V2GtWMiX2gWl+WlVZI&#10;NjhPfa3fNg/FjVacgRyMgbDWO2S9bs7PVptdRFZCE9d6yDneGsN2wAm4DBFJJl1IE2Q5pt5EsO/Q&#10;o7mqqmtjA2WkXOQlQzerFjv4GLO638r1wURwre4Oe0tVrSHG0VvIImqWqfmVSzjyCXAm98OuOJqV&#10;Qu7DefCRL44NT/I0yTtUz5DyI0ziYVxiwwNElJ3ytOdSN3ERus5bLNvErwv3V7gLn5Rw/m92K9gL&#10;zt/pZv9DzRcAAAD//wMAUEsDBBQABgAIAAAAIQCqi10N0wAAAI8BAAALAAAAX3JlbHMvLnJlbHOk&#10;kLFqAzEMhvdA38Fo7/mSoZQQX7ZC1pBCV2Hr7kzOlrHMNXn7uJRCL2TLoEG/0PcJ7faXMKmZsniO&#10;BtZNC4qiZefjYODz9PH6DkoKRocTRzJwJYF997LaHWnCUpdk9ElUpUQxMJaStlqLHSmgNJwo1knP&#10;OWCpbR50QnvGgfSmbd90/s+AbsFUB2cgH9wa1OmaqvmOHbzNLNyXxnLQ3PfePqJqGTHRV5gqBvNA&#10;xYDL8pvW05paoB+bN0+aHX/HI81L8U+Yaf7z6sUbuxsAAAD//wMAUEsDBBQABgAIAAAAIQAzLwWe&#10;QQAAADkAAAAQAAAAZHJzL3NoYXBleG1sLnhtbLKxr8jNUShLLSrOzM+zVTLUM1BSSM1Lzk/JzEu3&#10;VQoNcdO1UFIoLknMS0nMyc9LtVWqTC1Wsrfj5QIAAAD//wMAUEsDBBQABgAIAAAAIQBod4wewgAA&#10;ANsAAAAPAAAAZHJzL2Rvd25yZXYueG1sRI9Pi8IwFMTvgt8hPMGbpgouthqLCIvuZRf/XLw9mmda&#10;2ryUJqv1228EYY/DzPyGWee9bcSdOl85VjCbJiCIC6crNgou58/JEoQPyBobx6TgSR7yzXCwxky7&#10;Bx/pfgpGRAj7DBWUIbSZlL4oyaKfupY4ejfXWQxRdkbqDh8Rbhs5T5IPabHiuFBiS7uSivr0axVc&#10;jfupUtM48/2V1ryX6SF4rdR41G9XIAL14T/8bh+0gvkCXl/iD5CbPwAAAP//AwBQSwECLQAUAAYA&#10;CAAAACEAMjy9PvsAAADiAQAAEwAAAAAAAAAAAAAAAAAAAAAAW0NvbnRlbnRfVHlwZXNdLnhtbFBL&#10;AQItABQABgAIAAAAIQCqi10N0wAAAI8BAAALAAAAAAAAAAAAAAAAACwBAABfcmVscy8ucmVsc1BL&#10;AQItABQABgAIAAAAIQAzLwWeQQAAADkAAAAQAAAAAAAAAAAAAAAAACgCAABkcnMvc2hhcGV4bWwu&#10;eG1sUEsBAi0AFAAGAAgAAAAhAGh3jB7CAAAA2wAAAA8AAAAAAAAAAAAAAAAAlwIAAGRycy9kb3du&#10;cmV2LnhtbFBLBQYAAAAABAAEAPUAAACGAwAAAAA=&#10;" fillcolor="#8496b0 [1951]" strokecolor="#1f4d78 [1604]" strokeweight="1pt">
+              <v:stroke joinstyle="miter"/>
+            </v:oval>
+            <w10:wrap type="through"/>
+          </v:group>
+        </w:pict>
       </w:r>
       <w:r>
         <w:rPr>
           <w:noProof/>
         </w:rPr>
-        <mc:AlternateContent>
-          <mc:Choice Requires="wps">
-            <w:drawing>
-              <wp:anchor distT="0" distB="0" distL="114300" distR="114300" simplePos="0" relativeHeight="251674624" behindDoc="0" locked="0" layoutInCell="1" allowOverlap="1" wp14:anchorId="2656311A" wp14:editId="52F37438">
-                <wp:simplePos x="0" y="0"/>
-                <wp:positionH relativeFrom="column">
-                  <wp:posOffset>57150</wp:posOffset>
-                </wp:positionH>
-                <wp:positionV relativeFrom="paragraph">
-                  <wp:posOffset>1820545</wp:posOffset>
-                </wp:positionV>
-                <wp:extent cx="4689475" cy="266700"/>
-                <wp:effectExtent l="0" t="0" r="0" b="0"/>
-                <wp:wrapThrough wrapText="bothSides">
-                  <wp:wrapPolygon edited="0">
-                    <wp:start x="0" y="0"/>
-                    <wp:lineTo x="0" y="20571"/>
-                    <wp:lineTo x="21527" y="20571"/>
-                    <wp:lineTo x="21527" y="0"/>
-                    <wp:lineTo x="0" y="0"/>
-                  </wp:wrapPolygon>
-                </wp:wrapThrough>
-                <wp:docPr id="16" name="Text Box 16"/>
-                <wp:cNvGraphicFramePr/>
-                <a:graphic xmlns:a="http://schemas.openxmlformats.org/drawingml/2006/main">
-                  <a:graphicData uri="http://schemas.microsoft.com/office/word/2010/wordprocessingShape">
-                    <wps:wsp>
-                      <wps:cNvSpPr txBox="1"/>
-                      <wps:spPr>
-                        <a:xfrm>
-                          <a:off x="0" y="0"/>
-                          <a:ext cx="4689475" cy="266700"/>
-                        </a:xfrm>
-                        <a:prstGeom prst="rect">
-                          <a:avLst/>
-                        </a:prstGeom>
-                        <a:solidFill>
-                          <a:prstClr val="white"/>
-                        </a:solidFill>
-                        <a:ln>
-                          <a:noFill/>
-                        </a:ln>
-                        <a:effectLst/>
-                      </wps:spPr>
-                      <wps:txbx>
-                        <w:txbxContent>
-                          <w:p>
-                            <w:pPr>
-                              <w:pStyle w:val="Caption"/>
-                              <w:rPr>
-                                <w:noProof/>
-                              </w:rPr>
-                            </w:pPr>
-                            <w:r>
-                              <w:t xml:space="preserve">Figure </w:t>
-                            </w:r>
-                            <w:fldSimple w:instr=" SEQ Figure \* ARABIC ">
-                              <w:r>
-                                <w:rPr>
-                                  <w:noProof/>
-                                </w:rPr>
-                                <w:t>1</w:t>
-                              </w:r>
-                            </w:fldSimple>
-                            <w:r>
-                              <w:t xml:space="preserve"> Environment</w:t>
-                            </w:r>
-                          </w:p>
-                        </w:txbxContent>
-                      </wps:txbx>
-                      <wps:bodyPr rot="0" spcFirstLastPara="0" vertOverflow="overflow" horzOverflow="overflow" vert="horz" wrap="square" lIns="0" tIns="0" rIns="0" bIns="0" numCol="1" spcCol="0" rtlCol="0" fromWordArt="0" anchor="t" anchorCtr="0" forceAA="0" compatLnSpc="1">
-                        <a:prstTxWarp prst="textNoShape">
-                          <a:avLst/>
-                        </a:prstTxWarp>
-                        <a:spAutoFit/>
-                      </wps:bodyPr>
-                    </wps:wsp>
-                  </a:graphicData>
-                </a:graphic>
-              </wp:anchor>
-            </w:drawing>
-          </mc:Choice>
-          <mc:Fallback>
-            <w:pict>
-              <v:shapetype w14:anchorId="2656311A" id="_x0000_t202" coordsize="21600,21600" o:spt="202" path="m0,0l0,21600,21600,21600,21600,0xe">
-                <v:stroke joinstyle="miter"/>
-                <v:path gradientshapeok="t" o:connecttype="rect"/>
-              </v:shapetype>
-              <v:shape id="Text_x0020_Box_x0020_16" o:spid="_x0000_s1026" type="#_x0000_t202" style="position:absolute;margin-left:4.5pt;margin-top:143.35pt;width:369.25pt;height:21pt;z-index:251674624;visibility:visible;mso-wrap-style:square;mso-wrap-distance-left:9pt;mso-wrap-distance-top:0;mso-wrap-distance-right:9pt;mso-wrap-distance-bottom:0;mso-position-horizontal:absolute;mso-position-horizontal-relative:text;mso-position-vertical:absolute;mso-position-vertical-relative:text;v-text-anchor:top" o:gfxdata="UEsDBBQABgAIAAAAIQDkmcPA+wAAAOEBAAATAAAAW0NvbnRlbnRfVHlwZXNdLnhtbJSRQU7DMBBF&#10;90jcwfIWJQ5dIISSdEHaJSBUDjCyJ4nVZGx53NDeHictG4SKWNrj9//TuFwfx0FMGNg6quR9XkiB&#10;pJ2x1FXyY7fNHqXgCGRgcISVPCHLdX17U+5OHlkkmriSfYz+SSnWPY7AufNIadK6MEJMx9ApD3oP&#10;HapVUTwo7SgixSzOGbIuG2zhMESxOabrs0nCpXg+v5urKgneD1ZDTKJqnqpfuYADXwEnMj/ssotZ&#10;nsglnHvr+e7S8JpWE6xB8QYhvsCYPJQJrHDlGqfz65Zz2ciZa1urMW8Cbxbqr2zjPing9N/wJmHv&#10;OH2nq+WD6i8AAAD//wMAUEsDBBQABgAIAAAAIQAjsmrh1wAAAJQBAAALAAAAX3JlbHMvLnJlbHOk&#10;kMFqwzAMhu+DvYPRfXGawxijTi+j0GvpHsDYimMaW0Yy2fr28w6DZfS2o36h7xP//vCZFrUiS6Rs&#10;YNf1oDA78jEHA++X49MLKKk2e7tQRgM3FDiMjw/7My62tiOZYxHVKFkMzLWWV63FzZisdFQwt81E&#10;nGxtIwddrLvagHro+2fNvxkwbpjq5A3wye9AXW6lmf+wU3RMQlPtHCVN0xTdPaoObMsc3ZFtwjdy&#10;jWY5YDXgWTQO1LKu/Qj6vn74p97TRz7jutV+h4zrj1dvuhy/AAAA//8DAFBLAwQUAAYACAAAACEA&#10;Ulo6FDcCAABwBAAADgAAAGRycy9lMm9Eb2MueG1srFRNb9swDL0P2H8QdF+cBl3aGXWKrEWGAUVb&#10;oB16VmQ5FiCLmqTE7n79nuS43bqdhl1kiqT48R7pi8uhM+ygfNBkK34ym3OmrKRa213Fvz1uPpxz&#10;FqKwtTBkVcWfVeCXq/fvLnpXqgW1ZGrlGYLYUPau4m2MriyKIFvViTAjpyyMDflORFz9rqi96BG9&#10;M8ViPl8WPfnaeZIqBGivRyNf5fhNo2S8a5qgIjMVR20xnz6f23QWqwtR7rxwrZbHMsQ/VNEJbZH0&#10;JdS1iILtvf4jVKelp0BNnEnqCmoaLVXuAd2czN9089AKp3IvACe4F5jC/wsrbw/3nuka3C05s6ID&#10;R49qiOwzDQwq4NO7UMLtwcExDtDDd9IHKFPbQ+O79EVDDHYg/fyCboomoTxdnn86PfvImYRtsVye&#10;zTP8xetr50P8oqhjSai4B3sZVHG4CRGVwHVySckCGV1vtDHpkgxXxrODANN9q6NKNeLFb17GJl9L&#10;6dVoHjUqj8oxS2p4bCxJcdgORxS2VD8DBE/jGAUnNxppb0SI98JjbtA3diHe4WgM9RWno8RZS/7H&#10;3/TJH3TCylmPOax4+L4XXnFmvloQnYZ2EvwkbCfB7rsrQsMn2DIns4gHPppJbDx1T1iRdcoCk7AS&#10;uSoeJ/EqjtuAFZNqvc5OGE0n4o19cDKFnuB9HJ6Ed0dyImi9pWlCRfmGo9E3s+TW+wjAM4EJ0BFF&#10;cJMuGOvM0nEF0978es9erz+K1U8AAAD//wMAUEsDBBQABgAIAAAAIQCzFRrc4QAAAAkBAAAPAAAA&#10;ZHJzL2Rvd25yZXYueG1sTI8xT8MwFIR3JP6D9ZBYEHVIQ5KGvFRVBQMsFaFLNzd+jQOxHcVOG/49&#10;ZoLxdKe778r1rHt2ptF11iA8LCJgZBorO9Mi7D9e7nNgzgsjRW8NIXyTg3V1fVWKQtqLeadz7VsW&#10;SowrBILyfig4d40iLdzCDmSCd7KjFj7IseVyFJdQrnseR1HKtehMWFBioK2i5queNMIuOezU3XR6&#10;ftsky/F1P23Tz7ZGvL2ZN0/APM3+Lwy/+AEdqsB0tJORjvUIq/DEI8R5mgELfpZkj8COCMs4z4BX&#10;Jf//oPoBAAD//wMAUEsBAi0AFAAGAAgAAAAhAOSZw8D7AAAA4QEAABMAAAAAAAAAAAAAAAAAAAAA&#10;AFtDb250ZW50X1R5cGVzXS54bWxQSwECLQAUAAYACAAAACEAI7Jq4dcAAACUAQAACwAAAAAAAAAA&#10;AAAAAAAsAQAAX3JlbHMvLnJlbHNQSwECLQAUAAYACAAAACEAUlo6FDcCAABwBAAADgAAAAAAAAAA&#10;AAAAAAAsAgAAZHJzL2Uyb0RvYy54bWxQSwECLQAUAAYACAAAACEAsxUa3OEAAAAJAQAADwAAAAAA&#10;AAAAAAAAAACPBAAAZHJzL2Rvd25yZXYueG1sUEsFBgAAAAAEAAQA8wAAAJ0FAAAAAA==&#10;" stroked="f">
-                <v:textbox style="mso-fit-shape-to-text:t" inset="0,0,0,0">
-                  <w:txbxContent>
-                    <w:p>
-                      <w:pPr>
-                        <w:pStyle w:val="Caption"/>
-                        <w:rPr>
-                          <w:noProof/>
-                        </w:rPr>
-                      </w:pPr>
-                      <w:r>
-                        <w:t xml:space="preserve">Figure </w:t>
-                      </w:r>
-                      <w:fldSimple w:instr=" SEQ Figure \* ARABIC ">
-                        <w:r>
-                          <w:rPr>
-                            <w:noProof/>
-                          </w:rPr>
-                          <w:t>1</w:t>
-                        </w:r>
-                      </w:fldSimple>
-                      <w:r>
-                        <w:t xml:space="preserve"> Environment</w:t>
-                      </w:r>
-                    </w:p>
-                  </w:txbxContent>
-                </v:textbox>
-                <w10:wrap type="through"/>
-              </v:shape>
-            </w:pict>
-          </mc:Fallback>
-        </mc:AlternateContent>
-      </w:r>
-    </w:p>
-    <w:p/>
-    <w:p/>
-    <w:p/>
-    <w:p/>
-    <w:p/>
-    <w:p/>
-    <w:p/>
-    <w:p/>
-    <w:p/>
-    <w:p/>
-    <w:p/>
-    <w:p/>
-    <w:p/>
-    <w:p>
-      <w:r>
+        <w:pict>
+          <v:shapetype id="_x0000_t202" coordsize="21600,21600" o:spt="202" path="m,l,21600r21600,l21600,xe">
+            <v:stroke joinstyle="miter"/>
+            <v:path gradientshapeok="t" o:connecttype="rect"/>
+          </v:shapetype>
+          <v:shape id="Text Box 16" o:spid="_x0000_s1041" type="#_x0000_t202" style="position:absolute;margin-left:4.5pt;margin-top:143.35pt;width:369.25pt;height:21pt;z-index:251674624;visibility:visible" wrapcoords="-44 0 -44 20829 21600 20829 21600 0 -44 0" o:gfxdata="UEsDBBQABgAIAAAAIQDkmcPA+wAAAOEBAAATAAAAW0NvbnRlbnRfVHlwZXNdLnhtbJSRQU7DMBBF&#10;90jcwfIWJQ5dIISSdEHaJSBUDjCyJ4nVZGx53NDeHictG4SKWNrj9//TuFwfx0FMGNg6quR9XkiB&#10;pJ2x1FXyY7fNHqXgCGRgcISVPCHLdX17U+5OHlkkmriSfYz+SSnWPY7AufNIadK6MEJMx9ApD3oP&#10;HapVUTwo7SgixSzOGbIuG2zhMESxOabrs0nCpXg+v5urKgneD1ZDTKJqnqpfuYADXwEnMj/ssotZ&#10;nsglnHvr+e7S8JpWE6xB8QYhvsCYPJQJrHDlGqfz65Zz2ciZa1urMW8Cbxbqr2zjPing9N/wJmHv&#10;OH2nq+WD6i8AAAD//wMAUEsDBBQABgAIAAAAIQAjsmrh1wAAAJQBAAALAAAAX3JlbHMvLnJlbHOk&#10;kMFqwzAMhu+DvYPRfXGawxijTi+j0GvpHsDYimMaW0Yy2fr28w6DZfS2o36h7xP//vCZFrUiS6Rs&#10;YNf1oDA78jEHA++X49MLKKk2e7tQRgM3FDiMjw/7My62tiOZYxHVKFkMzLWWV63FzZisdFQwt81E&#10;nGxtIwddrLvagHro+2fNvxkwbpjq5A3wye9AXW6lmf+wU3RMQlPtHCVN0xTdPaoObMsc3ZFtwjdy&#10;jWY5YDXgWTQO1LKu/Qj6vn74p97TRz7jutV+h4zrj1dvuhy/AAAA//8DAFBLAwQUAAYACAAAACEA&#10;Ulo6FDcCAABwBAAADgAAAGRycy9lMm9Eb2MueG1srFRNb9swDL0P2H8QdF+cBl3aGXWKrEWGAUVb&#10;oB16VmQ5FiCLmqTE7n79nuS43bqdhl1kiqT48R7pi8uhM+ygfNBkK34ym3OmrKRa213Fvz1uPpxz&#10;FqKwtTBkVcWfVeCXq/fvLnpXqgW1ZGrlGYLYUPau4m2MriyKIFvViTAjpyyMDflORFz9rqi96BG9&#10;M8ViPl8WPfnaeZIqBGivRyNf5fhNo2S8a5qgIjMVR20xnz6f23QWqwtR7rxwrZbHMsQ/VNEJbZH0&#10;JdS1iILtvf4jVKelp0BNnEnqCmoaLVXuAd2czN9089AKp3IvACe4F5jC/wsrbw/3nuka3C05s6ID&#10;R49qiOwzDQwq4NO7UMLtwcExDtDDd9IHKFPbQ+O79EVDDHYg/fyCboomoTxdnn86PfvImYRtsVye&#10;zTP8xetr50P8oqhjSai4B3sZVHG4CRGVwHVySckCGV1vtDHpkgxXxrODANN9q6NKNeLFb17GJl9L&#10;6dVoHjUqj8oxS2p4bCxJcdgORxS2VD8DBE/jGAUnNxppb0SI98JjbtA3diHe4WgM9RWno8RZS/7H&#10;3/TJH3TCylmPOax4+L4XXnFmvloQnYZ2EvwkbCfB7rsrQsMn2DIns4gHPppJbDx1T1iRdcoCk7AS&#10;uSoeJ/EqjtuAFZNqvc5OGE0n4o19cDKFnuB9HJ6Ed0dyImi9pWlCRfmGo9E3s+TW+wjAM4EJ0BFF&#10;cJMuGOvM0nEF0978es9erz+K1U8AAAD//wMAUEsDBBQABgAIAAAAIQCzFRrc4QAAAAkBAAAPAAAA&#10;ZHJzL2Rvd25yZXYueG1sTI8xT8MwFIR3JP6D9ZBYEHVIQ5KGvFRVBQMsFaFLNzd+jQOxHcVOG/49&#10;ZoLxdKe778r1rHt2ptF11iA8LCJgZBorO9Mi7D9e7nNgzgsjRW8NIXyTg3V1fVWKQtqLeadz7VsW&#10;SowrBILyfig4d40iLdzCDmSCd7KjFj7IseVyFJdQrnseR1HKtehMWFBioK2i5queNMIuOezU3XR6&#10;ftsky/F1P23Tz7ZGvL2ZN0/APM3+Lwy/+AEdqsB0tJORjvUIq/DEI8R5mgELfpZkj8COCMs4z4BX&#10;Jf//oPoBAAD//wMAUEsBAi0AFAAGAAgAAAAhAOSZw8D7AAAA4QEAABMAAAAAAAAAAAAAAAAAAAAA&#10;AFtDb250ZW50X1R5cGVzXS54bWxQSwECLQAUAAYACAAAACEAI7Jq4dcAAACUAQAACwAAAAAAAAAA&#10;AAAAAAAsAQAAX3JlbHMvLnJlbHNQSwECLQAUAAYACAAAACEAUlo6FDcCAABwBAAADgAAAAAAAAAA&#10;AAAAAAAsAgAAZHJzL2Uyb0RvYy54bWxQSwECLQAUAAYACAAAACEAsxUa3OEAAAAJAQAADwAAAAAA&#10;AAAAAAAAAACPBAAAZHJzL2Rvd25yZXYueG1sUEsFBgAAAAAEAAQA8wAAAJ0FAAAAAA==&#10;" stroked="f">
+            <v:textbox style="mso-fit-shape-to-text:t" inset="0,0,0,0">
+              <w:txbxContent>
+                <w:p>
+                  <w:pPr>
+                    <w:pStyle w:val="Caption"/>
+                    <w:rPr>
+                      <w:noProof/>
+                    </w:rPr>
+                  </w:pPr>
+                  <w:r>
+                    <w:t xml:space="preserve">Figure </w:t>
+                  </w:r>
+                  <w:fldSimple w:instr=" SEQ Figure \* ARABIC ">
+                    <w:r>
+                      <w:rPr>
+                        <w:noProof/>
+                      </w:rPr>
+                      <w:t>1</w:t>
+                    </w:r>
+                  </w:fldSimple>
+                  <w:r>
+                    <w:t xml:space="preserve"> Environment</w:t>
+                  </w:r>
+                </w:p>
+              </w:txbxContent>
+            </v:textbox>
+            <w10:wrap type="through"/>
+          </v:shape>
+        </w:pict>
+      </w:r>
+    </w:p>
+    <w:p/>
+    <w:p/>
+    <w:p/>
+    <w:p/>
+    <w:p/>
+    <w:p/>
+    <w:p/>
+    <w:p/>
+    <w:p/>
+    <w:p/>
+    <w:p/>
+    <w:p/>
+    <w:p/>
+    <w:p>
+      <w:r>
+        <w:lastRenderedPageBreak/>
         <w:t>The e</w:t>
       </w:r>
       <w:r>
@@ -964,11 +280,7 @@
         <w:t>’</w:t>
       </w:r>
       <w:r>
-        <w:t xml:space="preserve"> from the depot. One piece of building material will cover one patch and heighten the </w:t>
-      </w:r>
-      <w:r>
-        <w:lastRenderedPageBreak/>
-        <w:t>embankment by one level.</w:t>
+        <w:t xml:space="preserve"> from the depot. One piece of building material will cover one patch and heighten the embankment by one level.</w:t>
       </w:r>
       <w:r>
         <w:t xml:space="preserve"> The ultimate goal is to build</w:t>
@@ -992,14 +304,16 @@
         <w:t xml:space="preserve">. The challenge is to make </w:t>
       </w:r>
       <w:r>
-        <w:t>the embankment in such a way that multiple agents are able to cooperate and not interfere with each other. In the next section we will go in how the agents will accomplish this.</w:t>
-      </w:r>
-    </w:p>
-    <w:p>
-      <w:r>
-        <w:t xml:space="preserve"> </w:t>
-      </w:r>
-    </w:p>
+        <w:t xml:space="preserve">the embankment in such a way that multiple agents are able to cooperate and not interfere with each other. In the next section we will </w:t>
+      </w:r>
+      <w:r>
+        <w:t>outline</w:t>
+      </w:r>
+      <w:r>
+        <w:t xml:space="preserve"> how the agents will accomplish this.</w:t>
+      </w:r>
+    </w:p>
+    <w:p/>
     <w:p>
       <w:pPr>
         <w:rPr>
@@ -1079,10 +393,7 @@
         </w:rPr>
       </w:pPr>
       <w:r>
-        <w:t>Drink beer with its fellow workers when embankment is done</w:t>
-      </w:r>
-      <w:r>
-        <w:t xml:space="preserve"> at the depots.</w:t>
+        <w:t>Drink beer with its fellow workers when embankment is done at the depots.</w:t>
       </w:r>
     </w:p>
     <w:p>
@@ -1092,7 +403,10 @@
     </w:p>
     <w:p>
       <w:r>
-        <w:t>When they start they know nothing about their environment and start by exploring their environment. They will only know the size of their environment and will work together to explore this environment</w:t>
+        <w:t>At the beginning of the simulation</w:t>
+      </w:r>
+      <w:r>
+        <w:t xml:space="preserve"> they know nothing about their environment and start by exploring their environment. They will only know the size of their environment and will work together to explore this environment</w:t>
       </w:r>
       <w:r>
         <w:t xml:space="preserve"> as fast as possible. They will share every new patch they explore </w:t>
@@ -1101,10 +415,22 @@
         <w:t>with the rest of the team such that every agent will have the same beliefs.</w:t>
       </w:r>
       <w:r>
-        <w:t xml:space="preserve"> For exploring they well have the following </w:t>
-      </w:r>
-      <w:r>
-        <w:t>beliefs:</w:t>
+        <w:t xml:space="preserve"> </w:t>
+      </w:r>
+      <w:r>
+        <w:t>They wi</w:t>
+      </w:r>
+      <w:r>
+        <w:t xml:space="preserve">ll have the following </w:t>
+      </w:r>
+      <w:r>
+        <w:t>beliefs</w:t>
+      </w:r>
+      <w:r>
+        <w:t xml:space="preserve"> in regards to the exploration task</w:t>
+      </w:r>
+      <w:r>
+        <w:t>:</w:t>
       </w:r>
     </w:p>
     <w:p/>
@@ -1260,14 +586,10 @@
       <w:r>
         <w:t xml:space="preserve">Obviously there will be conflicts between the agents, the agents will probably want to move along the same paths but also they might have the same intention to construct. To prevent </w:t>
       </w:r>
-      <w:proofErr w:type="gramStart"/>
-      <w:r>
+      <w:r>
+        <w:lastRenderedPageBreak/>
         <w:t>this</w:t>
       </w:r>
-      <w:proofErr w:type="gramEnd"/>
-      <w:r>
-        <w:t xml:space="preserve"> </w:t>
-      </w:r>
       <w:r>
         <w:t>they will share information on what their intention is and they will resolv</w:t>
       </w:r>
@@ -1281,11 +603,7 @@
         <w:t xml:space="preserve">don’t </w:t>
       </w:r>
       <w:r>
-        <w:t xml:space="preserve">try to build on the same location. The conflict will be resolved by </w:t>
-      </w:r>
-      <w:r>
-        <w:lastRenderedPageBreak/>
-        <w:t xml:space="preserve">estimating who will be able to construct the location fastest. </w:t>
+        <w:t xml:space="preserve">try to build on the same location. The conflict will be resolved by estimating who will be able to construct the location fastest. </w:t>
       </w:r>
       <w:r>
         <w:t>For this the following beliefs are necessary:</w:t>
@@ -1319,15 +637,7 @@
     <w:p/>
     <w:p>
       <w:r>
-        <w:t xml:space="preserve">One of the biggest challenges is to find an effective way to build an embankment. This because ‘stairs’ need to be made from construction material to be able to build the higher locations of the embankment. Building stairs will take time, therefore, we need to come up with a strategy to minimalize the stairs we need to build. On the other hand, if there </w:t>
-      </w:r>
-      <w:proofErr w:type="gramStart"/>
-      <w:r>
-        <w:t>is</w:t>
-      </w:r>
-      <w:proofErr w:type="gramEnd"/>
-      <w:r>
-        <w:t xml:space="preserve"> only one stair</w:t>
+        <w:t>One of the biggest challenges is to find an effective way to build an embankment. This because ‘stairs’ need to be made from construction material to be able to build the higher locations of the embankment. Building stairs will take time, therefore, we need to come up with a strategy to minimalize the stairs we need to build. On the other hand, if there is only one stair</w:t>
       </w:r>
       <w:r>
         <w:t>s</w:t>
@@ -1364,22 +674,13 @@
     </w:p>
     <w:p>
       <w:r>
-        <w:t>To conclude, the goal of this prototype is to not only show that this idea is possible, but also to find the best ways to explore the environment and build the embankment.</w:t>
-      </w:r>
-      <w:r>
-        <w:t xml:space="preserve"> </w:t>
-      </w:r>
-      <w:r>
-        <w:t xml:space="preserve">For exploring the </w:t>
+        <w:t xml:space="preserve">To conclude, the goal of this prototype is to not only show that this idea is possible, but also to find the best ways to explore the environment and build the embankment.For exploring the </w:t>
       </w:r>
       <w:r>
         <w:t>environment,</w:t>
       </w:r>
       <w:r>
         <w:t xml:space="preserve"> we are interested in finding the strategy that minimizes the combined distance traveled by all the agents to explore the entire environment.</w:t>
-      </w:r>
-      <w:r>
-        <w:t xml:space="preserve"> </w:t>
       </w:r>
       <w:bookmarkStart w:id="0" w:name="_GoBack"/>
       <w:bookmarkEnd w:id="0"/>
@@ -1406,35 +707,13 @@
         <w:ind w:firstLine="720"/>
       </w:pPr>
       <w:r>
-        <w:t xml:space="preserve">Werfel, J.  Petersen, W. </w:t>
-      </w:r>
-      <w:proofErr w:type="spellStart"/>
-      <w:r>
-        <w:t>Nagpal</w:t>
-      </w:r>
-      <w:proofErr w:type="spellEnd"/>
-      <w:r>
-        <w:t xml:space="preserve">, R. 2011. </w:t>
+        <w:t xml:space="preserve">Werfel, J.  Petersen, W. Nagpal, R. 2011. </w:t>
       </w:r>
       <w:r>
         <w:rPr>
           <w:i/>
         </w:rPr>
-        <w:t xml:space="preserve">Distributed Multi-Robot Algorithms for the </w:t>
-      </w:r>
-      <w:proofErr w:type="spellStart"/>
-      <w:r>
-        <w:rPr>
-          <w:i/>
-        </w:rPr>
-        <w:t>Termes</w:t>
-      </w:r>
-      <w:proofErr w:type="spellEnd"/>
-      <w:r>
-        <w:rPr>
-          <w:i/>
-        </w:rPr>
-        <w:t xml:space="preserve"> 3d collective construction system</w:t>
+        <w:t>Distributed Multi-Robot Algorithms for the Termes 3d collective construction system</w:t>
       </w:r>
       <w:r>
         <w:t>. Modular Robotics workshop, Intl. Conference on Robots and Systems (IROS)</w:t>
@@ -1457,18 +736,7 @@
     <w:p/>
     <w:p>
       <w:r>
-        <w:t xml:space="preserve">A more extensive thesis on the </w:t>
-      </w:r>
-      <w:proofErr w:type="spellStart"/>
-      <w:r>
-        <w:t>Termes</w:t>
-      </w:r>
-      <w:proofErr w:type="spellEnd"/>
-      <w:r>
-        <w:t xml:space="preserve"> project:</w:t>
-      </w:r>
-      <w:r>
-        <w:t xml:space="preserve"> </w:t>
+        <w:t>A more extensive thesis on the Termes project:</w:t>
       </w:r>
       <w:hyperlink r:id="rId6" w:history="1">
         <w:r>
@@ -1491,7 +759,7 @@
 </file>
 
 <file path=word/numbering.xml><?xml version="1.0" encoding="utf-8"?>
-<w:numbering xmlns:wpc="http://schemas.microsoft.com/office/word/2010/wordprocessingCanvas" xmlns:mo="http://schemas.microsoft.com/office/mac/office/2008/main" xmlns:mc="http://schemas.openxmlformats.org/markup-compatibility/2006" xmlns:mv="urn:schemas-microsoft-com:mac:vml" xmlns:o="urn:schemas-microsoft-com:office:office" xmlns:r="http://schemas.openxmlformats.org/officeDocument/2006/relationships" xmlns:m="http://schemas.openxmlformats.org/officeDocument/2006/math" xmlns:v="urn:schemas-microsoft-com:vml" xmlns:wp14="http://schemas.microsoft.com/office/word/2010/wordprocessingDrawing" xmlns:wp="http://schemas.openxmlformats.org/drawingml/2006/wordprocessingDrawing" xmlns:w10="urn:schemas-microsoft-com:office:word" xmlns:w="http://schemas.openxmlformats.org/wordprocessingml/2006/main" xmlns:w14="http://schemas.microsoft.com/office/word/2010/wordml" xmlns:w15="http://schemas.microsoft.com/office/word/2012/wordml" xmlns:wpg="http://schemas.microsoft.com/office/word/2010/wordprocessingGroup" xmlns:wpi="http://schemas.microsoft.com/office/word/2010/wordprocessingInk" xmlns:wne="http://schemas.microsoft.com/office/word/2006/wordml" xmlns:wps="http://schemas.microsoft.com/office/word/2010/wordprocessingShape" mc:Ignorable="w14 w15 wp14">
+<w:numbering xmlns:ve="http://schemas.openxmlformats.org/markup-compatibility/2006" xmlns:o="urn:schemas-microsoft-com:office:office" xmlns:r="http://schemas.openxmlformats.org/officeDocument/2006/relationships" xmlns:m="http://schemas.openxmlformats.org/officeDocument/2006/math" xmlns:v="urn:schemas-microsoft-com:vml" xmlns:wp="http://schemas.openxmlformats.org/drawingml/2006/wordprocessingDrawing" xmlns:w10="urn:schemas-microsoft-com:office:word" xmlns:w="http://schemas.openxmlformats.org/wordprocessingml/2006/main" xmlns:wne="http://schemas.microsoft.com/office/word/2006/wordml">
   <w:abstractNum w:abstractNumId="0">
     <w:nsid w:val="140A6825"/>
     <w:multiLevelType w:val="hybridMultilevel"/>
@@ -3093,7 +2361,7 @@
 </file>
 
 <file path=word/styles.xml><?xml version="1.0" encoding="utf-8"?>
-<w:styles xmlns:mc="http://schemas.openxmlformats.org/markup-compatibility/2006" xmlns:r="http://schemas.openxmlformats.org/officeDocument/2006/relationships" xmlns:w="http://schemas.openxmlformats.org/wordprocessingml/2006/main" xmlns:w14="http://schemas.microsoft.com/office/word/2010/wordml" xmlns:w15="http://schemas.microsoft.com/office/word/2012/wordml" mc:Ignorable="w14 w15">
+<w:styles xmlns:r="http://schemas.openxmlformats.org/officeDocument/2006/relationships" xmlns:w="http://schemas.openxmlformats.org/wordprocessingml/2006/main">
   <w:docDefaults>
     <w:rPrDefault>
       <w:rPr>
@@ -3105,387 +2373,144 @@
     </w:rPrDefault>
     <w:pPrDefault/>
   </w:docDefaults>
-  <w:latentStyles w:defLockedState="0" w:defUIPriority="99" w:defSemiHidden="0" w:defUnhideWhenUsed="0" w:defQFormat="0" w:count="380">
-    <w:lsdException w:name="Normal" w:uiPriority="0" w:qFormat="1"/>
-    <w:lsdException w:name="heading 1" w:uiPriority="9" w:qFormat="1"/>
-    <w:lsdException w:name="heading 2" w:semiHidden="1" w:uiPriority="9" w:unhideWhenUsed="1" w:qFormat="1"/>
-    <w:lsdException w:name="heading 3" w:semiHidden="1" w:uiPriority="9" w:unhideWhenUsed="1" w:qFormat="1"/>
-    <w:lsdException w:name="heading 4" w:semiHidden="1" w:uiPriority="9" w:unhideWhenUsed="1" w:qFormat="1"/>
-    <w:lsdException w:name="heading 5" w:semiHidden="1" w:uiPriority="9" w:unhideWhenUsed="1" w:qFormat="1"/>
-    <w:lsdException w:name="heading 6" w:semiHidden="1" w:uiPriority="9" w:unhideWhenUsed="1" w:qFormat="1"/>
-    <w:lsdException w:name="heading 7" w:semiHidden="1" w:uiPriority="9" w:unhideWhenUsed="1" w:qFormat="1"/>
-    <w:lsdException w:name="heading 8" w:semiHidden="1" w:uiPriority="9" w:unhideWhenUsed="1" w:qFormat="1"/>
-    <w:lsdException w:name="heading 9" w:semiHidden="1" w:uiPriority="9" w:unhideWhenUsed="1" w:qFormat="1"/>
-    <w:lsdException w:name="index 1" w:semiHidden="1" w:unhideWhenUsed="1"/>
-    <w:lsdException w:name="index 2" w:semiHidden="1" w:unhideWhenUsed="1"/>
-    <w:lsdException w:name="index 3" w:semiHidden="1" w:unhideWhenUsed="1"/>
-    <w:lsdException w:name="index 4" w:semiHidden="1" w:unhideWhenUsed="1"/>
-    <w:lsdException w:name="index 5" w:semiHidden="1" w:unhideWhenUsed="1"/>
-    <w:lsdException w:name="index 6" w:semiHidden="1" w:unhideWhenUsed="1"/>
-    <w:lsdException w:name="index 7" w:semiHidden="1" w:unhideWhenUsed="1"/>
-    <w:lsdException w:name="index 8" w:semiHidden="1" w:unhideWhenUsed="1"/>
-    <w:lsdException w:name="index 9" w:semiHidden="1" w:unhideWhenUsed="1"/>
-    <w:lsdException w:name="toc 1" w:semiHidden="1" w:uiPriority="39" w:unhideWhenUsed="1"/>
-    <w:lsdException w:name="toc 2" w:semiHidden="1" w:uiPriority="39" w:unhideWhenUsed="1"/>
-    <w:lsdException w:name="toc 3" w:semiHidden="1" w:uiPriority="39" w:unhideWhenUsed="1"/>
-    <w:lsdException w:name="toc 4" w:semiHidden="1" w:uiPriority="39" w:unhideWhenUsed="1"/>
-    <w:lsdException w:name="toc 5" w:semiHidden="1" w:uiPriority="39" w:unhideWhenUsed="1"/>
-    <w:lsdException w:name="toc 6" w:semiHidden="1" w:uiPriority="39" w:unhideWhenUsed="1"/>
-    <w:lsdException w:name="toc 7" w:semiHidden="1" w:uiPriority="39" w:unhideWhenUsed="1"/>
-    <w:lsdException w:name="toc 8" w:semiHidden="1" w:uiPriority="39" w:unhideWhenUsed="1"/>
-    <w:lsdException w:name="toc 9" w:semiHidden="1" w:uiPriority="39" w:unhideWhenUsed="1"/>
-    <w:lsdException w:name="Normal Indent" w:semiHidden="1" w:unhideWhenUsed="1"/>
-    <w:lsdException w:name="footnote text" w:semiHidden="1" w:unhideWhenUsed="1"/>
-    <w:lsdException w:name="annotation text" w:semiHidden="1" w:unhideWhenUsed="1"/>
-    <w:lsdException w:name="header" w:semiHidden="1" w:unhideWhenUsed="1"/>
-    <w:lsdException w:name="footer" w:semiHidden="1" w:unhideWhenUsed="1"/>
-    <w:lsdException w:name="index heading" w:semiHidden="1" w:unhideWhenUsed="1"/>
-    <w:lsdException w:name="caption" w:semiHidden="1" w:uiPriority="35" w:unhideWhenUsed="1" w:qFormat="1"/>
-    <w:lsdException w:name="table of figures" w:semiHidden="1" w:unhideWhenUsed="1"/>
-    <w:lsdException w:name="envelope address" w:semiHidden="1" w:unhideWhenUsed="1"/>
-    <w:lsdException w:name="envelope return" w:semiHidden="1" w:unhideWhenUsed="1"/>
-    <w:lsdException w:name="footnote reference" w:semiHidden="1" w:unhideWhenUsed="1"/>
-    <w:lsdException w:name="annotation reference" w:semiHidden="1" w:unhideWhenUsed="1"/>
-    <w:lsdException w:name="line number" w:semiHidden="1" w:unhideWhenUsed="1"/>
-    <w:lsdException w:name="page number" w:semiHidden="1" w:unhideWhenUsed="1"/>
-    <w:lsdException w:name="endnote reference" w:semiHidden="1" w:unhideWhenUsed="1"/>
-    <w:lsdException w:name="endnote text" w:semiHidden="1" w:unhideWhenUsed="1"/>
-    <w:lsdException w:name="table of authorities" w:semiHidden="1" w:unhideWhenUsed="1"/>
-    <w:lsdException w:name="macro" w:semiHidden="1" w:unhideWhenUsed="1"/>
-    <w:lsdException w:name="toa heading" w:semiHidden="1" w:unhideWhenUsed="1"/>
-    <w:lsdException w:name="List" w:semiHidden="1" w:unhideWhenUsed="1"/>
-    <w:lsdException w:name="List Bullet" w:semiHidden="1" w:unhideWhenUsed="1"/>
-    <w:lsdException w:name="List Number" w:semiHidden="1" w:unhideWhenUsed="1"/>
-    <w:lsdException w:name="List 2" w:semiHidden="1" w:unhideWhenUsed="1"/>
-    <w:lsdException w:name="List 3" w:semiHidden="1" w:unhideWhenUsed="1"/>
-    <w:lsdException w:name="List 4" w:semiHidden="1" w:unhideWhenUsed="1"/>
-    <w:lsdException w:name="List 5" w:semiHidden="1" w:unhideWhenUsed="1"/>
-    <w:lsdException w:name="List Bullet 2" w:semiHidden="1" w:unhideWhenUsed="1"/>
-    <w:lsdException w:name="List Bullet 3" w:semiHidden="1" w:unhideWhenUsed="1"/>
-    <w:lsdException w:name="List Bullet 4" w:semiHidden="1" w:unhideWhenUsed="1"/>
-    <w:lsdException w:name="List Bullet 5" w:semiHidden="1" w:unhideWhenUsed="1"/>
-    <w:lsdException w:name="List Number 2" w:semiHidden="1" w:unhideWhenUsed="1"/>
-    <w:lsdException w:name="List Number 3" w:semiHidden="1" w:unhideWhenUsed="1"/>
-    <w:lsdException w:name="List Number 4" w:semiHidden="1" w:unhideWhenUsed="1"/>
-    <w:lsdException w:name="List Number 5" w:semiHidden="1" w:unhideWhenUsed="1"/>
-    <w:lsdException w:name="Title" w:uiPriority="10" w:qFormat="1"/>
-    <w:lsdException w:name="Closing" w:semiHidden="1" w:unhideWhenUsed="1"/>
-    <w:lsdException w:name="Signature" w:semiHidden="1" w:unhideWhenUsed="1"/>
-    <w:lsdException w:name="Default Paragraph Font" w:semiHidden="1" w:uiPriority="1" w:unhideWhenUsed="1"/>
-    <w:lsdException w:name="Body Text" w:semiHidden="1" w:unhideWhenUsed="1"/>
-    <w:lsdException w:name="Body Text Indent" w:semiHidden="1" w:unhideWhenUsed="1"/>
-    <w:lsdException w:name="List Continue" w:semiHidden="1" w:unhideWhenUsed="1"/>
-    <w:lsdException w:name="List Continue 2" w:semiHidden="1" w:unhideWhenUsed="1"/>
-    <w:lsdException w:name="List Continue 3" w:semiHidden="1" w:unhideWhenUsed="1"/>
-    <w:lsdException w:name="List Continue 4" w:semiHidden="1" w:unhideWhenUsed="1"/>
-    <w:lsdException w:name="List Continue 5" w:semiHidden="1" w:unhideWhenUsed="1"/>
-    <w:lsdException w:name="Message Header" w:semiHidden="1" w:unhideWhenUsed="1"/>
-    <w:lsdException w:name="Subtitle" w:uiPriority="11" w:qFormat="1"/>
-    <w:lsdException w:name="Salutation" w:semiHidden="1" w:unhideWhenUsed="1"/>
-    <w:lsdException w:name="Date" w:semiHidden="1" w:unhideWhenUsed="1"/>
-    <w:lsdException w:name="Body Text First Indent" w:semiHidden="1" w:unhideWhenUsed="1"/>
-    <w:lsdException w:name="Body Text First Indent 2" w:semiHidden="1" w:unhideWhenUsed="1"/>
-    <w:lsdException w:name="Note Heading" w:semiHidden="1" w:unhideWhenUsed="1"/>
-    <w:lsdException w:name="Body Text 2" w:semiHidden="1" w:unhideWhenUsed="1"/>
-    <w:lsdException w:name="Body Text 3" w:semiHidden="1" w:unhideWhenUsed="1"/>
-    <w:lsdException w:name="Body Text Indent 2" w:semiHidden="1" w:unhideWhenUsed="1"/>
-    <w:lsdException w:name="Body Text Indent 3" w:semiHidden="1" w:unhideWhenUsed="1"/>
-    <w:lsdException w:name="Block Text" w:semiHidden="1" w:unhideWhenUsed="1"/>
-    <w:lsdException w:name="Hyperlink" w:semiHidden="1" w:unhideWhenUsed="1"/>
-    <w:lsdException w:name="FollowedHyperlink" w:semiHidden="1" w:unhideWhenUsed="1"/>
-    <w:lsdException w:name="Strong" w:uiPriority="22" w:qFormat="1"/>
-    <w:lsdException w:name="Emphasis" w:uiPriority="20" w:qFormat="1"/>
-    <w:lsdException w:name="Document Map" w:semiHidden="1" w:unhideWhenUsed="1"/>
-    <w:lsdException w:name="Plain Text" w:semiHidden="1" w:unhideWhenUsed="1"/>
-    <w:lsdException w:name="E-mail Signature" w:semiHidden="1" w:unhideWhenUsed="1"/>
-    <w:lsdException w:name="HTML Top of Form" w:semiHidden="1" w:unhideWhenUsed="1"/>
-    <w:lsdException w:name="HTML Bottom of Form" w:semiHidden="1" w:unhideWhenUsed="1"/>
-    <w:lsdException w:name="Normal (Web)" w:semiHidden="1" w:unhideWhenUsed="1"/>
-    <w:lsdException w:name="HTML Acronym" w:semiHidden="1" w:unhideWhenUsed="1"/>
-    <w:lsdException w:name="HTML Address" w:semiHidden="1" w:unhideWhenUsed="1"/>
-    <w:lsdException w:name="HTML Cite" w:semiHidden="1" w:unhideWhenUsed="1"/>
-    <w:lsdException w:name="HTML Code" w:semiHidden="1" w:unhideWhenUsed="1"/>
-    <w:lsdException w:name="HTML Definition" w:semiHidden="1" w:unhideWhenUsed="1"/>
-    <w:lsdException w:name="HTML Keyboard" w:semiHidden="1" w:unhideWhenUsed="1"/>
-    <w:lsdException w:name="HTML Preformatted" w:semiHidden="1" w:unhideWhenUsed="1"/>
-    <w:lsdException w:name="HTML Sample" w:semiHidden="1" w:unhideWhenUsed="1"/>
-    <w:lsdException w:name="HTML Typewriter" w:semiHidden="1" w:unhideWhenUsed="1"/>
-    <w:lsdException w:name="HTML Variable" w:semiHidden="1" w:unhideWhenUsed="1"/>
-    <w:lsdException w:name="Normal Table" w:semiHidden="1" w:unhideWhenUsed="1"/>
-    <w:lsdException w:name="annotation subject" w:semiHidden="1" w:unhideWhenUsed="1"/>
-    <w:lsdException w:name="No List" w:semiHidden="1" w:unhideWhenUsed="1"/>
-    <w:lsdException w:name="Outline List 1" w:semiHidden="1" w:unhideWhenUsed="1"/>
-    <w:lsdException w:name="Outline List 2" w:semiHidden="1" w:unhideWhenUsed="1"/>
-    <w:lsdException w:name="Outline List 3" w:semiHidden="1" w:unhideWhenUsed="1"/>
-    <w:lsdException w:name="Table Simple 1" w:semiHidden="1" w:unhideWhenUsed="1"/>
-    <w:lsdException w:name="Table Simple 2" w:semiHidden="1" w:unhideWhenUsed="1"/>
-    <w:lsdException w:name="Table Simple 3" w:semiHidden="1" w:unhideWhenUsed="1"/>
-    <w:lsdException w:name="Table Classic 1" w:semiHidden="1" w:unhideWhenUsed="1"/>
-    <w:lsdException w:name="Table Classic 2" w:semiHidden="1" w:unhideWhenUsed="1"/>
-    <w:lsdException w:name="Table Classic 3" w:semiHidden="1" w:unhideWhenUsed="1"/>
-    <w:lsdException w:name="Table Classic 4" w:semiHidden="1" w:unhideWhenUsed="1"/>
-    <w:lsdException w:name="Table Colorful 1" w:semiHidden="1" w:unhideWhenUsed="1"/>
-    <w:lsdException w:name="Table Colorful 2" w:semiHidden="1" w:unhideWhenUsed="1"/>
-    <w:lsdException w:name="Table Colorful 3" w:semiHidden="1" w:unhideWhenUsed="1"/>
-    <w:lsdException w:name="Table Columns 1" w:semiHidden="1" w:unhideWhenUsed="1"/>
-    <w:lsdException w:name="Table Columns 2" w:semiHidden="1" w:unhideWhenUsed="1"/>
-    <w:lsdException w:name="Table Columns 3" w:semiHidden="1" w:unhideWhenUsed="1"/>
-    <w:lsdException w:name="Table Columns 4" w:semiHidden="1" w:unhideWhenUsed="1"/>
-    <w:lsdException w:name="Table Columns 5" w:semiHidden="1" w:unhideWhenUsed="1"/>
-    <w:lsdException w:name="Table Grid 1" w:semiHidden="1" w:unhideWhenUsed="1"/>
-    <w:lsdException w:name="Table Grid 2" w:semiHidden="1" w:unhideWhenUsed="1"/>
-    <w:lsdException w:name="Table Grid 3" w:semiHidden="1" w:unhideWhenUsed="1"/>
-    <w:lsdException w:name="Table Grid 4" w:semiHidden="1" w:unhideWhenUsed="1"/>
-    <w:lsdException w:name="Table Grid 5" w:semiHidden="1" w:unhideWhenUsed="1"/>
-    <w:lsdException w:name="Table Grid 6" w:semiHidden="1" w:unhideWhenUsed="1"/>
-    <w:lsdException w:name="Table Grid 7" w:semiHidden="1" w:unhideWhenUsed="1"/>
-    <w:lsdException w:name="Table Grid 8" w:semiHidden="1" w:unhideWhenUsed="1"/>
-    <w:lsdException w:name="Table List 1" w:semiHidden="1" w:unhideWhenUsed="1"/>
-    <w:lsdException w:name="Table List 2" w:semiHidden="1" w:unhideWhenUsed="1"/>
-    <w:lsdException w:name="Table List 3" w:semiHidden="1" w:unhideWhenUsed="1"/>
-    <w:lsdException w:name="Table List 4" w:semiHidden="1" w:unhideWhenUsed="1"/>
-    <w:lsdException w:name="Table List 5" w:semiHidden="1" w:unhideWhenUsed="1"/>
-    <w:lsdException w:name="Table List 6" w:semiHidden="1" w:unhideWhenUsed="1"/>
-    <w:lsdException w:name="Table List 7" w:semiHidden="1" w:unhideWhenUsed="1"/>
-    <w:lsdException w:name="Table List 8" w:semiHidden="1" w:unhideWhenUsed="1"/>
-    <w:lsdException w:name="Table 3D effects 1" w:semiHidden="1" w:unhideWhenUsed="1"/>
-    <w:lsdException w:name="Table 3D effects 2" w:semiHidden="1" w:unhideWhenUsed="1"/>
-    <w:lsdException w:name="Table 3D effects 3" w:semiHidden="1" w:unhideWhenUsed="1"/>
-    <w:lsdException w:name="Table Contemporary" w:semiHidden="1" w:unhideWhenUsed="1"/>
-    <w:lsdException w:name="Table Elegant" w:semiHidden="1" w:unhideWhenUsed="1"/>
-    <w:lsdException w:name="Table Professional" w:semiHidden="1" w:unhideWhenUsed="1"/>
-    <w:lsdException w:name="Table Subtle 1" w:semiHidden="1" w:unhideWhenUsed="1"/>
-    <w:lsdException w:name="Table Subtle 2" w:semiHidden="1" w:unhideWhenUsed="1"/>
-    <w:lsdException w:name="Table Web 1" w:semiHidden="1" w:unhideWhenUsed="1"/>
-    <w:lsdException w:name="Table Web 2" w:semiHidden="1" w:unhideWhenUsed="1"/>
-    <w:lsdException w:name="Table Web 3" w:semiHidden="1" w:unhideWhenUsed="1"/>
-    <w:lsdException w:name="Balloon Text" w:semiHidden="1" w:unhideWhenUsed="1"/>
-    <w:lsdException w:name="Table Grid" w:uiPriority="39"/>
-    <w:lsdException w:name="Table Theme" w:semiHidden="1" w:unhideWhenUsed="1"/>
-    <w:lsdException w:name="Note Level 1" w:semiHidden="1" w:unhideWhenUsed="1"/>
-    <w:lsdException w:name="Note Level 2" w:semiHidden="1" w:unhideWhenUsed="1"/>
-    <w:lsdException w:name="Note Level 3" w:semiHidden="1" w:unhideWhenUsed="1"/>
-    <w:lsdException w:name="Note Level 4" w:semiHidden="1" w:unhideWhenUsed="1"/>
-    <w:lsdException w:name="Note Level 5" w:semiHidden="1" w:unhideWhenUsed="1"/>
-    <w:lsdException w:name="Note Level 6" w:semiHidden="1" w:unhideWhenUsed="1"/>
-    <w:lsdException w:name="Note Level 7" w:semiHidden="1" w:unhideWhenUsed="1"/>
-    <w:lsdException w:name="Note Level 8" w:semiHidden="1" w:unhideWhenUsed="1"/>
-    <w:lsdException w:name="Note Level 9" w:semiHidden="1" w:unhideWhenUsed="1"/>
-    <w:lsdException w:name="Placeholder Text" w:semiHidden="1"/>
-    <w:lsdException w:name="No Spacing" w:uiPriority="1" w:qFormat="1"/>
-    <w:lsdException w:name="Light Shading" w:uiPriority="60"/>
-    <w:lsdException w:name="Light List" w:uiPriority="61"/>
-    <w:lsdException w:name="Light Grid" w:uiPriority="62"/>
-    <w:lsdException w:name="Medium Shading 1" w:uiPriority="63"/>
-    <w:lsdException w:name="Medium Shading 2" w:uiPriority="64"/>
-    <w:lsdException w:name="Medium List 1" w:uiPriority="65"/>
-    <w:lsdException w:name="Medium List 2" w:uiPriority="66"/>
-    <w:lsdException w:name="Medium Grid 1" w:uiPriority="67"/>
-    <w:lsdException w:name="Medium Grid 2" w:uiPriority="68"/>
-    <w:lsdException w:name="Medium Grid 3" w:uiPriority="69"/>
-    <w:lsdException w:name="Dark List" w:uiPriority="70"/>
-    <w:lsdException w:name="Colorful Shading" w:uiPriority="71"/>
-    <w:lsdException w:name="Colorful List" w:uiPriority="72"/>
-    <w:lsdException w:name="Colorful Grid" w:uiPriority="73"/>
-    <w:lsdException w:name="Light Shading Accent 1" w:uiPriority="60"/>
-    <w:lsdException w:name="Light List Accent 1" w:uiPriority="61"/>
-    <w:lsdException w:name="Light Grid Accent 1" w:uiPriority="62"/>
-    <w:lsdException w:name="Medium Shading 1 Accent 1" w:uiPriority="63"/>
-    <w:lsdException w:name="Medium Shading 2 Accent 1" w:uiPriority="64"/>
-    <w:lsdException w:name="Medium List 1 Accent 1" w:uiPriority="65"/>
-    <w:lsdException w:name="Revision" w:semiHidden="1"/>
-    <w:lsdException w:name="List Paragraph" w:uiPriority="34" w:qFormat="1"/>
-    <w:lsdException w:name="Quote" w:uiPriority="29" w:qFormat="1"/>
-    <w:lsdException w:name="Intense Quote" w:uiPriority="30" w:qFormat="1"/>
-    <w:lsdException w:name="Medium List 2 Accent 1" w:uiPriority="66"/>
-    <w:lsdException w:name="Medium Grid 1 Accent 1" w:uiPriority="67"/>
-    <w:lsdException w:name="Medium Grid 2 Accent 1" w:uiPriority="68"/>
-    <w:lsdException w:name="Medium Grid 3 Accent 1" w:uiPriority="69"/>
-    <w:lsdException w:name="Dark List Accent 1" w:uiPriority="70"/>
-    <w:lsdException w:name="Colorful Shading Accent 1" w:uiPriority="71"/>
-    <w:lsdException w:name="Colorful List Accent 1" w:uiPriority="72"/>
-    <w:lsdException w:name="Colorful Grid Accent 1" w:uiPriority="73"/>
-    <w:lsdException w:name="Light Shading Accent 2" w:uiPriority="60"/>
-    <w:lsdException w:name="Light List Accent 2" w:uiPriority="61"/>
-    <w:lsdException w:name="Light Grid Accent 2" w:uiPriority="62"/>
-    <w:lsdException w:name="Medium Shading 1 Accent 2" w:uiPriority="63"/>
-    <w:lsdException w:name="Medium Shading 2 Accent 2" w:uiPriority="64"/>
-    <w:lsdException w:name="Medium List 1 Accent 2" w:uiPriority="65"/>
-    <w:lsdException w:name="Medium List 2 Accent 2" w:uiPriority="66"/>
-    <w:lsdException w:name="Medium Grid 1 Accent 2" w:uiPriority="67"/>
-    <w:lsdException w:name="Medium Grid 2 Accent 2" w:uiPriority="68"/>
-    <w:lsdException w:name="Medium Grid 3 Accent 2" w:uiPriority="69"/>
-    <w:lsdException w:name="Dark List Accent 2" w:uiPriority="70"/>
-    <w:lsdException w:name="Colorful Shading Accent 2" w:uiPriority="71"/>
-    <w:lsdException w:name="Colorful List Accent 2" w:uiPriority="72"/>
-    <w:lsdException w:name="Colorful Grid Accent 2" w:uiPriority="73"/>
-    <w:lsdException w:name="Light Shading Accent 3" w:uiPriority="60"/>
-    <w:lsdException w:name="Light List Accent 3" w:uiPriority="61"/>
-    <w:lsdException w:name="Light Grid Accent 3" w:uiPriority="62"/>
-    <w:lsdException w:name="Medium Shading 1 Accent 3" w:uiPriority="63"/>
-    <w:lsdException w:name="Medium Shading 2 Accent 3" w:uiPriority="64"/>
-    <w:lsdException w:name="Medium List 1 Accent 3" w:uiPriority="65"/>
-    <w:lsdException w:name="Medium List 2 Accent 3" w:uiPriority="66"/>
-    <w:lsdException w:name="Medium Grid 1 Accent 3" w:uiPriority="67"/>
-    <w:lsdException w:name="Medium Grid 2 Accent 3" w:uiPriority="68"/>
-    <w:lsdException w:name="Medium Grid 3 Accent 3" w:uiPriority="69"/>
-    <w:lsdException w:name="Dark List Accent 3" w:uiPriority="70"/>
-    <w:lsdException w:name="Colorful Shading Accent 3" w:uiPriority="71"/>
-    <w:lsdException w:name="Colorful List Accent 3" w:uiPriority="72"/>
-    <w:lsdException w:name="Colorful Grid Accent 3" w:uiPriority="73"/>
-    <w:lsdException w:name="Light Shading Accent 4" w:uiPriority="60"/>
-    <w:lsdException w:name="Light List Accent 4" w:uiPriority="61"/>
-    <w:lsdException w:name="Light Grid Accent 4" w:uiPriority="62"/>
-    <w:lsdException w:name="Medium Shading 1 Accent 4" w:uiPriority="63"/>
-    <w:lsdException w:name="Medium Shading 2 Accent 4" w:uiPriority="64"/>
-    <w:lsdException w:name="Medium List 1 Accent 4" w:uiPriority="65"/>
-    <w:lsdException w:name="Medium List 2 Accent 4" w:uiPriority="66"/>
-    <w:lsdException w:name="Medium Grid 1 Accent 4" w:uiPriority="67"/>
-    <w:lsdException w:name="Medium Grid 2 Accent 4" w:uiPriority="68"/>
-    <w:lsdException w:name="Medium Grid 3 Accent 4" w:uiPriority="69"/>
-    <w:lsdException w:name="Dark List Accent 4" w:uiPriority="70"/>
-    <w:lsdException w:name="Colorful Shading Accent 4" w:uiPriority="71"/>
-    <w:lsdException w:name="Colorful List Accent 4" w:uiPriority="72"/>
-    <w:lsdException w:name="Colorful Grid Accent 4" w:uiPriority="73"/>
-    <w:lsdException w:name="Light Shading Accent 5" w:uiPriority="60"/>
-    <w:lsdException w:name="Light List Accent 5" w:uiPriority="61"/>
-    <w:lsdException w:name="Light Grid Accent 5" w:uiPriority="62"/>
-    <w:lsdException w:name="Medium Shading 1 Accent 5" w:uiPriority="63"/>
-    <w:lsdException w:name="Medium Shading 2 Accent 5" w:uiPriority="64"/>
-    <w:lsdException w:name="Medium List 1 Accent 5" w:uiPriority="65"/>
-    <w:lsdException w:name="Medium List 2 Accent 5" w:uiPriority="66"/>
-    <w:lsdException w:name="Medium Grid 1 Accent 5" w:uiPriority="67"/>
-    <w:lsdException w:name="Medium Grid 2 Accent 5" w:uiPriority="68"/>
-    <w:lsdException w:name="Medium Grid 3 Accent 5" w:uiPriority="69"/>
-    <w:lsdException w:name="Dark List Accent 5" w:uiPriority="70"/>
-    <w:lsdException w:name="Colorful Shading Accent 5" w:uiPriority="71"/>
-    <w:lsdException w:name="Colorful List Accent 5" w:uiPriority="72"/>
-    <w:lsdException w:name="Colorful Grid Accent 5" w:uiPriority="73"/>
-    <w:lsdException w:name="Light Shading Accent 6" w:uiPriority="60"/>
-    <w:lsdException w:name="Light List Accent 6" w:uiPriority="61"/>
-    <w:lsdException w:name="Light Grid Accent 6" w:uiPriority="62"/>
-    <w:lsdException w:name="Medium Shading 1 Accent 6" w:uiPriority="63"/>
-    <w:lsdException w:name="Medium Shading 2 Accent 6" w:uiPriority="64"/>
-    <w:lsdException w:name="Medium List 1 Accent 6" w:uiPriority="65"/>
-    <w:lsdException w:name="Medium List 2 Accent 6" w:uiPriority="66"/>
-    <w:lsdException w:name="Medium Grid 1 Accent 6" w:uiPriority="67"/>
-    <w:lsdException w:name="Medium Grid 2 Accent 6" w:uiPriority="68"/>
-    <w:lsdException w:name="Medium Grid 3 Accent 6" w:uiPriority="69"/>
-    <w:lsdException w:name="Dark List Accent 6" w:uiPriority="70"/>
-    <w:lsdException w:name="Colorful Shading Accent 6" w:uiPriority="71"/>
-    <w:lsdException w:name="Colorful List Accent 6" w:uiPriority="72"/>
-    <w:lsdException w:name="Colorful Grid Accent 6" w:uiPriority="73"/>
-    <w:lsdException w:name="Subtle Emphasis" w:uiPriority="19" w:qFormat="1"/>
-    <w:lsdException w:name="Intense Emphasis" w:uiPriority="21" w:qFormat="1"/>
-    <w:lsdException w:name="Subtle Reference" w:uiPriority="31" w:qFormat="1"/>
-    <w:lsdException w:name="Intense Reference" w:uiPriority="32" w:qFormat="1"/>
-    <w:lsdException w:name="Book Title" w:uiPriority="33" w:qFormat="1"/>
-    <w:lsdException w:name="Bibliography" w:semiHidden="1" w:uiPriority="37" w:unhideWhenUsed="1"/>
-    <w:lsdException w:name="TOC Heading" w:semiHidden="1" w:uiPriority="39" w:unhideWhenUsed="1" w:qFormat="1"/>
-    <w:lsdException w:name="Plain Table 1" w:uiPriority="41"/>
-    <w:lsdException w:name="Plain Table 2" w:uiPriority="42"/>
-    <w:lsdException w:name="Plain Table 3" w:uiPriority="43"/>
-    <w:lsdException w:name="Plain Table 4" w:uiPriority="44"/>
-    <w:lsdException w:name="Plain Table 5" w:uiPriority="45"/>
-    <w:lsdException w:name="Grid Table Light" w:uiPriority="40"/>
-    <w:lsdException w:name="Grid Table 1 Light" w:uiPriority="46"/>
-    <w:lsdException w:name="Grid Table 2" w:uiPriority="47"/>
-    <w:lsdException w:name="Grid Table 3" w:uiPriority="48"/>
-    <w:lsdException w:name="Grid Table 4" w:uiPriority="49"/>
-    <w:lsdException w:name="Grid Table 5 Dark" w:uiPriority="50"/>
-    <w:lsdException w:name="Grid Table 6 Colorful" w:uiPriority="51"/>
-    <w:lsdException w:name="Grid Table 7 Colorful" w:uiPriority="52"/>
-    <w:lsdException w:name="Grid Table 1 Light Accent 1" w:uiPriority="46"/>
-    <w:lsdException w:name="Grid Table 2 Accent 1" w:uiPriority="47"/>
-    <w:lsdException w:name="Grid Table 3 Accent 1" w:uiPriority="48"/>
-    <w:lsdException w:name="Grid Table 4 Accent 1" w:uiPriority="49"/>
-    <w:lsdException w:name="Grid Table 5 Dark Accent 1" w:uiPriority="50"/>
-    <w:lsdException w:name="Grid Table 6 Colorful Accent 1" w:uiPriority="51"/>
-    <w:lsdException w:name="Grid Table 7 Colorful Accent 1" w:uiPriority="52"/>
-    <w:lsdException w:name="Grid Table 1 Light Accent 2" w:uiPriority="46"/>
-    <w:lsdException w:name="Grid Table 2 Accent 2" w:uiPriority="47"/>
-    <w:lsdException w:name="Grid Table 3 Accent 2" w:uiPriority="48"/>
-    <w:lsdException w:name="Grid Table 4 Accent 2" w:uiPriority="49"/>
-    <w:lsdException w:name="Grid Table 5 Dark Accent 2" w:uiPriority="50"/>
-    <w:lsdException w:name="Grid Table 6 Colorful Accent 2" w:uiPriority="51"/>
-    <w:lsdException w:name="Grid Table 7 Colorful Accent 2" w:uiPriority="52"/>
-    <w:lsdException w:name="Grid Table 1 Light Accent 3" w:uiPriority="46"/>
-    <w:lsdException w:name="Grid Table 2 Accent 3" w:uiPriority="47"/>
-    <w:lsdException w:name="Grid Table 3 Accent 3" w:uiPriority="48"/>
-    <w:lsdException w:name="Grid Table 4 Accent 3" w:uiPriority="49"/>
-    <w:lsdException w:name="Grid Table 5 Dark Accent 3" w:uiPriority="50"/>
-    <w:lsdException w:name="Grid Table 6 Colorful Accent 3" w:uiPriority="51"/>
-    <w:lsdException w:name="Grid Table 7 Colorful Accent 3" w:uiPriority="52"/>
-    <w:lsdException w:name="Grid Table 1 Light Accent 4" w:uiPriority="46"/>
-    <w:lsdException w:name="Grid Table 2 Accent 4" w:uiPriority="47"/>
-    <w:lsdException w:name="Grid Table 3 Accent 4" w:uiPriority="48"/>
-    <w:lsdException w:name="Grid Table 4 Accent 4" w:uiPriority="49"/>
-    <w:lsdException w:name="Grid Table 5 Dark Accent 4" w:uiPriority="50"/>
-    <w:lsdException w:name="Grid Table 6 Colorful Accent 4" w:uiPriority="51"/>
-    <w:lsdException w:name="Grid Table 7 Colorful Accent 4" w:uiPriority="52"/>
-    <w:lsdException w:name="Grid Table 1 Light Accent 5" w:uiPriority="46"/>
-    <w:lsdException w:name="Grid Table 2 Accent 5" w:uiPriority="47"/>
-    <w:lsdException w:name="Grid Table 3 Accent 5" w:uiPriority="48"/>
-    <w:lsdException w:name="Grid Table 4 Accent 5" w:uiPriority="49"/>
-    <w:lsdException w:name="Grid Table 5 Dark Accent 5" w:uiPriority="50"/>
-    <w:lsdException w:name="Grid Table 6 Colorful Accent 5" w:uiPriority="51"/>
-    <w:lsdException w:name="Grid Table 7 Colorful Accent 5" w:uiPriority="52"/>
-    <w:lsdException w:name="Grid Table 1 Light Accent 6" w:uiPriority="46"/>
-    <w:lsdException w:name="Grid Table 2 Accent 6" w:uiPriority="47"/>
-    <w:lsdException w:name="Grid Table 3 Accent 6" w:uiPriority="48"/>
-    <w:lsdException w:name="Grid Table 4 Accent 6" w:uiPriority="49"/>
-    <w:lsdException w:name="Grid Table 5 Dark Accent 6" w:uiPriority="50"/>
-    <w:lsdException w:name="Grid Table 6 Colorful Accent 6" w:uiPriority="51"/>
-    <w:lsdException w:name="Grid Table 7 Colorful Accent 6" w:uiPriority="52"/>
-    <w:lsdException w:name="List Table 1 Light" w:uiPriority="46"/>
-    <w:lsdException w:name="List Table 2" w:uiPriority="47"/>
-    <w:lsdException w:name="List Table 3" w:uiPriority="48"/>
-    <w:lsdException w:name="List Table 4" w:uiPriority="49"/>
-    <w:lsdException w:name="List Table 5 Dark" w:uiPriority="50"/>
-    <w:lsdException w:name="List Table 6 Colorful" w:uiPriority="51"/>
-    <w:lsdException w:name="List Table 7 Colorful" w:uiPriority="52"/>
-    <w:lsdException w:name="List Table 1 Light Accent 1" w:uiPriority="46"/>
-    <w:lsdException w:name="List Table 2 Accent 1" w:uiPriority="47"/>
-    <w:lsdException w:name="List Table 3 Accent 1" w:uiPriority="48"/>
-    <w:lsdException w:name="List Table 4 Accent 1" w:uiPriority="49"/>
-    <w:lsdException w:name="List Table 5 Dark Accent 1" w:uiPriority="50"/>
-    <w:lsdException w:name="List Table 6 Colorful Accent 1" w:uiPriority="51"/>
-    <w:lsdException w:name="List Table 7 Colorful Accent 1" w:uiPriority="52"/>
-    <w:lsdException w:name="List Table 1 Light Accent 2" w:uiPriority="46"/>
-    <w:lsdException w:name="List Table 2 Accent 2" w:uiPriority="47"/>
-    <w:lsdException w:name="List Table 3 Accent 2" w:uiPriority="48"/>
-    <w:lsdException w:name="List Table 4 Accent 2" w:uiPriority="49"/>
-    <w:lsdException w:name="List Table 5 Dark Accent 2" w:uiPriority="50"/>
-    <w:lsdException w:name="List Table 6 Colorful Accent 2" w:uiPriority="51"/>
-    <w:lsdException w:name="List Table 7 Colorful Accent 2" w:uiPriority="52"/>
-    <w:lsdException w:name="List Table 1 Light Accent 3" w:uiPriority="46"/>
-    <w:lsdException w:name="List Table 2 Accent 3" w:uiPriority="47"/>
-    <w:lsdException w:name="List Table 3 Accent 3" w:uiPriority="48"/>
-    <w:lsdException w:name="List Table 4 Accent 3" w:uiPriority="49"/>
-    <w:lsdException w:name="List Table 5 Dark Accent 3" w:uiPriority="50"/>
-    <w:lsdException w:name="List Table 6 Colorful Accent 3" w:uiPriority="51"/>
-    <w:lsdException w:name="List Table 7 Colorful Accent 3" w:uiPriority="52"/>
-    <w:lsdException w:name="List Table 1 Light Accent 4" w:uiPriority="46"/>
-    <w:lsdException w:name="List Table 2 Accent 4" w:uiPriority="47"/>
-    <w:lsdException w:name="List Table 3 Accent 4" w:uiPriority="48"/>
-    <w:lsdException w:name="List Table 4 Accent 4" w:uiPriority="49"/>
-    <w:lsdException w:name="List Table 5 Dark Accent 4" w:uiPriority="50"/>
-    <w:lsdException w:name="List Table 6 Colorful Accent 4" w:uiPriority="51"/>
-    <w:lsdException w:name="List Table 7 Colorful Accent 4" w:uiPriority="52"/>
-    <w:lsdException w:name="List Table 1 Light Accent 5" w:uiPriority="46"/>
-    <w:lsdException w:name="List Table 2 Accent 5" w:uiPriority="47"/>
-    <w:lsdException w:name="List Table 3 Accent 5" w:uiPriority="48"/>
-    <w:lsdException w:name="List Table 4 Accent 5" w:uiPriority="49"/>
-    <w:lsdException w:name="List Table 5 Dark Accent 5" w:uiPriority="50"/>
-    <w:lsdException w:name="List Table 6 Colorful Accent 5" w:uiPriority="51"/>
-    <w:lsdException w:name="List Table 7 Colorful Accent 5" w:uiPriority="52"/>
-    <w:lsdException w:name="List Table 1 Light Accent 6" w:uiPriority="46"/>
-    <w:lsdException w:name="List Table 2 Accent 6" w:uiPriority="47"/>
-    <w:lsdException w:name="List Table 3 Accent 6" w:uiPriority="48"/>
-    <w:lsdException w:name="List Table 4 Accent 6" w:uiPriority="49"/>
-    <w:lsdException w:name="List Table 5 Dark Accent 6" w:uiPriority="50"/>
-    <w:lsdException w:name="List Table 6 Colorful Accent 6" w:uiPriority="51"/>
-    <w:lsdException w:name="List Table 7 Colorful Accent 6" w:uiPriority="52"/>
+  <w:latentStyles w:defLockedState="0" w:defUIPriority="99" w:defSemiHidden="1" w:defUnhideWhenUsed="1" w:defQFormat="0" w:count="267">
+    <w:lsdException w:name="Normal" w:semiHidden="0" w:uiPriority="0" w:unhideWhenUsed="0" w:qFormat="1"/>
+    <w:lsdException w:name="heading 1" w:semiHidden="0" w:uiPriority="9" w:unhideWhenUsed="0" w:qFormat="1"/>
+    <w:lsdException w:name="heading 2" w:uiPriority="9" w:qFormat="1"/>
+    <w:lsdException w:name="heading 3" w:uiPriority="9" w:qFormat="1"/>
+    <w:lsdException w:name="heading 4" w:uiPriority="9" w:qFormat="1"/>
+    <w:lsdException w:name="heading 5" w:uiPriority="9" w:qFormat="1"/>
+    <w:lsdException w:name="heading 6" w:uiPriority="9" w:qFormat="1"/>
+    <w:lsdException w:name="heading 7" w:uiPriority="9" w:qFormat="1"/>
+    <w:lsdException w:name="heading 8" w:uiPriority="9" w:qFormat="1"/>
+    <w:lsdException w:name="heading 9" w:uiPriority="9" w:qFormat="1"/>
+    <w:lsdException w:name="toc 1" w:uiPriority="39"/>
+    <w:lsdException w:name="toc 2" w:uiPriority="39"/>
+    <w:lsdException w:name="toc 3" w:uiPriority="39"/>
+    <w:lsdException w:name="toc 4" w:uiPriority="39"/>
+    <w:lsdException w:name="toc 5" w:uiPriority="39"/>
+    <w:lsdException w:name="toc 6" w:uiPriority="39"/>
+    <w:lsdException w:name="toc 7" w:uiPriority="39"/>
+    <w:lsdException w:name="toc 8" w:uiPriority="39"/>
+    <w:lsdException w:name="toc 9" w:uiPriority="39"/>
+    <w:lsdException w:name="caption" w:uiPriority="35" w:qFormat="1"/>
+    <w:lsdException w:name="Title" w:semiHidden="0" w:uiPriority="10" w:unhideWhenUsed="0" w:qFormat="1"/>
+    <w:lsdException w:name="Default Paragraph Font" w:uiPriority="1"/>
+    <w:lsdException w:name="Subtitle" w:semiHidden="0" w:uiPriority="11" w:unhideWhenUsed="0" w:qFormat="1"/>
+    <w:lsdException w:name="Strong" w:semiHidden="0" w:uiPriority="22" w:unhideWhenUsed="0" w:qFormat="1"/>
+    <w:lsdException w:name="Emphasis" w:semiHidden="0" w:uiPriority="20" w:unhideWhenUsed="0" w:qFormat="1"/>
+    <w:lsdException w:name="Table Grid" w:semiHidden="0" w:uiPriority="39" w:unhideWhenUsed="0"/>
+    <w:lsdException w:name="Placeholder Text" w:unhideWhenUsed="0"/>
+    <w:lsdException w:name="No Spacing" w:semiHidden="0" w:uiPriority="1" w:unhideWhenUsed="0" w:qFormat="1"/>
+    <w:lsdException w:name="Light Shading" w:semiHidden="0" w:uiPriority="60" w:unhideWhenUsed="0"/>
+    <w:lsdException w:name="Light List" w:semiHidden="0" w:uiPriority="61" w:unhideWhenUsed="0"/>
+    <w:lsdException w:name="Light Grid" w:semiHidden="0" w:uiPriority="62" w:unhideWhenUsed="0"/>
+    <w:lsdException w:name="Medium Shading 1" w:semiHidden="0" w:uiPriority="63" w:unhideWhenUsed="0"/>
+    <w:lsdException w:name="Medium Shading 2" w:semiHidden="0" w:uiPriority="64" w:unhideWhenUsed="0"/>
+    <w:lsdException w:name="Medium List 1" w:semiHidden="0" w:uiPriority="65" w:unhideWhenUsed="0"/>
+    <w:lsdException w:name="Medium List 2" w:semiHidden="0" w:uiPriority="66" w:unhideWhenUsed="0"/>
+    <w:lsdException w:name="Medium Grid 1" w:semiHidden="0" w:uiPriority="67" w:unhideWhenUsed="0"/>
+    <w:lsdException w:name="Medium Grid 2" w:semiHidden="0" w:uiPriority="68" w:unhideWhenUsed="0"/>
+    <w:lsdException w:name="Medium Grid 3" w:semiHidden="0" w:uiPriority="69" w:unhideWhenUsed="0"/>
+    <w:lsdException w:name="Dark List" w:semiHidden="0" w:uiPriority="70" w:unhideWhenUsed="0"/>
+    <w:lsdException w:name="Colorful Shading" w:semiHidden="0" w:uiPriority="71" w:unhideWhenUsed="0"/>
+    <w:lsdException w:name="Colorful List" w:semiHidden="0" w:uiPriority="72" w:unhideWhenUsed="0"/>
+    <w:lsdException w:name="Colorful Grid" w:semiHidden="0" w:uiPriority="73" w:unhideWhenUsed="0"/>
+    <w:lsdException w:name="Light Shading Accent 1" w:semiHidden="0" w:uiPriority="60" w:unhideWhenUsed="0"/>
+    <w:lsdException w:name="Light List Accent 1" w:semiHidden="0" w:uiPriority="61" w:unhideWhenUsed="0"/>
+    <w:lsdException w:name="Light Grid Accent 1" w:semiHidden="0" w:uiPriority="62" w:unhideWhenUsed="0"/>
+    <w:lsdException w:name="Medium Shading 1 Accent 1" w:semiHidden="0" w:uiPriority="63" w:unhideWhenUsed="0"/>
+    <w:lsdException w:name="Medium Shading 2 Accent 1" w:semiHidden="0" w:uiPriority="64" w:unhideWhenUsed="0"/>
+    <w:lsdException w:name="Medium List 1 Accent 1" w:semiHidden="0" w:uiPriority="65" w:unhideWhenUsed="0"/>
+    <w:lsdException w:name="Revision" w:unhideWhenUsed="0"/>
+    <w:lsdException w:name="List Paragraph" w:semiHidden="0" w:uiPriority="34" w:unhideWhenUsed="0" w:qFormat="1"/>
+    <w:lsdException w:name="Quote" w:semiHidden="0" w:uiPriority="29" w:unhideWhenUsed="0" w:qFormat="1"/>
+    <w:lsdException w:name="Intense Quote" w:semiHidden="0" w:uiPriority="30" w:unhideWhenUsed="0" w:qFormat="1"/>
+    <w:lsdException w:name="Medium List 2 Accent 1" w:semiHidden="0" w:uiPriority="66" w:unhideWhenUsed="0"/>
+    <w:lsdException w:name="Medium Grid 1 Accent 1" w:semiHidden="0" w:uiPriority="67" w:unhideWhenUsed="0"/>
+    <w:lsdException w:name="Medium Grid 2 Accent 1" w:semiHidden="0" w:uiPriority="68" w:unhideWhenUsed="0"/>
+    <w:lsdException w:name="Medium Grid 3 Accent 1" w:semiHidden="0" w:uiPriority="69" w:unhideWhenUsed="0"/>
+    <w:lsdException w:name="Dark List Accent 1" w:semiHidden="0" w:uiPriority="70" w:unhideWhenUsed="0"/>
+    <w:lsdException w:name="Colorful Shading Accent 1" w:semiHidden="0" w:uiPriority="71" w:unhideWhenUsed="0"/>
+    <w:lsdException w:name="Colorful List Accent 1" w:semiHidden="0" w:uiPriority="72" w:unhideWhenUsed="0"/>
+    <w:lsdException w:name="Colorful Grid Accent 1" w:semiHidden="0" w:uiPriority="73" w:unhideWhenUsed="0"/>
+    <w:lsdException w:name="Light Shading Accent 2" w:semiHidden="0" w:uiPriority="60" w:unhideWhenUsed="0"/>
+    <w:lsdException w:name="Light List Accent 2" w:semiHidden="0" w:uiPriority="61" w:unhideWhenUsed="0"/>
+    <w:lsdException w:name="Light Grid Accent 2" w:semiHidden="0" w:uiPriority="62" w:unhideWhenUsed="0"/>
+    <w:lsdException w:name="Medium Shading 1 Accent 2" w:semiHidden="0" w:uiPriority="63" w:unhideWhenUsed="0"/>
+    <w:lsdException w:name="Medium Shading 2 Accent 2" w:semiHidden="0" w:uiPriority="64" w:unhideWhenUsed="0"/>
+    <w:lsdException w:name="Medium List 1 Accent 2" w:semiHidden="0" w:uiPriority="65" w:unhideWhenUsed="0"/>
+    <w:lsdException w:name="Medium List 2 Accent 2" w:semiHidden="0" w:uiPriority="66" w:unhideWhenUsed="0"/>
+    <w:lsdException w:name="Medium Grid 1 Accent 2" w:semiHidden="0" w:uiPriority="67" w:unhideWhenUsed="0"/>
+    <w:lsdException w:name="Medium Grid 2 Accent 2" w:semiHidden="0" w:uiPriority="68" w:unhideWhenUsed="0"/>
+    <w:lsdException w:name="Medium Grid 3 Accent 2" w:semiHidden="0" w:uiPriority="69" w:unhideWhenUsed="0"/>
+    <w:lsdException w:name="Dark List Accent 2" w:semiHidden="0" w:uiPriority="70" w:unhideWhenUsed="0"/>
+    <w:lsdException w:name="Colorful Shading Accent 2" w:semiHidden="0" w:uiPriority="71" w:unhideWhenUsed="0"/>
+    <w:lsdException w:name="Colorful List Accent 2" w:semiHidden="0" w:uiPriority="72" w:unhideWhenUsed="0"/>
+    <w:lsdException w:name="Colorful Grid Accent 2" w:semiHidden="0" w:uiPriority="73" w:unhideWhenUsed="0"/>
+    <w:lsdException w:name="Light Shading Accent 3" w:semiHidden="0" w:uiPriority="60" w:unhideWhenUsed="0"/>
+    <w:lsdException w:name="Light List Accent 3" w:semiHidden="0" w:uiPriority="61" w:unhideWhenUsed="0"/>
+    <w:lsdException w:name="Light Grid Accent 3" w:semiHidden="0" w:uiPriority="62" w:unhideWhenUsed="0"/>
+    <w:lsdException w:name="Medium Shading 1 Accent 3" w:semiHidden="0" w:uiPriority="63" w:unhideWhenUsed="0"/>
+    <w:lsdException w:name="Medium Shading 2 Accent 3" w:semiHidden="0" w:uiPriority="64" w:unhideWhenUsed="0"/>
+    <w:lsdException w:name="Medium List 1 Accent 3" w:semiHidden="0" w:uiPriority="65" w:unhideWhenUsed="0"/>
+    <w:lsdException w:name="Medium List 2 Accent 3" w:semiHidden="0" w:uiPriority="66" w:unhideWhenUsed="0"/>
+    <w:lsdException w:name="Medium Grid 1 Accent 3" w:semiHidden="0" w:uiPriority="67" w:unhideWhenUsed="0"/>
+    <w:lsdException w:name="Medium Grid 2 Accent 3" w:semiHidden="0" w:uiPriority="68" w:unhideWhenUsed="0"/>
+    <w:lsdException w:name="Medium Grid 3 Accent 3" w:semiHidden="0" w:uiPriority="69" w:unhideWhenUsed="0"/>
+    <w:lsdException w:name="Dark List Accent 3" w:semiHidden="0" w:uiPriority="70" w:unhideWhenUsed="0"/>
+    <w:lsdException w:name="Colorful Shading Accent 3" w:semiHidden="0" w:uiPriority="71" w:unhideWhenUsed="0"/>
+    <w:lsdException w:name="Colorful List Accent 3" w:semiHidden="0" w:uiPriority="72" w:unhideWhenUsed="0"/>
+    <w:lsdException w:name="Colorful Grid Accent 3" w:semiHidden="0" w:uiPriority="73" w:unhideWhenUsed="0"/>
+    <w:lsdException w:name="Light Shading Accent 4" w:semiHidden="0" w:uiPriority="60" w:unhideWhenUsed="0"/>
+    <w:lsdException w:name="Light List Accent 4" w:semiHidden="0" w:uiPriority="61" w:unhideWhenUsed="0"/>
+    <w:lsdException w:name="Light Grid Accent 4" w:semiHidden="0" w:uiPriority="62" w:unhideWhenUsed="0"/>
+    <w:lsdException w:name="Medium Shading 1 Accent 4" w:semiHidden="0" w:uiPriority="63" w:unhideWhenUsed="0"/>
+    <w:lsdException w:name="Medium Shading 2 Accent 4" w:semiHidden="0" w:uiPriority="64" w:unhideWhenUsed="0"/>
+    <w:lsdException w:name="Medium List 1 Accent 4" w:semiHidden="0" w:uiPriority="65" w:unhideWhenUsed="0"/>
+    <w:lsdException w:name="Medium List 2 Accent 4" w:semiHidden="0" w:uiPriority="66" w:unhideWhenUsed="0"/>
+    <w:lsdException w:name="Medium Grid 1 Accent 4" w:semiHidden="0" w:uiPriority="67" w:unhideWhenUsed="0"/>
+    <w:lsdException w:name="Medium Grid 2 Accent 4" w:semiHidden="0" w:uiPriority="68" w:unhideWhenUsed="0"/>
+    <w:lsdException w:name="Medium Grid 3 Accent 4" w:semiHidden="0" w:uiPriority="69" w:unhideWhenUsed="0"/>
+    <w:lsdException w:name="Dark List Accent 4" w:semiHidden="0" w:uiPriority="70" w:unhideWhenUsed="0"/>
+    <w:lsdException w:name="Colorful Shading Accent 4" w:semiHidden="0" w:uiPriority="71" w:unhideWhenUsed="0"/>
+    <w:lsdException w:name="Colorful List Accent 4" w:semiHidden="0" w:uiPriority="72" w:unhideWhenUsed="0"/>
+    <w:lsdException w:name="Colorful Grid Accent 4" w:semiHidden="0" w:uiPriority="73" w:unhideWhenUsed="0"/>
+    <w:lsdException w:name="Light Shading Accent 5" w:semiHidden="0" w:uiPriority="60" w:unhideWhenUsed="0"/>
+    <w:lsdException w:name="Light List Accent 5" w:semiHidden="0" w:uiPriority="61" w:unhideWhenUsed="0"/>
+    <w:lsdException w:name="Light Grid Accent 5" w:semiHidden="0" w:uiPriority="62" w:unhideWhenUsed="0"/>
+    <w:lsdException w:name="Medium Shading 1 Accent 5" w:semiHidden="0" w:uiPriority="63" w:unhideWhenUsed="0"/>
+    <w:lsdException w:name="Medium Shading 2 Accent 5" w:semiHidden="0" w:uiPriority="64" w:unhideWhenUsed="0"/>
+    <w:lsdException w:name="Medium List 1 Accent 5" w:semiHidden="0" w:uiPriority="65" w:unhideWhenUsed="0"/>
+    <w:lsdException w:name="Medium List 2 Accent 5" w:semiHidden="0" w:uiPriority="66" w:unhideWhenUsed="0"/>
+    <w:lsdException w:name="Medium Grid 1 Accent 5" w:semiHidden="0" w:uiPriority="67" w:unhideWhenUsed="0"/>
+    <w:lsdException w:name="Medium Grid 2 Accent 5" w:semiHidden="0" w:uiPriority="68" w:unhideWhenUsed="0"/>
+    <w:lsdException w:name="Medium Grid 3 Accent 5" w:semiHidden="0" w:uiPriority="69" w:unhideWhenUsed="0"/>
+    <w:lsdException w:name="Dark List Accent 5" w:semiHidden="0" w:uiPriority="70" w:unhideWhenUsed="0"/>
+    <w:lsdException w:name="Colorful Shading Accent 5" w:semiHidden="0" w:uiPriority="71" w:unhideWhenUsed="0"/>
+    <w:lsdException w:name="Colorful List Accent 5" w:semiHidden="0" w:uiPriority="72" w:unhideWhenUsed="0"/>
+    <w:lsdException w:name="Colorful Grid Accent 5" w:semiHidden="0" w:uiPriority="73" w:unhideWhenUsed="0"/>
+    <w:lsdException w:name="Light Shading Accent 6" w:semiHidden="0" w:uiPriority="60" w:unhideWhenUsed="0"/>
+    <w:lsdException w:name="Light List Accent 6" w:semiHidden="0" w:uiPriority="61" w:unhideWhenUsed="0"/>
+    <w:lsdException w:name="Light Grid Accent 6" w:semiHidden="0" w:uiPriority="62" w:unhideWhenUsed="0"/>
+    <w:lsdException w:name="Medium Shading 1 Accent 6" w:semiHidden="0" w:uiPriority="63" w:unhideWhenUsed="0"/>
+    <w:lsdException w:name="Medium Shading 2 Accent 6" w:semiHidden="0" w:uiPriority="64" w:unhideWhenUsed="0"/>
+    <w:lsdException w:name="Medium List 1 Accent 6" w:semiHidden="0" w:uiPriority="65" w:unhideWhenUsed="0"/>
+    <w:lsdException w:name="Medium List 2 Accent 6" w:semiHidden="0" w:uiPriority="66" w:unhideWhenUsed="0"/>
+    <w:lsdException w:name="Medium Grid 1 Accent 6" w:semiHidden="0" w:uiPriority="67" w:unhideWhenUsed="0"/>
+    <w:lsdException w:name="Medium Grid 2 Accent 6" w:semiHidden="0" w:uiPriority="68" w:unhideWhenUsed="0"/>
+    <w:lsdException w:name="Medium Grid 3 Accent 6" w:semiHidden="0" w:uiPriority="69" w:unhideWhenUsed="0"/>
+    <w:lsdException w:name="Dark List Accent 6" w:semiHidden="0" w:uiPriority="70" w:unhideWhenUsed="0"/>
+    <w:lsdException w:name="Colorful Shading Accent 6" w:semiHidden="0" w:uiPriority="71" w:unhideWhenUsed="0"/>
+    <w:lsdException w:name="Colorful List Accent 6" w:semiHidden="0" w:uiPriority="72" w:unhideWhenUsed="0"/>
+    <w:lsdException w:name="Colorful Grid Accent 6" w:semiHidden="0" w:uiPriority="73" w:unhideWhenUsed="0"/>
+    <w:lsdException w:name="Subtle Emphasis" w:semiHidden="0" w:uiPriority="19" w:unhideWhenUsed="0" w:qFormat="1"/>
+    <w:lsdException w:name="Intense Emphasis" w:semiHidden="0" w:uiPriority="21" w:unhideWhenUsed="0" w:qFormat="1"/>
+    <w:lsdException w:name="Subtle Reference" w:semiHidden="0" w:uiPriority="31" w:unhideWhenUsed="0" w:qFormat="1"/>
+    <w:lsdException w:name="Intense Reference" w:semiHidden="0" w:uiPriority="32" w:unhideWhenUsed="0" w:qFormat="1"/>
+    <w:lsdException w:name="Book Title" w:semiHidden="0" w:uiPriority="33" w:unhideWhenUsed="0" w:qFormat="1"/>
+    <w:lsdException w:name="Bibliography" w:uiPriority="37"/>
+    <w:lsdException w:name="TOC Heading" w:uiPriority="39" w:qFormat="1"/>
   </w:latentStyles>
   <w:style w:type="paragraph" w:default="1" w:styleId="Normal">
     <w:name w:val="Normal"/>
@@ -3525,6 +2550,7 @@
     <w:uiPriority w:val="99"/>
     <w:semiHidden/>
     <w:unhideWhenUsed/>
+    <w:qFormat/>
     <w:tblPr>
       <w:tblInd w:w="0" w:type="dxa"/>
       <w:tblCellMar>
@@ -3904,7 +2930,7 @@
   <a:extraClrSchemeLst/>
   <a:extLst>
     <a:ext uri="{05A4C25C-085E-4340-85A3-A5531E510DB2}">
-      <thm15:themeFamily xmlns:thm15="http://schemas.microsoft.com/office/thememl/2012/main" name="Office Theme" id="{62F939B6-93AF-4DB8-9C6B-D6C7DFDC589F}" vid="{4A3C46E8-61CC-4603-A589-7422A47A8E4A}"/>
+      <thm15:themeFamily xmlns:thm15="http://schemas.microsoft.com/office/thememl/2012/main" xmlns="" name="Office Theme" id="{62F939B6-93AF-4DB8-9C6B-D6C7DFDC589F}" vid="{4A3C46E8-61CC-4603-A589-7422A47A8E4A}"/>
     </a:ext>
   </a:extLst>
 </a:theme>

</xml_diff>